<commit_message>
Fix #10 Reescreve capitulo
</commit_message>
<xml_diff>
--- a/TCC.docx
+++ b/TCC.docx
@@ -7940,6 +7940,7 @@
           <w:id w:val="479890619"/>
           <w:citation/>
         </w:sdtPr>
+        <w:sdtEndPr/>
         <w:sdtContent>
           <w:r>
             <w:fldChar w:fldCharType="begin"/>
@@ -8025,6 +8026,7 @@
           <w:id w:val="-1845463742"/>
           <w:citation/>
         </w:sdtPr>
+        <w:sdtEndPr/>
         <w:sdtContent>
           <w:r>
             <w:fldChar w:fldCharType="begin"/>
@@ -8074,6 +8076,7 @@
           <w:id w:val="-1052149982"/>
           <w:citation/>
         </w:sdtPr>
+        <w:sdtEndPr/>
         <w:sdtContent>
           <w:r>
             <w:fldChar w:fldCharType="begin"/>
@@ -8214,6 +8217,7 @@
           <w:id w:val="-1909995367"/>
           <w:citation/>
         </w:sdtPr>
+        <w:sdtEndPr/>
         <w:sdtContent>
           <w:r>
             <w:fldChar w:fldCharType="begin"/>
@@ -8443,6 +8447,7 @@
           <w:id w:val="-226691062"/>
           <w:citation/>
         </w:sdtPr>
+        <w:sdtEndPr/>
         <w:sdtContent>
           <w:r>
             <w:rPr>
@@ -8527,6 +8532,7 @@
           <w:id w:val="891849700"/>
           <w:citation/>
         </w:sdtPr>
+        <w:sdtEndPr/>
         <w:sdtContent>
           <w:r>
             <w:fldChar w:fldCharType="begin"/>
@@ -8631,6 +8637,7 @@
           <w:id w:val="-579596659"/>
           <w:citation/>
         </w:sdtPr>
+        <w:sdtEndPr/>
         <w:sdtContent>
           <w:r>
             <w:fldChar w:fldCharType="begin"/>
@@ -8682,6 +8689,7 @@
           <w:id w:val="679629403"/>
           <w:citation/>
         </w:sdtPr>
+        <w:sdtEndPr/>
         <w:sdtContent>
           <w:r>
             <w:fldChar w:fldCharType="begin"/>
@@ -8762,6 +8770,7 @@
           <w:id w:val="-787655381"/>
           <w:citation/>
         </w:sdtPr>
+        <w:sdtEndPr/>
         <w:sdtContent>
           <w:r>
             <w:fldChar w:fldCharType="begin"/>
@@ -9143,6 +9152,7 @@
           <w:id w:val="-1870370933"/>
           <w:citation/>
         </w:sdtPr>
+        <w:sdtEndPr/>
         <w:sdtContent>
           <w:r>
             <w:fldChar w:fldCharType="begin"/>
@@ -9193,6 +9203,7 @@
           <w:id w:val="1802727971"/>
           <w:citation/>
         </w:sdtPr>
+        <w:sdtEndPr/>
         <w:sdtContent>
           <w:r>
             <w:fldChar w:fldCharType="begin"/>
@@ -9238,6 +9249,7 @@
           <w:id w:val="-1173020972"/>
           <w:citation/>
         </w:sdtPr>
+        <w:sdtEndPr/>
         <w:sdtContent>
           <w:r>
             <w:fldChar w:fldCharType="begin"/>
@@ -9308,6 +9320,7 @@
           <w:id w:val="-1901898396"/>
           <w:citation/>
         </w:sdtPr>
+        <w:sdtEndPr/>
         <w:sdtContent>
           <w:r>
             <w:fldChar w:fldCharType="begin"/>
@@ -9348,6 +9361,7 @@
           <w:id w:val="-469822078"/>
           <w:citation/>
         </w:sdtPr>
+        <w:sdtEndPr/>
         <w:sdtContent>
           <w:r>
             <w:fldChar w:fldCharType="begin"/>
@@ -9415,6 +9429,7 @@
           <w:id w:val="-1704405234"/>
           <w:citation/>
         </w:sdtPr>
+        <w:sdtEndPr/>
         <w:sdtContent>
           <w:r>
             <w:fldChar w:fldCharType="begin"/>
@@ -9675,6 +9690,7 @@
           <w:id w:val="-1086458796"/>
           <w:citation/>
         </w:sdtPr>
+        <w:sdtEndPr/>
         <w:sdtContent>
           <w:r>
             <w:fldChar w:fldCharType="begin"/>
@@ -9757,6 +9773,7 @@
           <w:id w:val="-2119523121"/>
           <w:citation/>
         </w:sdtPr>
+        <w:sdtEndPr/>
         <w:sdtContent>
           <w:r>
             <w:fldChar w:fldCharType="begin"/>
@@ -9962,6 +9979,7 @@
           <w:id w:val="-1438745083"/>
           <w:citation/>
         </w:sdtPr>
+        <w:sdtEndPr/>
         <w:sdtContent>
           <w:r>
             <w:fldChar w:fldCharType="begin"/>
@@ -10027,6 +10045,7 @@
           <w:id w:val="882832438"/>
           <w:citation/>
         </w:sdtPr>
+        <w:sdtEndPr/>
         <w:sdtContent>
           <w:r>
             <w:fldChar w:fldCharType="begin"/>
@@ -10085,6 +10104,7 @@
           <w:id w:val="15598601"/>
           <w:citation/>
         </w:sdtPr>
+        <w:sdtEndPr/>
         <w:sdtContent>
           <w:r>
             <w:fldChar w:fldCharType="begin"/>
@@ -10127,6 +10147,7 @@
           <w:id w:val="1001162789"/>
           <w:citation/>
         </w:sdtPr>
+        <w:sdtEndPr/>
         <w:sdtContent>
           <w:r>
             <w:fldChar w:fldCharType="begin"/>
@@ -10300,6 +10321,7 @@
           <w:id w:val="-1163547882"/>
           <w:citation/>
         </w:sdtPr>
+        <w:sdtEndPr/>
         <w:sdtContent>
           <w:r>
             <w:fldChar w:fldCharType="begin"/>
@@ -10490,6 +10512,7 @@
           <w:id w:val="-2147345523"/>
           <w:citation/>
         </w:sdtPr>
+        <w:sdtEndPr/>
         <w:sdtContent>
           <w:r>
             <w:fldChar w:fldCharType="begin"/>
@@ -10635,6 +10658,7 @@
           <w:id w:val="323245689"/>
           <w:citation/>
         </w:sdtPr>
+        <w:sdtEndPr/>
         <w:sdtContent>
           <w:r>
             <w:fldChar w:fldCharType="begin"/>
@@ -10707,6 +10731,7 @@
           <w:id w:val="-2111271461"/>
           <w:citation/>
         </w:sdtPr>
+        <w:sdtEndPr/>
         <w:sdtContent>
           <w:r>
             <w:fldChar w:fldCharType="begin"/>
@@ -10747,6 +10772,7 @@
           <w:id w:val="305597720"/>
           <w:citation/>
         </w:sdtPr>
+        <w:sdtEndPr/>
         <w:sdtContent>
           <w:r>
             <w:fldChar w:fldCharType="begin"/>
@@ -10814,6 +10840,7 @@
           <w:id w:val="1272438022"/>
           <w:citation/>
         </w:sdtPr>
+        <w:sdtEndPr/>
         <w:sdtContent>
           <w:r>
             <w:fldChar w:fldCharType="begin"/>
@@ -11106,6 +11133,7 @@
           <w:id w:val="-164866400"/>
           <w:citation/>
         </w:sdtPr>
+        <w:sdtEndPr/>
         <w:sdtContent>
           <w:r>
             <w:fldChar w:fldCharType="begin"/>
@@ -11171,6 +11199,7 @@
           <w:id w:val="-847184536"/>
           <w:citation/>
         </w:sdtPr>
+        <w:sdtEndPr/>
         <w:sdtContent>
           <w:r>
             <w:fldChar w:fldCharType="begin"/>
@@ -11208,6 +11237,7 @@
           <w:id w:val="1928150412"/>
           <w:citation/>
         </w:sdtPr>
+        <w:sdtEndPr/>
         <w:sdtContent>
           <w:r>
             <w:fldChar w:fldCharType="begin"/>
@@ -11269,6 +11299,7 @@
           <w:id w:val="-556396656"/>
           <w:citation/>
         </w:sdtPr>
+        <w:sdtEndPr/>
         <w:sdtContent>
           <w:r>
             <w:fldChar w:fldCharType="begin"/>
@@ -11331,6 +11362,7 @@
           <w:id w:val="-464585258"/>
           <w:citation/>
         </w:sdtPr>
+        <w:sdtEndPr/>
         <w:sdtContent>
           <w:r>
             <w:fldChar w:fldCharType="begin"/>
@@ -11477,6 +11509,7 @@
           <w:id w:val="-72440045"/>
           <w:citation/>
         </w:sdtPr>
+        <w:sdtEndPr/>
         <w:sdtContent>
           <w:r>
             <w:fldChar w:fldCharType="begin"/>
@@ -11514,6 +11547,7 @@
           <w:id w:val="-1383240403"/>
           <w:citation/>
         </w:sdtPr>
+        <w:sdtEndPr/>
         <w:sdtContent>
           <w:r>
             <w:fldChar w:fldCharType="begin"/>
@@ -11800,6 +11834,7 @@
           <w:id w:val="-1391951521"/>
           <w:citation/>
         </w:sdtPr>
+        <w:sdtEndPr/>
         <w:sdtContent>
           <w:r>
             <w:fldChar w:fldCharType="begin"/>
@@ -11843,6 +11878,7 @@
           <w:id w:val="1953126098"/>
           <w:citation/>
         </w:sdtPr>
+        <w:sdtEndPr/>
         <w:sdtContent>
           <w:r>
             <w:fldChar w:fldCharType="begin"/>
@@ -11926,6 +11962,7 @@
           <w:id w:val="-272639214"/>
           <w:citation/>
         </w:sdtPr>
+        <w:sdtEndPr/>
         <w:sdtContent>
           <w:r>
             <w:fldChar w:fldCharType="begin"/>
@@ -12010,6 +12047,7 @@
           <w:id w:val="2011105538"/>
           <w:citation/>
         </w:sdtPr>
+        <w:sdtEndPr/>
         <w:sdtContent>
           <w:r>
             <w:fldChar w:fldCharType="begin"/>
@@ -12100,6 +12138,7 @@
           <w:id w:val="435185455"/>
           <w:citation/>
         </w:sdtPr>
+        <w:sdtEndPr/>
         <w:sdtContent>
           <w:r>
             <w:fldChar w:fldCharType="begin"/>
@@ -12189,6 +12228,7 @@
           <w:id w:val="2021741949"/>
           <w:citation/>
         </w:sdtPr>
+        <w:sdtEndPr/>
         <w:sdtContent>
           <w:r>
             <w:fldChar w:fldCharType="begin"/>
@@ -12269,6 +12309,7 @@
           <w:id w:val="1439259860"/>
           <w:citation/>
         </w:sdtPr>
+        <w:sdtEndPr/>
         <w:sdtContent>
           <w:r>
             <w:fldChar w:fldCharType="begin"/>
@@ -12334,6 +12375,7 @@
           <w:id w:val="-1957171832"/>
           <w:citation/>
         </w:sdtPr>
+        <w:sdtEndPr/>
         <w:sdtContent>
           <w:r>
             <w:fldChar w:fldCharType="begin"/>
@@ -12501,6 +12543,7 @@
           <w:id w:val="1486276275"/>
           <w:citation/>
         </w:sdtPr>
+        <w:sdtEndPr/>
         <w:sdtContent>
           <w:r>
             <w:fldChar w:fldCharType="begin"/>
@@ -12576,6 +12619,7 @@
           <w:id w:val="-1281867918"/>
           <w:citation/>
         </w:sdtPr>
+        <w:sdtEndPr/>
         <w:sdtContent>
           <w:r>
             <w:fldChar w:fldCharType="begin"/>
@@ -12823,6 +12867,7 @@
           <w:id w:val="1709759222"/>
           <w:citation/>
         </w:sdtPr>
+        <w:sdtEndPr/>
         <w:sdtContent>
           <w:r>
             <w:fldChar w:fldCharType="begin"/>
@@ -12858,6 +12903,7 @@
           <w:id w:val="818538038"/>
           <w:citation/>
         </w:sdtPr>
+        <w:sdtEndPr/>
         <w:sdtContent>
           <w:r>
             <w:fldChar w:fldCharType="begin"/>
@@ -13065,6 +13111,7 @@
           <w:id w:val="1148716983"/>
           <w:citation/>
         </w:sdtPr>
+        <w:sdtEndPr/>
         <w:sdtContent>
           <w:r>
             <w:fldChar w:fldCharType="begin"/>
@@ -13226,6 +13273,7 @@
           <w:id w:val="-1842071047"/>
           <w:citation/>
         </w:sdtPr>
+        <w:sdtEndPr/>
         <w:sdtContent>
           <w:r>
             <w:fldChar w:fldCharType="begin"/>
@@ -13320,6 +13368,7 @@
           <w:id w:val="1113552693"/>
           <w:citation/>
         </w:sdtPr>
+        <w:sdtEndPr/>
         <w:sdtContent>
           <w:r>
             <w:fldChar w:fldCharType="begin"/>
@@ -13417,6 +13466,7 @@
           <w:id w:val="572017341"/>
           <w:citation/>
         </w:sdtPr>
+        <w:sdtEndPr/>
         <w:sdtContent>
           <w:r>
             <w:fldChar w:fldCharType="begin"/>
@@ -13508,6 +13558,7 @@
           <w:id w:val="1129986012"/>
           <w:citation/>
         </w:sdtPr>
+        <w:sdtEndPr/>
         <w:sdtContent>
           <w:r>
             <w:fldChar w:fldCharType="begin"/>
@@ -13556,6 +13607,7 @@
           <w:id w:val="744684040"/>
           <w:citation/>
         </w:sdtPr>
+        <w:sdtEndPr/>
         <w:sdtContent>
           <w:r>
             <w:fldChar w:fldCharType="begin"/>
@@ -13685,6 +13737,7 @@
           <w:id w:val="266740612"/>
           <w:citation/>
         </w:sdtPr>
+        <w:sdtEndPr/>
         <w:sdtContent>
           <w:r>
             <w:fldChar w:fldCharType="begin"/>
@@ -13770,6 +13823,7 @@
           <w:id w:val="1226336216"/>
           <w:citation/>
         </w:sdtPr>
+        <w:sdtEndPr/>
         <w:sdtContent>
           <w:r>
             <w:fldChar w:fldCharType="begin"/>
@@ -13889,6 +13943,7 @@
           <w:id w:val="1055506426"/>
           <w:citation/>
         </w:sdtPr>
+        <w:sdtEndPr/>
         <w:sdtContent>
           <w:r>
             <w:fldChar w:fldCharType="begin"/>
@@ -13933,6 +13988,7 @@
           <w:id w:val="-2049913550"/>
           <w:citation/>
         </w:sdtPr>
+        <w:sdtEndPr/>
         <w:sdtContent>
           <w:r>
             <w:fldChar w:fldCharType="begin"/>
@@ -14012,6 +14068,7 @@
           <w:id w:val="-208418608"/>
           <w:citation/>
         </w:sdtPr>
+        <w:sdtEndPr/>
         <w:sdtContent>
           <w:r>
             <w:fldChar w:fldCharType="begin"/>
@@ -14108,6 +14165,7 @@
           <w:id w:val="-1730615154"/>
           <w:citation/>
         </w:sdtPr>
+        <w:sdtEndPr/>
         <w:sdtContent>
           <w:r>
             <w:fldChar w:fldCharType="begin"/>
@@ -14176,6 +14234,7 @@
           <w:id w:val="1545171231"/>
           <w:citation/>
         </w:sdtPr>
+        <w:sdtEndPr/>
         <w:sdtContent>
           <w:r>
             <w:fldChar w:fldCharType="begin"/>
@@ -14213,6 +14272,7 @@
           <w:id w:val="1761403871"/>
           <w:citation/>
         </w:sdtPr>
+        <w:sdtEndPr/>
         <w:sdtContent>
           <w:r>
             <w:fldChar w:fldCharType="begin"/>
@@ -14259,6 +14319,7 @@
           <w:id w:val="-2026551229"/>
           <w:citation/>
         </w:sdtPr>
+        <w:sdtEndPr/>
         <w:sdtContent>
           <w:r>
             <w:fldChar w:fldCharType="begin"/>
@@ -14448,6 +14509,7 @@
           <w:id w:val="-680741057"/>
           <w:citation/>
         </w:sdtPr>
+        <w:sdtEndPr/>
         <w:sdtContent>
           <w:r>
             <w:fldChar w:fldCharType="begin"/>
@@ -14504,6 +14566,7 @@
           <w:id w:val="-543756454"/>
           <w:citation/>
         </w:sdtPr>
+        <w:sdtEndPr/>
         <w:sdtContent>
           <w:r>
             <w:fldChar w:fldCharType="begin"/>
@@ -14579,6 +14642,7 @@
           <w:id w:val="2052195684"/>
           <w:citation/>
         </w:sdtPr>
+        <w:sdtEndPr/>
         <w:sdtContent>
           <w:r>
             <w:fldChar w:fldCharType="begin"/>
@@ -14780,6 +14844,7 @@
           <w:id w:val="-447393115"/>
           <w:citation/>
         </w:sdtPr>
+        <w:sdtEndPr/>
         <w:sdtContent>
           <w:r>
             <w:fldChar w:fldCharType="begin"/>
@@ -14858,6 +14923,7 @@
           <w:id w:val="-251044602"/>
           <w:citation/>
         </w:sdtPr>
+        <w:sdtEndPr/>
         <w:sdtContent>
           <w:r>
             <w:fldChar w:fldCharType="begin"/>
@@ -14903,6 +14969,7 @@
           <w:id w:val="-2095007744"/>
           <w:citation/>
         </w:sdtPr>
+        <w:sdtEndPr/>
         <w:sdtContent>
           <w:r>
             <w:fldChar w:fldCharType="begin"/>
@@ -14940,6 +15007,7 @@
           <w:id w:val="-151682824"/>
           <w:citation/>
         </w:sdtPr>
+        <w:sdtEndPr/>
         <w:sdtContent>
           <w:r>
             <w:fldChar w:fldCharType="begin"/>
@@ -15172,6 +15240,7 @@
           <w:id w:val="-494034694"/>
           <w:citation/>
         </w:sdtPr>
+        <w:sdtEndPr/>
         <w:sdtContent>
           <w:r>
             <w:fldChar w:fldCharType="begin"/>
@@ -15273,6 +15342,7 @@
           <w:id w:val="-1576275335"/>
           <w:citation/>
         </w:sdtPr>
+        <w:sdtEndPr/>
         <w:sdtContent>
           <w:r>
             <w:fldChar w:fldCharType="begin"/>
@@ -15340,6 +15410,7 @@
           <w:id w:val="-1742468832"/>
           <w:citation/>
         </w:sdtPr>
+        <w:sdtEndPr/>
         <w:sdtContent>
           <w:r>
             <w:fldChar w:fldCharType="begin"/>
@@ -15485,6 +15556,7 @@
           <w:id w:val="-1471200660"/>
           <w:citation/>
         </w:sdtPr>
+        <w:sdtEndPr/>
         <w:sdtContent>
           <w:r>
             <w:fldChar w:fldCharType="begin"/>
@@ -15539,6 +15611,7 @@
           <w:id w:val="-1432812499"/>
           <w:citation/>
         </w:sdtPr>
+        <w:sdtEndPr/>
         <w:sdtContent>
           <w:r>
             <w:fldChar w:fldCharType="begin"/>
@@ -15581,6 +15654,7 @@
           <w:id w:val="571555141"/>
           <w:citation/>
         </w:sdtPr>
+        <w:sdtEndPr/>
         <w:sdtContent>
           <w:r>
             <w:fldChar w:fldCharType="begin"/>
@@ -15653,6 +15727,7 @@
           <w:id w:val="1138990948"/>
           <w:citation/>
         </w:sdtPr>
+        <w:sdtEndPr/>
         <w:sdtContent>
           <w:r>
             <w:fldChar w:fldCharType="begin"/>
@@ -15707,6 +15782,7 @@
           <w:id w:val="-1976742913"/>
           <w:citation/>
         </w:sdtPr>
+        <w:sdtEndPr/>
         <w:sdtContent>
           <w:r>
             <w:fldChar w:fldCharType="begin"/>
@@ -15741,6 +15817,7 @@
           <w:id w:val="-1835449366"/>
           <w:citation/>
         </w:sdtPr>
+        <w:sdtEndPr/>
         <w:sdtContent>
           <w:r>
             <w:fldChar w:fldCharType="begin"/>
@@ -15819,6 +15896,7 @@
           <w:id w:val="-976227885"/>
           <w:citation/>
         </w:sdtPr>
+        <w:sdtEndPr/>
         <w:sdtContent>
           <w:r>
             <w:fldChar w:fldCharType="begin"/>
@@ -15890,6 +15968,7 @@
           <w:id w:val="-1698843591"/>
           <w:citation/>
         </w:sdtPr>
+        <w:sdtEndPr/>
         <w:sdtContent>
           <w:r>
             <w:fldChar w:fldCharType="begin"/>
@@ -16082,6 +16161,7 @@
           <w:id w:val="982128236"/>
           <w:citation/>
         </w:sdtPr>
+        <w:sdtEndPr/>
         <w:sdtContent>
           <w:r>
             <w:fldChar w:fldCharType="begin"/>
@@ -16119,6 +16199,7 @@
           <w:id w:val="-471443075"/>
           <w:citation/>
         </w:sdtPr>
+        <w:sdtEndPr/>
         <w:sdtContent>
           <w:r>
             <w:fldChar w:fldCharType="begin"/>
@@ -16171,6 +16252,7 @@
           <w:id w:val="1741673429"/>
           <w:citation/>
         </w:sdtPr>
+        <w:sdtEndPr/>
         <w:sdtContent>
           <w:r>
             <w:fldChar w:fldCharType="begin"/>
@@ -16260,6 +16342,7 @@
           <w:id w:val="-2082048301"/>
           <w:citation/>
         </w:sdtPr>
+        <w:sdtEndPr/>
         <w:sdtContent>
           <w:r>
             <w:fldChar w:fldCharType="begin"/>
@@ -16322,6 +16405,7 @@
           <w:id w:val="-971671792"/>
           <w:citation/>
         </w:sdtPr>
+        <w:sdtEndPr/>
         <w:sdtContent>
           <w:r>
             <w:fldChar w:fldCharType="begin"/>
@@ -16403,6 +16487,7 @@
           <w:id w:val="1667588565"/>
           <w:citation/>
         </w:sdtPr>
+        <w:sdtEndPr/>
         <w:sdtContent>
           <w:r>
             <w:fldChar w:fldCharType="begin"/>
@@ -16523,6 +16608,7 @@
           <w:id w:val="-922035663"/>
           <w:citation/>
         </w:sdtPr>
+        <w:sdtEndPr/>
         <w:sdtContent>
           <w:r>
             <w:fldChar w:fldCharType="begin"/>
@@ -16603,6 +16689,7 @@
           <w:id w:val="1447275589"/>
           <w:citation/>
         </w:sdtPr>
+        <w:sdtEndPr/>
         <w:sdtContent>
           <w:r>
             <w:fldChar w:fldCharType="begin"/>
@@ -16691,24 +16778,41 @@
       <w:r>
         <w:t xml:space="preserve">A interação é dada por meio dos dispositivos periféricos conectados aos computadores, </w:t>
       </w:r>
-      <w:proofErr w:type="spellStart"/>
-      <w:proofErr w:type="gramStart"/>
-      <w:r>
+      <w:r>
+        <w:rPr>
+          <w:i/>
+        </w:rPr>
         <w:t>smart</w:t>
       </w:r>
       <w:r>
         <w:rPr>
           <w:i/>
         </w:rPr>
-        <w:t>Phone</w:t>
-      </w:r>
-      <w:r>
+        <w:t>p</w:t>
+      </w:r>
+      <w:r>
+        <w:rPr>
+          <w:i/>
+        </w:rPr>
+        <w:t>hone</w:t>
+      </w:r>
+      <w:r>
+        <w:rPr>
+          <w:i/>
+        </w:rPr>
         <w:t>s</w:t>
       </w:r>
-      <w:proofErr w:type="spellEnd"/>
-      <w:proofErr w:type="gramEnd"/>
-      <w:r>
-        <w:t xml:space="preserve"> e tablets, por exemplo, teclado, mouse, sensores de toque, </w:t>
+      <w:r>
+        <w:t xml:space="preserve"> e </w:t>
+      </w:r>
+      <w:r>
+        <w:rPr>
+          <w:i/>
+        </w:rPr>
+        <w:t>tablets</w:t>
+      </w:r>
+      <w:r>
+        <w:t xml:space="preserve">, por exemplo, teclado, mouse, sensores de toque, </w:t>
       </w:r>
       <w:proofErr w:type="spellStart"/>
       <w:r>
@@ -16857,6 +16961,7 @@
           <w:id w:val="-1556307879"/>
           <w:citation/>
         </w:sdtPr>
+        <w:sdtEndPr/>
         <w:sdtContent>
           <w:r>
             <w:fldChar w:fldCharType="begin"/>
@@ -16935,6 +17040,7 @@
           <w:id w:val="1132058055"/>
           <w:citation/>
         </w:sdtPr>
+        <w:sdtEndPr/>
         <w:sdtContent>
           <w:r>
             <w:fldChar w:fldCharType="begin"/>
@@ -17175,6 +17281,7 @@
           <w:id w:val="327251775"/>
           <w:citation/>
         </w:sdtPr>
+        <w:sdtEndPr/>
         <w:sdtContent>
           <w:r>
             <w:rPr>
@@ -17254,6 +17361,7 @@
           <w:id w:val="1136529619"/>
           <w:citation/>
         </w:sdtPr>
+        <w:sdtEndPr/>
         <w:sdtContent>
           <w:r>
             <w:rPr>
@@ -17347,6 +17455,7 @@
           <w:id w:val="1133900382"/>
           <w:citation/>
         </w:sdtPr>
+        <w:sdtEndPr/>
         <w:sdtContent>
           <w:r>
             <w:fldChar w:fldCharType="begin"/>
@@ -17594,6 +17703,7 @@
           <w:id w:val="-1237784810"/>
           <w:citation/>
         </w:sdtPr>
+        <w:sdtEndPr/>
         <w:sdtContent>
           <w:r>
             <w:fldChar w:fldCharType="begin"/>
@@ -17641,6 +17751,7 @@
           <w:id w:val="2131508944"/>
           <w:citation/>
         </w:sdtPr>
+        <w:sdtEndPr/>
         <w:sdtContent>
           <w:r>
             <w:rPr>
@@ -17793,6 +17904,7 @@
           <w:id w:val="-1066490510"/>
           <w:citation/>
         </w:sdtPr>
+        <w:sdtEndPr/>
         <w:sdtContent>
           <w:r>
             <w:rPr>
@@ -17859,6 +17971,11 @@
           <w:id w:val="-1093701946"/>
           <w:citation/>
         </w:sdtPr>
+        <w:sdtEndPr>
+          <w:rPr>
+            <w:rStyle w:val="shorttext"/>
+          </w:rPr>
+        </w:sdtEndPr>
         <w:sdtContent>
           <w:r>
             <w:rPr>
@@ -17956,6 +18073,7 @@
           <w:id w:val="-165014165"/>
           <w:citation/>
         </w:sdtPr>
+        <w:sdtEndPr/>
         <w:sdtContent>
           <w:r>
             <w:rPr>
@@ -18074,6 +18192,7 @@
           <w:id w:val="-1835144405"/>
           <w:citation/>
         </w:sdtPr>
+        <w:sdtEndPr/>
         <w:sdtContent>
           <w:r>
             <w:fldChar w:fldCharType="begin"/>
@@ -18156,6 +18275,7 @@
           <w:id w:val="275367308"/>
           <w:citation/>
         </w:sdtPr>
+        <w:sdtEndPr/>
         <w:sdtContent>
           <w:r>
             <w:rPr>
@@ -18267,6 +18387,7 @@
           <w:id w:val="738069256"/>
           <w:citation/>
         </w:sdtPr>
+        <w:sdtEndPr/>
         <w:sdtContent>
           <w:r>
             <w:rPr>
@@ -18388,6 +18509,7 @@
           <w:id w:val="946046574"/>
           <w:citation/>
         </w:sdtPr>
+        <w:sdtEndPr/>
         <w:sdtContent>
           <w:r>
             <w:fldChar w:fldCharType="begin"/>
@@ -18515,6 +18637,7 @@
           <w:id w:val="1056591377"/>
           <w:citation/>
         </w:sdtPr>
+        <w:sdtEndPr/>
         <w:sdtContent>
           <w:r>
             <w:rPr>
@@ -18634,6 +18757,7 @@
           <w:id w:val="816767822"/>
           <w:citation/>
         </w:sdtPr>
+        <w:sdtEndPr/>
         <w:sdtContent>
           <w:r>
             <w:fldChar w:fldCharType="begin"/>
@@ -18723,6 +18847,7 @@
           <w:id w:val="-932207570"/>
           <w:citation/>
         </w:sdtPr>
+        <w:sdtEndPr/>
         <w:sdtContent>
           <w:r>
             <w:fldChar w:fldCharType="begin"/>
@@ -18784,6 +18909,7 @@
           <w:id w:val="1100224508"/>
           <w:citation/>
         </w:sdtPr>
+        <w:sdtEndPr/>
         <w:sdtContent>
           <w:r>
             <w:fldChar w:fldCharType="begin"/>
@@ -19006,6 +19132,7 @@
           <w:id w:val="365030165"/>
           <w:citation/>
         </w:sdtPr>
+        <w:sdtEndPr/>
         <w:sdtContent>
           <w:r>
             <w:fldChar w:fldCharType="begin"/>
@@ -19038,6 +19165,7 @@
           <w:id w:val="-111908130"/>
           <w:citation/>
         </w:sdtPr>
+        <w:sdtEndPr/>
         <w:sdtContent>
           <w:r>
             <w:fldChar w:fldCharType="begin"/>
@@ -20114,6 +20242,7 @@
           <w:id w:val="1683084637"/>
           <w:citation/>
         </w:sdtPr>
+        <w:sdtEndPr/>
         <w:sdtContent>
           <w:r>
             <w:fldChar w:fldCharType="begin"/>
@@ -20148,6 +20277,7 @@
           <w:id w:val="-1598556993"/>
           <w:citation/>
         </w:sdtPr>
+        <w:sdtEndPr/>
         <w:sdtContent>
           <w:r>
             <w:fldChar w:fldCharType="begin"/>
@@ -20182,6 +20312,7 @@
           <w:id w:val="-1911382089"/>
           <w:citation/>
         </w:sdtPr>
+        <w:sdtEndPr/>
         <w:sdtContent>
           <w:r>
             <w:fldChar w:fldCharType="begin"/>
@@ -25698,8 +25829,6 @@
       <w:r>
         <w:t xml:space="preserve"> Itens</w:t>
       </w:r>
-      <w:bookmarkStart w:id="105" w:name="_GoBack"/>
-      <w:bookmarkEnd w:id="105"/>
     </w:p>
     <w:p>
       <w:pPr>
@@ -25838,7 +25967,7 @@
       <w:pPr>
         <w:pStyle w:val="Ttulo2"/>
       </w:pPr>
-      <w:bookmarkStart w:id="106" w:name="_Toc518932949"/>
+      <w:bookmarkStart w:id="105" w:name="_Toc518932949"/>
       <w:proofErr w:type="gramStart"/>
       <w:r>
         <w:lastRenderedPageBreak/>
@@ -25848,168 +25977,168 @@
       <w:r>
         <w:t xml:space="preserve"> DAS TELAS</w:t>
       </w:r>
+      <w:bookmarkEnd w:id="105"/>
+    </w:p>
+    <w:p>
+      <w:pPr>
+        <w:pStyle w:val="Duplo"/>
+      </w:pPr>
+    </w:p>
+    <w:p>
+      <w:r>
+        <w:t xml:space="preserve">A </w:t>
+      </w:r>
+      <w:proofErr w:type="gramStart"/>
+      <w:r>
+        <w:t>implementação</w:t>
+      </w:r>
+      <w:proofErr w:type="gramEnd"/>
+      <w:r>
+        <w:t xml:space="preserve"> da interface em sua maioria é desenhar pedaços de um </w:t>
+      </w:r>
+      <w:proofErr w:type="spellStart"/>
+      <w:r>
+        <w:rPr>
+          <w:i/>
+        </w:rPr>
+        <w:t>spritesheet</w:t>
+      </w:r>
+      <w:proofErr w:type="spellEnd"/>
+      <w:r>
+        <w:t xml:space="preserve">, uma imagem constituída de outras pequenas imagens. Uma vez que o recurso </w:t>
+      </w:r>
+      <w:r>
+        <w:t>está</w:t>
+      </w:r>
+      <w:r>
+        <w:t xml:space="preserve"> carregado, basta usar as funcionalidades do </w:t>
+      </w:r>
+      <w:proofErr w:type="spellStart"/>
+      <w:r>
+        <w:rPr>
+          <w:i/>
+        </w:rPr>
+        <w:t>Canvas</w:t>
+      </w:r>
+      <w:proofErr w:type="spellEnd"/>
+      <w:r>
+        <w:t xml:space="preserve"> para desenhar pedaços selecionados da </w:t>
+      </w:r>
+      <w:proofErr w:type="spellStart"/>
+      <w:r>
+        <w:rPr>
+          <w:i/>
+        </w:rPr>
+        <w:t>spritesheet</w:t>
+      </w:r>
+      <w:proofErr w:type="spellEnd"/>
+      <w:r>
+        <w:t>.</w:t>
+      </w:r>
+    </w:p>
+    <w:p/>
+    <w:p>
+      <w:pPr>
+        <w:pStyle w:val="Legenda"/>
+      </w:pPr>
+      <w:bookmarkStart w:id="106" w:name="_Toc515819815"/>
+      <w:r>
+        <w:rPr>
+          <w:b/>
+        </w:rPr>
+        <w:t xml:space="preserve">Figura </w:t>
+      </w:r>
+      <w:r>
+        <w:rPr>
+          <w:b/>
+        </w:rPr>
+        <w:fldChar w:fldCharType="begin"/>
+      </w:r>
+      <w:r>
+        <w:rPr>
+          <w:b/>
+        </w:rPr>
+        <w:instrText xml:space="preserve"> STYLEREF 1 \s </w:instrText>
+      </w:r>
+      <w:r>
+        <w:rPr>
+          <w:b/>
+        </w:rPr>
+        <w:fldChar w:fldCharType="separate"/>
+      </w:r>
+      <w:r>
+        <w:rPr>
+          <w:b/>
+          <w:noProof/>
+        </w:rPr>
+        <w:t>4</w:t>
+      </w:r>
+      <w:r>
+        <w:rPr>
+          <w:b/>
+        </w:rPr>
+        <w:fldChar w:fldCharType="end"/>
+      </w:r>
+      <w:proofErr w:type="gramStart"/>
+      <w:r>
+        <w:rPr>
+          <w:b/>
+        </w:rPr>
+        <w:t>.</w:t>
+      </w:r>
+      <w:proofErr w:type="gramEnd"/>
+      <w:r>
+        <w:rPr>
+          <w:b/>
+        </w:rPr>
+        <w:fldChar w:fldCharType="begin"/>
+      </w:r>
+      <w:r>
+        <w:rPr>
+          <w:b/>
+        </w:rPr>
+        <w:instrText xml:space="preserve"> SEQ Figura \* ARABIC \s 1 </w:instrText>
+      </w:r>
+      <w:r>
+        <w:rPr>
+          <w:b/>
+        </w:rPr>
+        <w:fldChar w:fldCharType="separate"/>
+      </w:r>
+      <w:r>
+        <w:rPr>
+          <w:b/>
+          <w:noProof/>
+        </w:rPr>
+        <w:t>18</w:t>
+      </w:r>
+      <w:r>
+        <w:rPr>
+          <w:b/>
+        </w:rPr>
+        <w:fldChar w:fldCharType="end"/>
+      </w:r>
+      <w:r>
+        <w:t xml:space="preserve"> </w:t>
+      </w:r>
+      <w:r>
+        <w:t>–</w:t>
+      </w:r>
+      <w:r>
+        <w:t xml:space="preserve"> </w:t>
+      </w:r>
+      <w:proofErr w:type="spellStart"/>
+      <w:r>
+        <w:rPr>
+          <w:i/>
+        </w:rPr>
+        <w:t>Spritesheet</w:t>
+      </w:r>
+      <w:proofErr w:type="spellEnd"/>
+      <w:r>
+        <w:t xml:space="preserve"> do jogo</w:t>
+      </w:r>
       <w:bookmarkEnd w:id="106"/>
-    </w:p>
-    <w:p>
-      <w:pPr>
-        <w:pStyle w:val="Duplo"/>
-      </w:pPr>
-    </w:p>
-    <w:p>
-      <w:r>
-        <w:t xml:space="preserve">A </w:t>
-      </w:r>
-      <w:proofErr w:type="gramStart"/>
-      <w:r>
-        <w:t>implementação</w:t>
-      </w:r>
-      <w:proofErr w:type="gramEnd"/>
-      <w:r>
-        <w:t xml:space="preserve"> da interface em sua maioria é desenhar pedaços de um </w:t>
-      </w:r>
-      <w:proofErr w:type="spellStart"/>
-      <w:r>
-        <w:rPr>
-          <w:i/>
-        </w:rPr>
-        <w:t>spritesheet</w:t>
-      </w:r>
-      <w:proofErr w:type="spellEnd"/>
-      <w:r>
-        <w:t xml:space="preserve">, uma imagem constituída de outras pequenas imagens. Uma vez que o recurso </w:t>
-      </w:r>
-      <w:r>
-        <w:t>está</w:t>
-      </w:r>
-      <w:r>
-        <w:t xml:space="preserve"> carregado, basta usar as funcionalidades do </w:t>
-      </w:r>
-      <w:proofErr w:type="spellStart"/>
-      <w:r>
-        <w:rPr>
-          <w:i/>
-        </w:rPr>
-        <w:t>Canvas</w:t>
-      </w:r>
-      <w:proofErr w:type="spellEnd"/>
-      <w:r>
-        <w:t xml:space="preserve"> para desenhar pedaços selecionados da </w:t>
-      </w:r>
-      <w:proofErr w:type="spellStart"/>
-      <w:r>
-        <w:rPr>
-          <w:i/>
-        </w:rPr>
-        <w:t>spritesheet</w:t>
-      </w:r>
-      <w:proofErr w:type="spellEnd"/>
-      <w:r>
-        <w:t>.</w:t>
-      </w:r>
-    </w:p>
-    <w:p/>
-    <w:p>
-      <w:pPr>
-        <w:pStyle w:val="Legenda"/>
-      </w:pPr>
-      <w:bookmarkStart w:id="107" w:name="_Toc515819815"/>
-      <w:r>
-        <w:rPr>
-          <w:b/>
-        </w:rPr>
-        <w:t xml:space="preserve">Figura </w:t>
-      </w:r>
-      <w:r>
-        <w:rPr>
-          <w:b/>
-        </w:rPr>
-        <w:fldChar w:fldCharType="begin"/>
-      </w:r>
-      <w:r>
-        <w:rPr>
-          <w:b/>
-        </w:rPr>
-        <w:instrText xml:space="preserve"> STYLEREF 1 \s </w:instrText>
-      </w:r>
-      <w:r>
-        <w:rPr>
-          <w:b/>
-        </w:rPr>
-        <w:fldChar w:fldCharType="separate"/>
-      </w:r>
-      <w:r>
-        <w:rPr>
-          <w:b/>
-          <w:noProof/>
-        </w:rPr>
-        <w:t>4</w:t>
-      </w:r>
-      <w:r>
-        <w:rPr>
-          <w:b/>
-        </w:rPr>
-        <w:fldChar w:fldCharType="end"/>
-      </w:r>
-      <w:proofErr w:type="gramStart"/>
-      <w:r>
-        <w:rPr>
-          <w:b/>
-        </w:rPr>
-        <w:t>.</w:t>
-      </w:r>
-      <w:proofErr w:type="gramEnd"/>
-      <w:r>
-        <w:rPr>
-          <w:b/>
-        </w:rPr>
-        <w:fldChar w:fldCharType="begin"/>
-      </w:r>
-      <w:r>
-        <w:rPr>
-          <w:b/>
-        </w:rPr>
-        <w:instrText xml:space="preserve"> SEQ Figura \* ARABIC \s 1 </w:instrText>
-      </w:r>
-      <w:r>
-        <w:rPr>
-          <w:b/>
-        </w:rPr>
-        <w:fldChar w:fldCharType="separate"/>
-      </w:r>
-      <w:r>
-        <w:rPr>
-          <w:b/>
-          <w:noProof/>
-        </w:rPr>
-        <w:t>18</w:t>
-      </w:r>
-      <w:r>
-        <w:rPr>
-          <w:b/>
-        </w:rPr>
-        <w:fldChar w:fldCharType="end"/>
-      </w:r>
-      <w:r>
-        <w:t xml:space="preserve"> </w:t>
-      </w:r>
-      <w:r>
-        <w:t>–</w:t>
-      </w:r>
-      <w:r>
-        <w:t xml:space="preserve"> </w:t>
-      </w:r>
-      <w:proofErr w:type="spellStart"/>
-      <w:r>
-        <w:rPr>
-          <w:i/>
-        </w:rPr>
-        <w:t>Spritesheet</w:t>
-      </w:r>
-      <w:proofErr w:type="spellEnd"/>
-      <w:r>
-        <w:t xml:space="preserve"> do jogo</w:t>
-      </w:r>
-      <w:bookmarkEnd w:id="107"/>
     </w:p>
     <w:p>
       <w:pPr>
@@ -26515,8 +26644,8 @@
           <w:caps w:val="0"/>
         </w:rPr>
       </w:pPr>
-      <w:bookmarkStart w:id="108" w:name="_Toc518932950"/>
-      <w:bookmarkStart w:id="109" w:name="_Toc515468382"/>
+      <w:bookmarkStart w:id="107" w:name="_Toc518932950"/>
+      <w:bookmarkStart w:id="108" w:name="_Toc515468382"/>
       <w:r>
         <w:rPr>
           <w:caps w:val="0"/>
@@ -26524,7 +26653,7 @@
         <w:lastRenderedPageBreak/>
         <w:t>IMPLEMENTAÇÕES FUTURAS</w:t>
       </w:r>
-      <w:bookmarkEnd w:id="108"/>
+      <w:bookmarkEnd w:id="107"/>
     </w:p>
     <w:p>
       <w:pPr>
@@ -26611,7 +26740,7 @@
           <w:caps w:val="0"/>
         </w:rPr>
       </w:pPr>
-      <w:bookmarkStart w:id="110" w:name="_Toc518932951"/>
+      <w:bookmarkStart w:id="109" w:name="_Toc518932951"/>
       <w:r>
         <w:rPr>
           <w:caps w:val="0"/>
@@ -26619,207 +26748,196 @@
         <w:lastRenderedPageBreak/>
         <w:t>RESULTADOS E DISCUSSÕES</w:t>
       </w:r>
+      <w:bookmarkEnd w:id="108"/>
       <w:bookmarkEnd w:id="109"/>
+    </w:p>
+    <w:p>
+      <w:pPr>
+        <w:pStyle w:val="Duplo"/>
+        <w:rPr>
+          <w:lang w:val="en-US"/>
+        </w:rPr>
+      </w:pPr>
+    </w:p>
+    <w:p>
+      <w:r>
+        <w:t xml:space="preserve">Durante cada etapa do desenvolvimento varias informações foram processadas e consequentemente resultados foram obtidos, entre eles, fichas de requisitos, diagramas de caso de uso, atividades e classe, protótipos de tela e o próprio código fonte, todos estão presentes nos respectivos apêndices deste trabalho. </w:t>
+      </w:r>
+    </w:p>
+    <w:p>
+      <w:r>
+        <w:t xml:space="preserve">Retornando a uma adversidade muito importante levantada inicialmente e que agora pode ser discutida, </w:t>
+      </w:r>
+      <w:proofErr w:type="gramStart"/>
+      <w:r>
+        <w:t>questionava-se</w:t>
+      </w:r>
+      <w:proofErr w:type="gramEnd"/>
+      <w:r>
+        <w:t xml:space="preserve"> as ferramentas convencionais de apoio e aceleração ao desenvolvimento de software, seriam elas capazes de realmente auxiliar a criação de jogos </w:t>
+      </w:r>
+      <w:r>
+        <w:rPr>
+          <w:i/>
+        </w:rPr>
+        <w:t>web</w:t>
+      </w:r>
+      <w:r>
+        <w:t>? Indo um pouco mais além, seriam capazes de amparar o desenvolvimento de jogos que utilizam apenas de recursos nativos dos navegadores modernos?</w:t>
+      </w:r>
+    </w:p>
+    <w:p>
+      <w:r>
+        <w:t xml:space="preserve">Estas questões tornavam a viabilidade da aplicação no mínimo duvidosa, mas agora com todos os resultados em mãos é fácil desmistificar esse questionamento, entretanto, uma ferramenta mais especializada permitiria um desempenho e resultados superiores. </w:t>
+      </w:r>
+      <w:proofErr w:type="gramStart"/>
+      <w:r>
+        <w:t>Porque</w:t>
+      </w:r>
+      <w:proofErr w:type="gramEnd"/>
+      <w:r>
+        <w:t>? O diferencial destas ferramentas é a automatização de tarefas corriqueiras, não implicando que sejam simples, por exemplo, colisão entre objetos irregulares, conceitos de física, como gravidade, aceleração, construção de cenários mais complexos e mais longos e tudo isso mantendo um bom funcionamento da aplicação, com muitas dessas tarefas prontas seria possível produzir mais com menos tempo e com segurança e consistência.</w:t>
+      </w:r>
+    </w:p>
+    <w:p>
+      <w:r>
+        <w:t>Existem sim ferramentas mais especializadas, porém são poucas as opções, e em alguns casos podendo até limitar o desenvolvimento em alguns aspectos, mas claro, isso é característico de uma ferramenta para outra.</w:t>
+      </w:r>
+    </w:p>
+    <w:p>
+      <w:r>
+        <w:t>Com a grade variedade de jogos disponíveis na rede, para que uma aplicação se destaque é muito importante que ela tenha algo de diferente, e mesmo utilizando apenas as ferramentas convencionais foi possível destacar-se em relação às demais em alguns elementos. Ainda são poucos os jogos que utilizam apenas tecnologias nativas disponibilizadas pelos navegadores mais modernos, ou seja, mais pessoas terão acesso e sem a necessidade de qualquer tecnologia terceira.</w:t>
+      </w:r>
+    </w:p>
+    <w:p>
+      <w:r>
+        <w:t xml:space="preserve">Um exemplo clássico, os jogos disponíveis em redes sociais como o </w:t>
+      </w:r>
+      <w:proofErr w:type="spellStart"/>
+      <w:r>
+        <w:rPr>
+          <w:i/>
+        </w:rPr>
+        <w:t>Facebook</w:t>
+      </w:r>
+      <w:proofErr w:type="spellEnd"/>
+      <w:r>
+        <w:t xml:space="preserve">, em sua grande maioria são desenvolvidos utilizando o Adobe Flash Player, um reprodutor de multimídia e aplicações amplamente distribuído, é </w:t>
+      </w:r>
+      <w:r>
+        <w:lastRenderedPageBreak/>
+        <w:t xml:space="preserve">instalado como um pacote extra nos navegadores, sem esse </w:t>
+      </w:r>
+      <w:r>
+        <w:t>pacote</w:t>
+      </w:r>
+      <w:r>
+        <w:t xml:space="preserve"> instalado o jogo não pode ser executado, diminuindo a acessibilidade da aplicação, pois infelizmente ainda existem dispositivos que podem não ter suporte ou simplesmente não permitir a instalação de </w:t>
+      </w:r>
+      <w:r>
+        <w:t>pacotes de terceiros</w:t>
+      </w:r>
+      <w:r>
+        <w:t>.</w:t>
+      </w:r>
+      <w:bookmarkStart w:id="110" w:name="_GoBack"/>
       <w:bookmarkEnd w:id="110"/>
     </w:p>
     <w:p>
-      <w:pPr>
-        <w:pStyle w:val="Duplo"/>
-        <w:rPr>
-          <w:lang w:val="en-US"/>
-        </w:rPr>
-      </w:pPr>
-    </w:p>
+      <w:r>
+        <w:t xml:space="preserve">Em relação a aplicações que também foram construídas com essas mesmas tecnologias </w:t>
+      </w:r>
+      <w:r>
+        <w:rPr>
+          <w:i/>
+        </w:rPr>
+        <w:t>web</w:t>
+      </w:r>
+      <w:r>
+        <w:t xml:space="preserve"> nativas, algumas diferenças que podem ser citadas, partidas pequenas e rápidas, nada de ficar esperando algo terminar ou acontecer para não perder progresso, nenhuma restrição etária e vale destacar, atualmente existem poucos jogos neste estilo, mas o grande destacamento de </w:t>
+      </w:r>
+      <w:proofErr w:type="spellStart"/>
+      <w:r>
+        <w:rPr>
+          <w:i/>
+        </w:rPr>
+        <w:t>To</w:t>
+      </w:r>
+      <w:proofErr w:type="spellEnd"/>
+      <w:r>
+        <w:rPr>
+          <w:i/>
+        </w:rPr>
+        <w:t xml:space="preserve"> </w:t>
+      </w:r>
+      <w:proofErr w:type="spellStart"/>
+      <w:r>
+        <w:rPr>
+          <w:i/>
+        </w:rPr>
+        <w:t>Infinity</w:t>
+      </w:r>
+      <w:proofErr w:type="spellEnd"/>
+      <w:r>
+        <w:rPr>
+          <w:i/>
+        </w:rPr>
+        <w:t xml:space="preserve"> </w:t>
+      </w:r>
+      <w:proofErr w:type="spellStart"/>
+      <w:r>
+        <w:rPr>
+          <w:i/>
+        </w:rPr>
+        <w:t>And</w:t>
+      </w:r>
+      <w:proofErr w:type="spellEnd"/>
+      <w:r>
+        <w:rPr>
+          <w:i/>
+        </w:rPr>
+        <w:t xml:space="preserve"> </w:t>
+      </w:r>
+      <w:proofErr w:type="spellStart"/>
+      <w:r>
+        <w:rPr>
+          <w:i/>
+        </w:rPr>
+        <w:t>Beyond</w:t>
+      </w:r>
+      <w:proofErr w:type="spellEnd"/>
+      <w:r>
+        <w:t xml:space="preserve"> é seu estilo de jogo, rolagem vertical com naves, espaciais e alienígenas, lembrando o inesquecível </w:t>
+      </w:r>
+      <w:r>
+        <w:rPr>
+          <w:i/>
+        </w:rPr>
+        <w:t xml:space="preserve">Space </w:t>
+      </w:r>
+      <w:proofErr w:type="spellStart"/>
+      <w:r>
+        <w:rPr>
+          <w:i/>
+        </w:rPr>
+        <w:t>Invader</w:t>
+      </w:r>
+      <w:r>
+        <w:rPr>
+          <w:i/>
+        </w:rPr>
+        <w:t>s</w:t>
+      </w:r>
+      <w:proofErr w:type="spellEnd"/>
+      <w:r>
+        <w:t xml:space="preserve"> que fez muito sucesso no passado, porém com a qualidade dos recursos gráficos e sonoros modernos.</w:t>
+      </w:r>
+    </w:p>
+    <w:p/>
     <w:p>
       <w:pPr>
         <w:ind w:firstLine="708"/>
       </w:pPr>
-      <w:r>
-        <w:t xml:space="preserve">Durante as etapas do desenvolvimento os resultados foram surgindo, como as fichas de requisitos, diversos diagramas, protótipos de tela e o código fonte, </w:t>
-      </w:r>
-      <w:proofErr w:type="gramStart"/>
-      <w:r>
-        <w:t>todos</w:t>
-      </w:r>
-      <w:proofErr w:type="gramEnd"/>
-      <w:r>
-        <w:t xml:space="preserve"> presentes nos seus respectivos apêndices. Mesmo assim, um ponto muito importante deve ser discutido, que na realidade era uma questão levantada no início deste trabalho, sobre as ferramentas para apoio nas diversas etapas do projeto.</w:t>
-      </w:r>
-    </w:p>
-    <w:p>
-      <w:pPr>
-        <w:ind w:firstLine="708"/>
-      </w:pPr>
-      <w:r>
-        <w:t xml:space="preserve">O fato é, existem poucas ferramentas para acelerar e apoiar o processo de criação de jogos </w:t>
-      </w:r>
-      <w:r>
-        <w:rPr>
-          <w:i/>
-        </w:rPr>
-        <w:t>web</w:t>
-      </w:r>
-      <w:r>
-        <w:t xml:space="preserve"> que utilizam apenas as novas tecnologias nativas dos navegadores, então </w:t>
-      </w:r>
-      <w:proofErr w:type="gramStart"/>
-      <w:r>
-        <w:t>questionava-se</w:t>
-      </w:r>
-      <w:proofErr w:type="gramEnd"/>
-      <w:r>
-        <w:t xml:space="preserve"> a viabilidade dessas aplicações.</w:t>
-      </w:r>
-    </w:p>
-    <w:p>
-      <w:pPr>
-        <w:ind w:firstLine="708"/>
-      </w:pPr>
-      <w:r>
-        <w:t>Contudo, mesmo com as poucas opções de ferramentas especializadas ainda existem as ferramentas convencionais, e a partir dessa outra questão surgiu, justamente acerca dessas ferramentas, até que ponto elas conseguem suprir as necessidades que estas aplicações podem ter?</w:t>
-      </w:r>
-    </w:p>
-    <w:p>
-      <w:r>
-        <w:t>Levando em conta essas questões a viabilidade da aplicação se tornou um pouco questionável, mas como anteriormente citado, os resultados apresentados provaram que é sim possível desenvolver este tipo de aplicação, mesmo sem ferramental especializado.</w:t>
-      </w:r>
-    </w:p>
-    <w:p>
-      <w:r>
-        <w:t>Com a grade variedade de jogos disponíveis na rede, para que uma aplicação se destaque é muito importante que ela tenha algo de diferente, e o diferencial desta aplicação em relação às demais são as tecnologias utilizadas no desenvolvimento, afinal foram utilizadas apenas as tecnologias nativas dos navegadores mais modernos, isso significa que mais pessoas terão acesso, ou seja, não serão impedidos de jogar por causa de alguma tecnologia terceira não disponível ou algo do tipo.</w:t>
-      </w:r>
-    </w:p>
-    <w:p>
-      <w:r>
-        <w:t xml:space="preserve">Por exemplo, os clássicos jogos disponíveis em redes sociais como o </w:t>
-      </w:r>
-      <w:proofErr w:type="spellStart"/>
-      <w:r>
-        <w:rPr>
-          <w:i/>
-        </w:rPr>
-        <w:t>Facebook</w:t>
-      </w:r>
-      <w:proofErr w:type="spellEnd"/>
-      <w:r>
-        <w:t xml:space="preserve">, sua grande maioria é desenvolvida utilizando Flash Player, um reprodutor de multimídia e aplicações amplamente distribuído, é instalado como um pacote extra nos navegadores, um </w:t>
-      </w:r>
-      <w:proofErr w:type="spellStart"/>
-      <w:r>
-        <w:rPr>
-          <w:i/>
-        </w:rPr>
-        <w:t>plugin</w:t>
-      </w:r>
-      <w:proofErr w:type="spellEnd"/>
-      <w:r>
-        <w:t xml:space="preserve">, sem esse </w:t>
-      </w:r>
-      <w:proofErr w:type="spellStart"/>
-      <w:r>
-        <w:rPr>
-          <w:i/>
-        </w:rPr>
-        <w:t>plugin</w:t>
-      </w:r>
-      <w:proofErr w:type="spellEnd"/>
-      <w:r>
-        <w:t xml:space="preserve"> instalado o jogo não pode ser reproduzido, dessa forma prejudicando a acessibilidade da aplicação, afinal alguns dispositivos podem não ter suporte ao </w:t>
-      </w:r>
-      <w:proofErr w:type="spellStart"/>
-      <w:r>
-        <w:rPr>
-          <w:i/>
-        </w:rPr>
-        <w:t>plugin</w:t>
-      </w:r>
-      <w:proofErr w:type="spellEnd"/>
-      <w:r>
-        <w:t xml:space="preserve"> ou simplesmente não permitir a instalação de </w:t>
-      </w:r>
-      <w:proofErr w:type="spellStart"/>
-      <w:r>
-        <w:rPr>
-          <w:i/>
-        </w:rPr>
-        <w:t>plugins</w:t>
-      </w:r>
-      <w:proofErr w:type="spellEnd"/>
-      <w:r>
-        <w:t>.</w:t>
-      </w:r>
-    </w:p>
-    <w:p>
-      <w:pPr>
-        <w:ind w:firstLine="708"/>
-      </w:pPr>
-      <w:r>
-        <w:t xml:space="preserve">Já em relação a aplicações que também foram construídas com essas mesmas tecnologias </w:t>
-      </w:r>
-      <w:r>
-        <w:rPr>
-          <w:i/>
-        </w:rPr>
-        <w:t>web</w:t>
-      </w:r>
-      <w:r>
-        <w:t xml:space="preserve">, o grande diferencial é o estilo do jogo, de rolagem vertical, </w:t>
-      </w:r>
-      <w:r>
-        <w:lastRenderedPageBreak/>
-        <w:t xml:space="preserve">ao estilo do épico </w:t>
-      </w:r>
-      <w:r>
-        <w:rPr>
-          <w:i/>
-        </w:rPr>
-        <w:t xml:space="preserve">Space </w:t>
-      </w:r>
-      <w:proofErr w:type="spellStart"/>
-      <w:r>
-        <w:rPr>
-          <w:i/>
-        </w:rPr>
-        <w:t>Invader</w:t>
-      </w:r>
-      <w:proofErr w:type="spellEnd"/>
-      <w:r>
-        <w:t xml:space="preserve"> que fez muito sucesso no passado, e a qualidade dos recursos gráficos e sonoros, que hoje, sem dúvida são bem melhores. Outras diferenças que podem ser citadas, partidas pequenas e rápidas, nenhuma restrição etária e atualmente existem poucos jogos do mesmo estilo e com as mesmas tecnologias, uma pesquisa rápida aponto</w:t>
-      </w:r>
-      <w:r>
-        <w:t>u isso, apenas uma aplicação</w:t>
-      </w:r>
-      <w:r>
-        <w:t xml:space="preserve">, </w:t>
-      </w:r>
-      <w:proofErr w:type="spellStart"/>
-      <w:r>
-        <w:t>Shootr</w:t>
-      </w:r>
-      <w:proofErr w:type="spellEnd"/>
-      <w:r>
-        <w:rPr>
-          <w:rStyle w:val="Refdenotaderodap"/>
-        </w:rPr>
-        <w:footnoteReference w:id="7"/>
-      </w:r>
-      <w:r>
-        <w:t xml:space="preserve">, </w:t>
-      </w:r>
-      <w:r>
-        <w:t>que inclusive possui</w:t>
-      </w:r>
-      <w:r>
-        <w:t xml:space="preserve"> o mesmo tema que o jogo desenvolvido aqui, </w:t>
-      </w:r>
-      <w:proofErr w:type="gramStart"/>
-      <w:r>
-        <w:t>porem</w:t>
-      </w:r>
-      <w:proofErr w:type="gramEnd"/>
-      <w:r>
-        <w:t xml:space="preserve"> o estilo do jogo ainda é diferente.</w:t>
-      </w:r>
     </w:p>
     <w:p>
       <w:pPr>
@@ -26845,6 +26963,7 @@
           <w:docPartUnique/>
         </w:docPartObj>
       </w:sdtPr>
+      <w:sdtEndPr/>
       <w:sdtContent>
         <w:p>
           <w:pPr>
@@ -26873,6 +26992,7 @@
             <w:id w:val="111145805"/>
             <w:bibliography/>
           </w:sdtPr>
+          <w:sdtEndPr/>
           <w:sdtContent>
             <w:p>
               <w:pPr>
@@ -28626,23 +28746,6 @@
       </w:r>
     </w:p>
   </w:footnote>
-  <w:footnote w:id="7">
-    <w:p>
-      <w:pPr>
-        <w:pStyle w:val="Textodenotaderodap"/>
-        <w:ind w:firstLine="0"/>
-      </w:pPr>
-      <w:r>
-        <w:rPr>
-          <w:rStyle w:val="Refdenotaderodap"/>
-        </w:rPr>
-        <w:footnoteRef/>
-      </w:r>
-      <w:r>
-        <w:t xml:space="preserve"> Disponível em &lt;http://shootr.signalr.net/&gt; Acesso em: 04/09/2017</w:t>
-      </w:r>
-    </w:p>
-  </w:footnote>
 </w:footnotes>
 </file>
 
@@ -28726,7 +28829,7 @@
             <w:rStyle w:val="PaginaoChar"/>
             <w:noProof/>
           </w:rPr>
-          <w:t>65</w:t>
+          <w:t>66</w:t>
         </w:r>
         <w:r>
           <w:rPr>
@@ -28755,6 +28858,7 @@
         <w:docPartUnique/>
       </w:docPartObj>
     </w:sdtPr>
+    <w:sdtEndPr/>
     <w:sdtContent>
       <w:p>
         <w:pPr>
@@ -35289,7 +35393,7 @@
 </file>
 
 <file path=customXml/itemProps1.xml><?xml version="1.0" encoding="utf-8"?>
-<ds:datastoreItem xmlns:ds="http://schemas.openxmlformats.org/officeDocument/2006/customXml" ds:itemID="{7B4EE18A-1720-406C-A84A-2DB4A4012599}">
+<ds:datastoreItem xmlns:ds="http://schemas.openxmlformats.org/officeDocument/2006/customXml" ds:itemID="{47F6DB7D-A9FB-47DF-8EA9-3C1A3D8C44A2}">
   <ds:schemaRefs>
     <ds:schemaRef ds:uri="http://schemas.openxmlformats.org/officeDocument/2006/bibliography"/>
   </ds:schemaRefs>

</xml_diff>

<commit_message>
Fix #9 Atualiza resumo em lingua estrangeira
</commit_message>
<xml_diff>
--- a/TCC.docx
+++ b/TCC.docx
@@ -1364,6 +1364,8 @@
         <w:pStyle w:val="Ttulo"/>
       </w:pPr>
       <w:bookmarkStart w:id="3" w:name="_Toc520151339"/>
+      <w:bookmarkStart w:id="4" w:name="_GoBack"/>
+      <w:bookmarkEnd w:id="4"/>
       <w:r>
         <w:lastRenderedPageBreak/>
         <w:t>ABSTRACT</w:t>
@@ -1391,69 +1393,41 @@
           <w:i/>
           <w:lang w:val="en-US"/>
         </w:rPr>
-        <w:t xml:space="preserve">Digital games are getting better, but for improvements to take place, the available technologies need to evolve or new ones must emerge. Recently </w:t>
-      </w:r>
-      <w:r>
+        <w:t>Digital games are getting better, but for improvements to take place, the available technologies need to evolve or new ones must emerge. Recently HTML5 Canvas technology came to bring some features and new features to the most modern browsers which made it possible to create new games with much better graphics, lighter and less complex, without the need to install or use third-party programs.</w:t>
+      </w:r>
+    </w:p>
+    <w:p>
+      <w:pPr>
+        <w:spacing w:line="240" w:lineRule="auto"/>
+        <w:ind w:firstLine="0"/>
         <w:rPr>
           <w:i/>
           <w:lang w:val="en-US"/>
         </w:rPr>
-        <w:t>HTML</w:t>
-      </w:r>
+      </w:pPr>
       <w:r>
         <w:rPr>
           <w:i/>
           <w:lang w:val="en-US"/>
         </w:rPr>
-        <w:t xml:space="preserve">5 </w:t>
-      </w:r>
-      <w:r>
+        <w:t>During the course of this work, we will present discussions and results of all phases of the development process of a game called To Infinity and Beyond, from the interview and planning phase to the programming and implementation phase, emphasizing some steps, such as the development of the interface and the engine, at the end will be attached some technical documents produced during these stages.</w:t>
+      </w:r>
+    </w:p>
+    <w:p>
+      <w:pPr>
+        <w:spacing w:line="240" w:lineRule="auto"/>
+        <w:ind w:firstLine="0"/>
         <w:rPr>
           <w:i/>
           <w:lang w:val="en-US"/>
         </w:rPr>
-        <w:t>Canvas</w:t>
-      </w:r>
+      </w:pPr>
       <w:r>
         <w:rPr>
           <w:i/>
           <w:lang w:val="en-US"/>
         </w:rPr>
-        <w:t xml:space="preserve"> technology came to bring some features and new features to the most modern browsers, which made it possible to create new games with much better graphics, lighter and less complex, without the need to install or use third-party programs.</w:t>
-      </w:r>
-    </w:p>
-    <w:p>
-      <w:pPr>
-        <w:spacing w:line="240" w:lineRule="auto"/>
-        <w:ind w:firstLine="0"/>
-        <w:rPr>
-          <w:i/>
-          <w:lang w:val="en-US"/>
-        </w:rPr>
-      </w:pPr>
-      <w:r>
-        <w:rPr>
-          <w:i/>
-          <w:lang w:val="en-US"/>
-        </w:rPr>
-        <w:t>Throughout this paper, discussions and results will be presented for all phases of the game development process, titled To Infinity and Beyond, from the interview and planning phase to the programming and implementation phase, with emphasis on some stages, such as the development of interface and engine, at the end will be attached some technical documents produced during these steps, including the source code of the game.</w:t>
-      </w:r>
-    </w:p>
-    <w:p>
-      <w:pPr>
-        <w:spacing w:line="240" w:lineRule="auto"/>
-        <w:ind w:firstLine="0"/>
-        <w:rPr>
-          <w:i/>
-          <w:lang w:val="en-US"/>
-        </w:rPr>
-      </w:pPr>
-      <w:r>
-        <w:rPr>
-          <w:i/>
-          <w:lang w:val="en-US"/>
-        </w:rPr>
-        <w:t>And as a result of all this work, the final result appeared, a game was produced, mentioned above, using the new technologies available.</w:t>
+        <w:t>As a result of all this work came the final result, a game in the style of the old Space Invaders, but with an improved and modern look and more interactive and interesting gameplay. The great difference of this work was to use the new technologies made available by the modern Web, for example, the HTML5 Canvas technology already mentioned.</w:t>
       </w:r>
     </w:p>
     <w:p>
@@ -1525,9 +1499,9 @@
       <w:pPr>
         <w:pStyle w:val="Ttulo"/>
       </w:pPr>
-      <w:bookmarkStart w:id="4" w:name="_Toc515819959"/>
-      <w:bookmarkStart w:id="5" w:name="_Toc520151340"/>
-      <w:bookmarkStart w:id="6" w:name="_Toc515817920"/>
+      <w:bookmarkStart w:id="5" w:name="_Toc515819959"/>
+      <w:bookmarkStart w:id="6" w:name="_Toc520151340"/>
+      <w:bookmarkStart w:id="7" w:name="_Toc515817920"/>
       <w:r>
         <w:rPr>
           <w:caps w:val="0"/>
@@ -1535,8 +1509,8 @@
         <w:lastRenderedPageBreak/>
         <w:t>INDICE DE FIGURAS</w:t>
       </w:r>
-      <w:bookmarkEnd w:id="4"/>
       <w:bookmarkEnd w:id="5"/>
+      <w:bookmarkEnd w:id="6"/>
     </w:p>
     <w:p>
       <w:pPr>
@@ -4781,8 +4755,8 @@
         <w:lastRenderedPageBreak/>
         <w:fldChar w:fldCharType="end"/>
       </w:r>
-      <w:bookmarkStart w:id="7" w:name="_Toc520151341"/>
-      <w:bookmarkStart w:id="8" w:name="_Toc515819960"/>
+      <w:bookmarkStart w:id="8" w:name="_Toc520151341"/>
+      <w:bookmarkStart w:id="9" w:name="_Toc515819960"/>
       <w:r>
         <w:rPr>
           <w:lang w:val="pt-BR"/>
@@ -4801,7 +4775,7 @@
         </w:rPr>
         <w:t xml:space="preserve"> E SIGLAS</w:t>
       </w:r>
-      <w:bookmarkEnd w:id="7"/>
+      <w:bookmarkEnd w:id="8"/>
     </w:p>
     <w:p/>
     <w:p>
@@ -4810,157 +4784,185 @@
           <w:sz w:val="20"/>
         </w:rPr>
       </w:pPr>
-      <w:r>
+      <w:proofErr w:type="gramStart"/>
+      <w:r>
+        <w:rPr>
+          <w:sz w:val="20"/>
+        </w:rPr>
+        <w:t>2D</w:t>
+      </w:r>
+      <w:proofErr w:type="gramEnd"/>
+      <w:r>
+        <w:rPr>
+          <w:sz w:val="20"/>
+        </w:rPr>
+        <w:t xml:space="preserve"> </w:t>
+      </w:r>
+      <w:r>
+        <w:rPr>
+          <w:sz w:val="20"/>
+        </w:rPr>
+        <w:t>– Duas Dime</w:t>
+      </w:r>
+      <w:r>
+        <w:rPr>
+          <w:sz w:val="20"/>
+        </w:rPr>
+        <w:t>n</w:t>
+      </w:r>
+      <w:r>
+        <w:rPr>
+          <w:sz w:val="20"/>
+        </w:rPr>
+        <w:t>sões</w:t>
+      </w:r>
+    </w:p>
+    <w:p>
+      <w:pPr>
+        <w:rPr>
+          <w:sz w:val="20"/>
+        </w:rPr>
+      </w:pPr>
+      <w:proofErr w:type="gramStart"/>
+      <w:r>
+        <w:rPr>
+          <w:sz w:val="20"/>
+        </w:rPr>
+        <w:t>3D</w:t>
+      </w:r>
+      <w:proofErr w:type="gramEnd"/>
+      <w:r>
+        <w:rPr>
+          <w:sz w:val="20"/>
+        </w:rPr>
+        <w:t xml:space="preserve"> – </w:t>
+      </w:r>
+      <w:r>
+        <w:rPr>
+          <w:sz w:val="20"/>
+        </w:rPr>
+        <w:t>Três Dimensões</w:t>
+      </w:r>
+    </w:p>
+    <w:p>
+      <w:pPr>
+        <w:rPr>
+          <w:sz w:val="20"/>
+        </w:rPr>
+      </w:pPr>
+      <w:r>
+        <w:rPr>
+          <w:sz w:val="20"/>
+        </w:rPr>
+        <w:t xml:space="preserve">API – </w:t>
+      </w:r>
+      <w:proofErr w:type="spellStart"/>
+      <w:r>
+        <w:rPr>
+          <w:sz w:val="20"/>
+        </w:rPr>
+        <w:t>Application</w:t>
+      </w:r>
+      <w:proofErr w:type="spellEnd"/>
+      <w:r>
+        <w:rPr>
+          <w:sz w:val="20"/>
+        </w:rPr>
+        <w:t xml:space="preserve"> </w:t>
+      </w:r>
+      <w:proofErr w:type="spellStart"/>
+      <w:r>
+        <w:rPr>
+          <w:sz w:val="20"/>
+        </w:rPr>
+        <w:t>Programming</w:t>
+      </w:r>
+      <w:proofErr w:type="spellEnd"/>
+      <w:r>
+        <w:rPr>
+          <w:sz w:val="20"/>
+        </w:rPr>
+        <w:t xml:space="preserve"> Interface</w:t>
+      </w:r>
+    </w:p>
+    <w:p>
+      <w:pPr>
+        <w:rPr>
+          <w:sz w:val="20"/>
+        </w:rPr>
+      </w:pPr>
+      <w:r>
+        <w:rPr>
+          <w:sz w:val="20"/>
+        </w:rPr>
+        <w:t xml:space="preserve">DSDM </w:t>
+      </w:r>
+      <w:r>
+        <w:rPr>
+          <w:sz w:val="20"/>
+          <w:szCs w:val="20"/>
+        </w:rPr>
+        <w:t>– Desenvolvimento de Sistemas Dinâmicos</w:t>
+      </w:r>
+    </w:p>
+    <w:p>
+      <w:pPr>
         <w:rPr>
           <w:sz w:val="20"/>
           <w:lang w:val="en-US"/>
         </w:rPr>
-        <w:t xml:space="preserve">2D </w:t>
-      </w:r>
-      <w:r>
-        <w:rPr>
-          <w:sz w:val="20"/>
-        </w:rPr>
-        <w:t>– Duas Dime</w:t>
-      </w:r>
-      <w:r>
-        <w:rPr>
-          <w:sz w:val="20"/>
-        </w:rPr>
-        <w:t>n</w:t>
-      </w:r>
-      <w:r>
-        <w:rPr>
-          <w:sz w:val="20"/>
-        </w:rPr>
-        <w:t>sões</w:t>
-      </w:r>
-    </w:p>
-    <w:p>
-      <w:pPr>
-        <w:rPr>
-          <w:sz w:val="20"/>
-        </w:rPr>
       </w:pPr>
       <w:r>
         <w:rPr>
           <w:sz w:val="20"/>
           <w:lang w:val="en-US"/>
         </w:rPr>
-        <w:t xml:space="preserve">3D </w:t>
-      </w:r>
-      <w:r>
+        <w:t>GPS – Global Positioning System</w:t>
+      </w:r>
+    </w:p>
+    <w:p>
+      <w:pPr>
         <w:rPr>
           <w:sz w:val="20"/>
           <w:lang w:val="en-US"/>
         </w:rPr>
-        <w:t>–</w:t>
-      </w:r>
+      </w:pPr>
       <w:r>
         <w:rPr>
           <w:sz w:val="20"/>
           <w:lang w:val="en-US"/>
         </w:rPr>
-        <w:t xml:space="preserve"> </w:t>
-      </w:r>
-      <w:r>
-        <w:rPr>
-          <w:sz w:val="20"/>
-        </w:rPr>
-        <w:t>Três</w:t>
-      </w:r>
-      <w:r>
-        <w:rPr>
-          <w:sz w:val="20"/>
-        </w:rPr>
-        <w:t xml:space="preserve"> </w:t>
-      </w:r>
-      <w:r>
-        <w:rPr>
-          <w:sz w:val="20"/>
-        </w:rPr>
-        <w:t>Dimensões</w:t>
-      </w:r>
-    </w:p>
-    <w:p>
-      <w:pPr>
-        <w:rPr>
-          <w:sz w:val="20"/>
-        </w:rPr>
-      </w:pPr>
-      <w:r>
-        <w:rPr>
-          <w:sz w:val="20"/>
-        </w:rPr>
-        <w:t xml:space="preserve">API – </w:t>
+        <w:t>HTML –</w:t>
       </w:r>
       <w:r>
         <w:rPr>
           <w:sz w:val="20"/>
           <w:lang w:val="en-US"/>
         </w:rPr>
-        <w:t>Application</w:t>
-      </w:r>
-      <w:r>
-        <w:rPr>
-          <w:sz w:val="20"/>
-        </w:rPr>
         <w:t xml:space="preserve"> </w:t>
       </w:r>
+      <w:proofErr w:type="spellStart"/>
       <w:r>
         <w:rPr>
           <w:sz w:val="20"/>
           <w:lang w:val="en-US"/>
         </w:rPr>
-        <w:t>Programming</w:t>
-      </w:r>
-      <w:r>
-        <w:rPr>
-          <w:sz w:val="20"/>
-        </w:rPr>
-        <w:t xml:space="preserve"> Interface</w:t>
-      </w:r>
-    </w:p>
-    <w:p>
-      <w:pPr>
-        <w:rPr>
-          <w:sz w:val="20"/>
-        </w:rPr>
-      </w:pPr>
-      <w:r>
-        <w:rPr>
-          <w:sz w:val="20"/>
-        </w:rPr>
-        <w:t xml:space="preserve">DSDM </w:t>
-      </w:r>
-      <w:r>
-        <w:rPr>
-          <w:sz w:val="20"/>
-          <w:szCs w:val="20"/>
-        </w:rPr>
-        <w:t xml:space="preserve">– </w:t>
-      </w:r>
-      <w:r>
-        <w:rPr>
-          <w:sz w:val="20"/>
-          <w:szCs w:val="20"/>
-        </w:rPr>
-        <w:t>Desenvolvimento de Sistemas Dinâmicos</w:t>
-      </w:r>
-    </w:p>
-    <w:p>
-      <w:pPr>
+        <w:t>Hyper</w:t>
+      </w:r>
+      <w:r>
         <w:rPr>
           <w:sz w:val="20"/>
           <w:lang w:val="en-US"/>
         </w:rPr>
-      </w:pPr>
+        <w:t>Text</w:t>
+      </w:r>
+      <w:proofErr w:type="spellEnd"/>
       <w:r>
         <w:rPr>
           <w:sz w:val="20"/>
           <w:lang w:val="en-US"/>
         </w:rPr>
-        <w:t>GPS – Global Positioning System</w:t>
+        <w:t xml:space="preserve"> Markup Language</w:t>
       </w:r>
     </w:p>
     <w:p>
@@ -4975,7 +4977,7 @@
           <w:sz w:val="20"/>
           <w:lang w:val="en-US"/>
         </w:rPr>
-        <w:t>HTML –</w:t>
+        <w:t>HTML5 –</w:t>
       </w:r>
       <w:r>
         <w:rPr>
@@ -5005,7 +5007,7 @@
           <w:sz w:val="20"/>
           <w:lang w:val="en-US"/>
         </w:rPr>
-        <w:t xml:space="preserve"> Markup Language</w:t>
+        <w:t xml:space="preserve"> Markup Language 5</w:t>
       </w:r>
     </w:p>
     <w:p>
@@ -5020,152 +5022,197 @@
           <w:sz w:val="20"/>
           <w:lang w:val="en-US"/>
         </w:rPr>
-        <w:t>HTML5 –</w:t>
-      </w:r>
-      <w:r>
+        <w:t>HUD – Heads-up Display</w:t>
+      </w:r>
+    </w:p>
+    <w:p>
+      <w:pPr>
+        <w:rPr>
+          <w:sz w:val="20"/>
+        </w:rPr>
+      </w:pPr>
+      <w:r>
+        <w:rPr>
+          <w:sz w:val="20"/>
+        </w:rPr>
+        <w:t>IBGE – Instituto Brasileiro de Geografia e Estat</w:t>
+      </w:r>
+      <w:r>
+        <w:rPr>
+          <w:sz w:val="20"/>
+        </w:rPr>
+        <w:t>ística</w:t>
+      </w:r>
+    </w:p>
+    <w:p>
+      <w:pPr>
+        <w:rPr>
+          <w:sz w:val="20"/>
+        </w:rPr>
+      </w:pPr>
+      <w:r>
+        <w:rPr>
+          <w:sz w:val="20"/>
+        </w:rPr>
+        <w:t>ID – Identificador</w:t>
+      </w:r>
+    </w:p>
+    <w:p>
+      <w:pPr>
+        <w:rPr>
+          <w:sz w:val="20"/>
+        </w:rPr>
+      </w:pPr>
+      <w:r>
+        <w:rPr>
+          <w:sz w:val="20"/>
+        </w:rPr>
+        <w:t>IEEE – Instituto de Engenheiros Eletricistas e Eletrônicos</w:t>
+      </w:r>
+    </w:p>
+    <w:p>
+      <w:pPr>
         <w:rPr>
           <w:sz w:val="20"/>
           <w:lang w:val="en-US"/>
         </w:rPr>
-        <w:t xml:space="preserve"> </w:t>
-      </w:r>
+      </w:pPr>
       <w:proofErr w:type="spellStart"/>
+      <w:proofErr w:type="gramStart"/>
       <w:r>
         <w:rPr>
           <w:sz w:val="20"/>
           <w:lang w:val="en-US"/>
         </w:rPr>
-        <w:t>Hyper</w:t>
-      </w:r>
+        <w:t>iOS</w:t>
+      </w:r>
+      <w:proofErr w:type="spellEnd"/>
+      <w:proofErr w:type="gramEnd"/>
       <w:r>
         <w:rPr>
           <w:sz w:val="20"/>
           <w:lang w:val="en-US"/>
         </w:rPr>
-        <w:t>Text</w:t>
-      </w:r>
-      <w:proofErr w:type="spellEnd"/>
+        <w:t xml:space="preserve"> – iPhone </w:t>
+      </w:r>
       <w:r>
         <w:rPr>
           <w:sz w:val="20"/>
           <w:lang w:val="en-US"/>
         </w:rPr>
-        <w:t xml:space="preserve"> Markup Language 5</w:t>
-      </w:r>
-    </w:p>
-    <w:p>
-      <w:pPr>
+        <w:t>Operating</w:t>
+      </w:r>
+      <w:r>
         <w:rPr>
           <w:sz w:val="20"/>
           <w:lang w:val="en-US"/>
         </w:rPr>
-      </w:pPr>
-      <w:r>
+        <w:t xml:space="preserve"> System</w:t>
+      </w:r>
+    </w:p>
+    <w:p>
+      <w:pPr>
         <w:rPr>
           <w:sz w:val="20"/>
           <w:lang w:val="en-US"/>
         </w:rPr>
-        <w:t>HUD – Heads-up Display</w:t>
-      </w:r>
-    </w:p>
-    <w:p>
-      <w:pPr>
-        <w:rPr>
-          <w:sz w:val="20"/>
-        </w:rPr>
-      </w:pPr>
-      <w:r>
-        <w:rPr>
-          <w:sz w:val="20"/>
-        </w:rPr>
-        <w:t>IBGE – Instituto Brasileiro de Geografia e Estat</w:t>
-      </w:r>
-      <w:r>
-        <w:rPr>
-          <w:sz w:val="20"/>
-        </w:rPr>
-        <w:t>ística</w:t>
-      </w:r>
-    </w:p>
-    <w:p>
-      <w:pPr>
-        <w:rPr>
-          <w:sz w:val="20"/>
-        </w:rPr>
-      </w:pPr>
-      <w:r>
-        <w:rPr>
-          <w:sz w:val="20"/>
-        </w:rPr>
-        <w:t>ID – Identificador</w:t>
-      </w:r>
-    </w:p>
-    <w:p>
-      <w:pPr>
-        <w:rPr>
-          <w:sz w:val="20"/>
-        </w:rPr>
-      </w:pPr>
-      <w:r>
-        <w:rPr>
-          <w:sz w:val="20"/>
-        </w:rPr>
-        <w:t>IEEE – Instituto de Engenheiros Eletricistas e Eletrônicos</w:t>
-      </w:r>
-    </w:p>
-    <w:p>
-      <w:pPr>
+      </w:pPr>
+      <w:r>
         <w:rPr>
           <w:sz w:val="20"/>
           <w:lang w:val="en-US"/>
         </w:rPr>
-      </w:pPr>
-      <w:proofErr w:type="spellStart"/>
-      <w:proofErr w:type="gramStart"/>
-      <w:r>
+        <w:t>JS – JavaScript</w:t>
+      </w:r>
+    </w:p>
+    <w:p>
+      <w:pPr>
         <w:rPr>
           <w:sz w:val="20"/>
           <w:lang w:val="en-US"/>
         </w:rPr>
-        <w:t>iOS</w:t>
-      </w:r>
-      <w:proofErr w:type="spellEnd"/>
-      <w:proofErr w:type="gramEnd"/>
+      </w:pPr>
       <w:r>
         <w:rPr>
           <w:sz w:val="20"/>
           <w:lang w:val="en-US"/>
         </w:rPr>
-        <w:t xml:space="preserve"> – iPhone </w:t>
-      </w:r>
-      <w:r>
+        <w:t>MDN – Mozilla Developer Network</w:t>
+      </w:r>
+    </w:p>
+    <w:p>
+      <w:pPr>
         <w:rPr>
           <w:sz w:val="20"/>
           <w:lang w:val="en-US"/>
         </w:rPr>
-        <w:t>Operating</w:t>
-      </w:r>
+      </w:pPr>
       <w:r>
         <w:rPr>
           <w:sz w:val="20"/>
           <w:lang w:val="en-US"/>
         </w:rPr>
-        <w:t xml:space="preserve"> System</w:t>
-      </w:r>
-    </w:p>
-    <w:p>
-      <w:pPr>
+        <w:t xml:space="preserve">OS – </w:t>
+      </w:r>
+      <w:r>
         <w:rPr>
           <w:sz w:val="20"/>
           <w:lang w:val="en-US"/>
         </w:rPr>
-      </w:pPr>
+        <w:t xml:space="preserve">Operating </w:t>
+      </w:r>
       <w:r>
         <w:rPr>
           <w:sz w:val="20"/>
           <w:lang w:val="en-US"/>
         </w:rPr>
-        <w:t>JS – JavaScript</w:t>
+        <w:t>System</w:t>
+      </w:r>
+    </w:p>
+    <w:p>
+      <w:pPr>
+        <w:rPr>
+          <w:sz w:val="20"/>
+        </w:rPr>
+      </w:pPr>
+      <w:r>
+        <w:rPr>
+          <w:sz w:val="20"/>
+        </w:rPr>
+        <w:t xml:space="preserve">POO – </w:t>
+      </w:r>
+      <w:r>
+        <w:rPr>
+          <w:sz w:val="20"/>
+        </w:rPr>
+        <w:t>Programação Orientada a Objetos</w:t>
+      </w:r>
+    </w:p>
+    <w:p>
+      <w:pPr>
+        <w:rPr>
+          <w:sz w:val="20"/>
+        </w:rPr>
+      </w:pPr>
+      <w:r>
+        <w:rPr>
+          <w:sz w:val="20"/>
+        </w:rPr>
+        <w:t>RPG – Role-</w:t>
+      </w:r>
+      <w:proofErr w:type="spellStart"/>
+      <w:r>
+        <w:rPr>
+          <w:sz w:val="20"/>
+        </w:rPr>
+        <w:t>Playing</w:t>
+      </w:r>
+      <w:proofErr w:type="spellEnd"/>
+      <w:r>
+        <w:rPr>
+          <w:sz w:val="20"/>
+        </w:rPr>
+        <w:t xml:space="preserve"> Game</w:t>
       </w:r>
     </w:p>
     <w:p>
@@ -5180,110 +5227,67 @@
           <w:sz w:val="20"/>
           <w:lang w:val="en-US"/>
         </w:rPr>
-        <w:t>MDN – Mozilla Developer Network</w:t>
-      </w:r>
-    </w:p>
-    <w:p>
-      <w:pPr>
+        <w:t xml:space="preserve">TV </w:t>
+      </w:r>
+      <w:r>
         <w:rPr>
           <w:sz w:val="20"/>
           <w:lang w:val="en-US"/>
         </w:rPr>
-      </w:pPr>
+        <w:t>–</w:t>
+      </w:r>
       <w:r>
         <w:rPr>
           <w:sz w:val="20"/>
           <w:lang w:val="en-US"/>
         </w:rPr>
-        <w:t xml:space="preserve">OS – </w:t>
-      </w:r>
+        <w:t xml:space="preserve"> </w:t>
+      </w:r>
+      <w:proofErr w:type="spellStart"/>
       <w:r>
         <w:rPr>
           <w:sz w:val="20"/>
           <w:lang w:val="en-US"/>
         </w:rPr>
-        <w:t xml:space="preserve">Operating </w:t>
-      </w:r>
+        <w:t>Televisão</w:t>
+      </w:r>
+      <w:proofErr w:type="spellEnd"/>
+    </w:p>
+    <w:p>
+      <w:pPr>
+        <w:rPr>
+          <w:sz w:val="20"/>
+          <w:u w:val="single"/>
+          <w:lang w:val="en-US"/>
+        </w:rPr>
+      </w:pPr>
       <w:r>
         <w:rPr>
           <w:sz w:val="20"/>
           <w:lang w:val="en-US"/>
         </w:rPr>
-        <w:t>System</w:t>
-      </w:r>
-    </w:p>
-    <w:p>
-      <w:pPr>
-        <w:rPr>
-          <w:sz w:val="20"/>
-        </w:rPr>
-      </w:pPr>
+        <w:t>UFO –</w:t>
+      </w:r>
       <w:r>
         <w:rPr>
           <w:sz w:val="20"/>
           <w:lang w:val="en-US"/>
         </w:rPr>
-        <w:t xml:space="preserve">POO – </w:t>
-      </w:r>
-      <w:r>
-        <w:rPr>
-          <w:sz w:val="20"/>
-        </w:rPr>
-        <w:t xml:space="preserve">Programação Orientada </w:t>
-      </w:r>
-      <w:proofErr w:type="gramStart"/>
-      <w:r>
-        <w:rPr>
-          <w:sz w:val="20"/>
-        </w:rPr>
-        <w:t>a</w:t>
-      </w:r>
-      <w:proofErr w:type="gramEnd"/>
-      <w:r>
-        <w:rPr>
-          <w:sz w:val="20"/>
-        </w:rPr>
-        <w:t xml:space="preserve"> Objetos</w:t>
-      </w:r>
-    </w:p>
-    <w:p>
-      <w:pPr>
+        <w:t xml:space="preserve"> </w:t>
+      </w:r>
+      <w:r>
         <w:rPr>
           <w:sz w:val="20"/>
           <w:lang w:val="en-US"/>
         </w:rPr>
-      </w:pPr>
+        <w:t>Unidentified</w:t>
+      </w:r>
       <w:r>
         <w:rPr>
           <w:sz w:val="20"/>
           <w:lang w:val="en-US"/>
         </w:rPr>
-        <w:t>RPG – Role-Playing Game</w:t>
-      </w:r>
-    </w:p>
-    <w:p>
-      <w:pPr>
-        <w:rPr>
-          <w:sz w:val="20"/>
-        </w:rPr>
-      </w:pPr>
-      <w:r>
-        <w:rPr>
-          <w:sz w:val="20"/>
-        </w:rPr>
-        <w:t xml:space="preserve">TV </w:t>
-      </w:r>
-      <w:r>
-        <w:rPr>
-          <w:sz w:val="20"/>
-        </w:rPr>
-        <w:t>–</w:t>
-      </w:r>
-      <w:r>
-        <w:rPr>
-          <w:sz w:val="20"/>
-        </w:rPr>
-        <w:t xml:space="preserve"> Televisão</w:t>
+        <w:t xml:space="preserve"> Flying Object</w:t>
       </w:r>
     </w:p>
     <w:p>
@@ -5297,42 +5301,29 @@
         <w:rPr>
           <w:sz w:val="20"/>
         </w:rPr>
-        <w:t>UFO –</w:t>
-      </w:r>
-      <w:r>
+        <w:t>UFSC – Universidade Federal de Santa Catarina</w:t>
+      </w:r>
+    </w:p>
+    <w:p>
+      <w:pPr>
         <w:rPr>
           <w:sz w:val="20"/>
           <w:lang w:val="en-US"/>
         </w:rPr>
-        <w:t xml:space="preserve"> </w:t>
-      </w:r>
+      </w:pPr>
       <w:r>
         <w:rPr>
           <w:sz w:val="20"/>
           <w:lang w:val="en-US"/>
         </w:rPr>
-        <w:t>Unidentified</w:t>
+        <w:t xml:space="preserve">UML – </w:t>
       </w:r>
       <w:r>
         <w:rPr>
           <w:sz w:val="20"/>
           <w:lang w:val="en-US"/>
         </w:rPr>
-        <w:t xml:space="preserve"> Flying Object</w:t>
-      </w:r>
-    </w:p>
-    <w:p>
-      <w:pPr>
-        <w:rPr>
-          <w:sz w:val="20"/>
-          <w:u w:val="single"/>
-        </w:rPr>
-      </w:pPr>
-      <w:r>
-        <w:rPr>
-          <w:sz w:val="20"/>
-        </w:rPr>
-        <w:t>UFSC – Universidade Federal de Santa Catarina</w:t>
+        <w:t xml:space="preserve">Unified Modeling Language </w:t>
       </w:r>
     </w:p>
     <w:p>
@@ -5347,32 +5338,8 @@
           <w:sz w:val="20"/>
           <w:lang w:val="en-US"/>
         </w:rPr>
-        <w:t xml:space="preserve">UML – </w:t>
-      </w:r>
-      <w:r>
-        <w:rPr>
-          <w:sz w:val="20"/>
-          <w:lang w:val="en-US"/>
-        </w:rPr>
-        <w:t xml:space="preserve">Unified Modeling Language </w:t>
-      </w:r>
-    </w:p>
-    <w:p>
-      <w:pPr>
-        <w:rPr>
-          <w:sz w:val="20"/>
-          <w:lang w:val="en-US"/>
-        </w:rPr>
-      </w:pPr>
-      <w:r>
-        <w:rPr>
-          <w:sz w:val="20"/>
-          <w:lang w:val="en-US"/>
-        </w:rPr>
         <w:t>XP – Extreme Programming</w:t>
       </w:r>
-      <w:bookmarkStart w:id="9" w:name="_GoBack"/>
-      <w:bookmarkEnd w:id="9"/>
       <w:r>
         <w:rPr>
           <w:lang w:val="en-US"/>
@@ -5408,8 +5375,8 @@
         </w:rPr>
         <w:t>RIO</w:t>
       </w:r>
-      <w:bookmarkEnd w:id="6"/>
-      <w:bookmarkEnd w:id="8"/>
+      <w:bookmarkEnd w:id="7"/>
+      <w:bookmarkEnd w:id="9"/>
       <w:bookmarkEnd w:id="10"/>
       <w:r>
         <w:rPr>
@@ -10972,6 +10939,7 @@
           <w:id w:val="479890619"/>
           <w:citation/>
         </w:sdtPr>
+        <w:sdtEndPr/>
         <w:sdtContent>
           <w:r>
             <w:fldChar w:fldCharType="begin"/>
@@ -11057,6 +11025,7 @@
           <w:id w:val="-1845463742"/>
           <w:citation/>
         </w:sdtPr>
+        <w:sdtEndPr/>
         <w:sdtContent>
           <w:r>
             <w:fldChar w:fldCharType="begin"/>
@@ -11106,6 +11075,7 @@
           <w:id w:val="-1052149982"/>
           <w:citation/>
         </w:sdtPr>
+        <w:sdtEndPr/>
         <w:sdtContent>
           <w:r>
             <w:fldChar w:fldCharType="begin"/>
@@ -11246,6 +11216,7 @@
           <w:id w:val="-1909995367"/>
           <w:citation/>
         </w:sdtPr>
+        <w:sdtEndPr/>
         <w:sdtContent>
           <w:r>
             <w:fldChar w:fldCharType="begin"/>
@@ -11487,6 +11458,7 @@
           <w:id w:val="-226691062"/>
           <w:citation/>
         </w:sdtPr>
+        <w:sdtEndPr/>
         <w:sdtContent>
           <w:r>
             <w:rPr>
@@ -11571,6 +11543,7 @@
           <w:id w:val="891849700"/>
           <w:citation/>
         </w:sdtPr>
+        <w:sdtEndPr/>
         <w:sdtContent>
           <w:r>
             <w:fldChar w:fldCharType="begin"/>
@@ -11675,6 +11648,7 @@
           <w:id w:val="-579596659"/>
           <w:citation/>
         </w:sdtPr>
+        <w:sdtEndPr/>
         <w:sdtContent>
           <w:r>
             <w:fldChar w:fldCharType="begin"/>
@@ -11726,6 +11700,7 @@
           <w:id w:val="679629403"/>
           <w:citation/>
         </w:sdtPr>
+        <w:sdtEndPr/>
         <w:sdtContent>
           <w:r>
             <w:fldChar w:fldCharType="begin"/>
@@ -11806,6 +11781,7 @@
           <w:id w:val="-787655381"/>
           <w:citation/>
         </w:sdtPr>
+        <w:sdtEndPr/>
         <w:sdtContent>
           <w:r>
             <w:fldChar w:fldCharType="begin"/>
@@ -12187,6 +12163,7 @@
           <w:id w:val="-1870370933"/>
           <w:citation/>
         </w:sdtPr>
+        <w:sdtEndPr/>
         <w:sdtContent>
           <w:r>
             <w:fldChar w:fldCharType="begin"/>
@@ -12237,6 +12214,7 @@
           <w:id w:val="1802727971"/>
           <w:citation/>
         </w:sdtPr>
+        <w:sdtEndPr/>
         <w:sdtContent>
           <w:r>
             <w:fldChar w:fldCharType="begin"/>
@@ -12282,6 +12260,7 @@
           <w:id w:val="-1173020972"/>
           <w:citation/>
         </w:sdtPr>
+        <w:sdtEndPr/>
         <w:sdtContent>
           <w:r>
             <w:fldChar w:fldCharType="begin"/>
@@ -12352,6 +12331,7 @@
           <w:id w:val="-1901898396"/>
           <w:citation/>
         </w:sdtPr>
+        <w:sdtEndPr/>
         <w:sdtContent>
           <w:r>
             <w:fldChar w:fldCharType="begin"/>
@@ -12392,6 +12372,7 @@
           <w:id w:val="-469822078"/>
           <w:citation/>
         </w:sdtPr>
+        <w:sdtEndPr/>
         <w:sdtContent>
           <w:r>
             <w:fldChar w:fldCharType="begin"/>
@@ -12459,6 +12440,7 @@
           <w:id w:val="-1704405234"/>
           <w:citation/>
         </w:sdtPr>
+        <w:sdtEndPr/>
         <w:sdtContent>
           <w:r>
             <w:fldChar w:fldCharType="begin"/>
@@ -12719,6 +12701,7 @@
           <w:id w:val="-1086458796"/>
           <w:citation/>
         </w:sdtPr>
+        <w:sdtEndPr/>
         <w:sdtContent>
           <w:r>
             <w:fldChar w:fldCharType="begin"/>
@@ -12801,6 +12784,7 @@
           <w:id w:val="-2119523121"/>
           <w:citation/>
         </w:sdtPr>
+        <w:sdtEndPr/>
         <w:sdtContent>
           <w:r>
             <w:fldChar w:fldCharType="begin"/>
@@ -13005,6 +12989,7 @@
           <w:id w:val="-1438745083"/>
           <w:citation/>
         </w:sdtPr>
+        <w:sdtEndPr/>
         <w:sdtContent>
           <w:r>
             <w:fldChar w:fldCharType="begin"/>
@@ -13070,6 +13055,7 @@
           <w:id w:val="882832438"/>
           <w:citation/>
         </w:sdtPr>
+        <w:sdtEndPr/>
         <w:sdtContent>
           <w:r>
             <w:fldChar w:fldCharType="begin"/>
@@ -13128,6 +13114,7 @@
           <w:id w:val="15598601"/>
           <w:citation/>
         </w:sdtPr>
+        <w:sdtEndPr/>
         <w:sdtContent>
           <w:r>
             <w:fldChar w:fldCharType="begin"/>
@@ -13170,6 +13157,7 @@
           <w:id w:val="1001162789"/>
           <w:citation/>
         </w:sdtPr>
+        <w:sdtEndPr/>
         <w:sdtContent>
           <w:r>
             <w:fldChar w:fldCharType="begin"/>
@@ -13343,6 +13331,7 @@
           <w:id w:val="-1163547882"/>
           <w:citation/>
         </w:sdtPr>
+        <w:sdtEndPr/>
         <w:sdtContent>
           <w:r>
             <w:fldChar w:fldCharType="begin"/>
@@ -13533,6 +13522,7 @@
           <w:id w:val="-2147345523"/>
           <w:citation/>
         </w:sdtPr>
+        <w:sdtEndPr/>
         <w:sdtContent>
           <w:r>
             <w:fldChar w:fldCharType="begin"/>
@@ -13678,6 +13668,7 @@
           <w:id w:val="323245689"/>
           <w:citation/>
         </w:sdtPr>
+        <w:sdtEndPr/>
         <w:sdtContent>
           <w:r>
             <w:fldChar w:fldCharType="begin"/>
@@ -13750,6 +13741,7 @@
           <w:id w:val="-2111271461"/>
           <w:citation/>
         </w:sdtPr>
+        <w:sdtEndPr/>
         <w:sdtContent>
           <w:r>
             <w:fldChar w:fldCharType="begin"/>
@@ -13790,6 +13782,7 @@
           <w:id w:val="305597720"/>
           <w:citation/>
         </w:sdtPr>
+        <w:sdtEndPr/>
         <w:sdtContent>
           <w:r>
             <w:fldChar w:fldCharType="begin"/>
@@ -13857,6 +13850,7 @@
           <w:id w:val="1272438022"/>
           <w:citation/>
         </w:sdtPr>
+        <w:sdtEndPr/>
         <w:sdtContent>
           <w:r>
             <w:fldChar w:fldCharType="begin"/>
@@ -14149,6 +14143,7 @@
           <w:id w:val="-164866400"/>
           <w:citation/>
         </w:sdtPr>
+        <w:sdtEndPr/>
         <w:sdtContent>
           <w:r>
             <w:fldChar w:fldCharType="begin"/>
@@ -14214,6 +14209,7 @@
           <w:id w:val="-847184536"/>
           <w:citation/>
         </w:sdtPr>
+        <w:sdtEndPr/>
         <w:sdtContent>
           <w:r>
             <w:fldChar w:fldCharType="begin"/>
@@ -14251,6 +14247,7 @@
           <w:id w:val="1928150412"/>
           <w:citation/>
         </w:sdtPr>
+        <w:sdtEndPr/>
         <w:sdtContent>
           <w:r>
             <w:fldChar w:fldCharType="begin"/>
@@ -14312,6 +14309,7 @@
           <w:id w:val="-556396656"/>
           <w:citation/>
         </w:sdtPr>
+        <w:sdtEndPr/>
         <w:sdtContent>
           <w:r>
             <w:fldChar w:fldCharType="begin"/>
@@ -14374,6 +14372,7 @@
           <w:id w:val="-464585258"/>
           <w:citation/>
         </w:sdtPr>
+        <w:sdtEndPr/>
         <w:sdtContent>
           <w:r>
             <w:fldChar w:fldCharType="begin"/>
@@ -14520,6 +14519,7 @@
           <w:id w:val="-72440045"/>
           <w:citation/>
         </w:sdtPr>
+        <w:sdtEndPr/>
         <w:sdtContent>
           <w:r>
             <w:fldChar w:fldCharType="begin"/>
@@ -14557,6 +14557,7 @@
           <w:id w:val="-1383240403"/>
           <w:citation/>
         </w:sdtPr>
+        <w:sdtEndPr/>
         <w:sdtContent>
           <w:r>
             <w:fldChar w:fldCharType="begin"/>
@@ -14843,6 +14844,7 @@
           <w:id w:val="-1391951521"/>
           <w:citation/>
         </w:sdtPr>
+        <w:sdtEndPr/>
         <w:sdtContent>
           <w:r>
             <w:fldChar w:fldCharType="begin"/>
@@ -14886,6 +14888,7 @@
           <w:id w:val="1953126098"/>
           <w:citation/>
         </w:sdtPr>
+        <w:sdtEndPr/>
         <w:sdtContent>
           <w:r>
             <w:fldChar w:fldCharType="begin"/>
@@ -14969,6 +14972,7 @@
           <w:id w:val="-272639214"/>
           <w:citation/>
         </w:sdtPr>
+        <w:sdtEndPr/>
         <w:sdtContent>
           <w:r>
             <w:fldChar w:fldCharType="begin"/>
@@ -15053,6 +15057,7 @@
           <w:id w:val="2011105538"/>
           <w:citation/>
         </w:sdtPr>
+        <w:sdtEndPr/>
         <w:sdtContent>
           <w:r>
             <w:fldChar w:fldCharType="begin"/>
@@ -15143,6 +15148,7 @@
           <w:id w:val="435185455"/>
           <w:citation/>
         </w:sdtPr>
+        <w:sdtEndPr/>
         <w:sdtContent>
           <w:r>
             <w:fldChar w:fldCharType="begin"/>
@@ -15232,6 +15238,7 @@
           <w:id w:val="2021741949"/>
           <w:citation/>
         </w:sdtPr>
+        <w:sdtEndPr/>
         <w:sdtContent>
           <w:r>
             <w:fldChar w:fldCharType="begin"/>
@@ -15312,6 +15319,7 @@
           <w:id w:val="1439259860"/>
           <w:citation/>
         </w:sdtPr>
+        <w:sdtEndPr/>
         <w:sdtContent>
           <w:r>
             <w:fldChar w:fldCharType="begin"/>
@@ -15377,6 +15385,7 @@
           <w:id w:val="-1957171832"/>
           <w:citation/>
         </w:sdtPr>
+        <w:sdtEndPr/>
         <w:sdtContent>
           <w:r>
             <w:fldChar w:fldCharType="begin"/>
@@ -15544,6 +15553,7 @@
           <w:id w:val="1486276275"/>
           <w:citation/>
         </w:sdtPr>
+        <w:sdtEndPr/>
         <w:sdtContent>
           <w:r>
             <w:fldChar w:fldCharType="begin"/>
@@ -15619,6 +15629,7 @@
           <w:id w:val="-1281867918"/>
           <w:citation/>
         </w:sdtPr>
+        <w:sdtEndPr/>
         <w:sdtContent>
           <w:r>
             <w:fldChar w:fldCharType="begin"/>
@@ -15866,6 +15877,7 @@
           <w:id w:val="1709759222"/>
           <w:citation/>
         </w:sdtPr>
+        <w:sdtEndPr/>
         <w:sdtContent>
           <w:r>
             <w:fldChar w:fldCharType="begin"/>
@@ -15901,6 +15913,7 @@
           <w:id w:val="818538038"/>
           <w:citation/>
         </w:sdtPr>
+        <w:sdtEndPr/>
         <w:sdtContent>
           <w:r>
             <w:fldChar w:fldCharType="begin"/>
@@ -16108,6 +16121,7 @@
           <w:id w:val="1148716983"/>
           <w:citation/>
         </w:sdtPr>
+        <w:sdtEndPr/>
         <w:sdtContent>
           <w:r>
             <w:fldChar w:fldCharType="begin"/>
@@ -16269,6 +16283,7 @@
           <w:id w:val="-1842071047"/>
           <w:citation/>
         </w:sdtPr>
+        <w:sdtEndPr/>
         <w:sdtContent>
           <w:r>
             <w:fldChar w:fldCharType="begin"/>
@@ -16363,6 +16378,7 @@
           <w:id w:val="1113552693"/>
           <w:citation/>
         </w:sdtPr>
+        <w:sdtEndPr/>
         <w:sdtContent>
           <w:r>
             <w:fldChar w:fldCharType="begin"/>
@@ -16460,6 +16476,7 @@
           <w:id w:val="572017341"/>
           <w:citation/>
         </w:sdtPr>
+        <w:sdtEndPr/>
         <w:sdtContent>
           <w:r>
             <w:fldChar w:fldCharType="begin"/>
@@ -16551,6 +16568,7 @@
           <w:id w:val="1129986012"/>
           <w:citation/>
         </w:sdtPr>
+        <w:sdtEndPr/>
         <w:sdtContent>
           <w:r>
             <w:fldChar w:fldCharType="begin"/>
@@ -16599,6 +16617,7 @@
           <w:id w:val="744684040"/>
           <w:citation/>
         </w:sdtPr>
+        <w:sdtEndPr/>
         <w:sdtContent>
           <w:r>
             <w:fldChar w:fldCharType="begin"/>
@@ -16728,6 +16747,7 @@
           <w:id w:val="266740612"/>
           <w:citation/>
         </w:sdtPr>
+        <w:sdtEndPr/>
         <w:sdtContent>
           <w:r>
             <w:fldChar w:fldCharType="begin"/>
@@ -16813,6 +16833,7 @@
           <w:id w:val="1226336216"/>
           <w:citation/>
         </w:sdtPr>
+        <w:sdtEndPr/>
         <w:sdtContent>
           <w:r>
             <w:fldChar w:fldCharType="begin"/>
@@ -16932,6 +16953,7 @@
           <w:id w:val="1055506426"/>
           <w:citation/>
         </w:sdtPr>
+        <w:sdtEndPr/>
         <w:sdtContent>
           <w:r>
             <w:fldChar w:fldCharType="begin"/>
@@ -16975,6 +16997,7 @@
           <w:id w:val="2038853809"/>
           <w:citation/>
         </w:sdtPr>
+        <w:sdtEndPr/>
         <w:sdtContent>
           <w:r>
             <w:fldChar w:fldCharType="begin"/>
@@ -17019,6 +17042,7 @@
           <w:id w:val="-2049913550"/>
           <w:citation/>
         </w:sdtPr>
+        <w:sdtEndPr/>
         <w:sdtContent>
           <w:r>
             <w:fldChar w:fldCharType="begin"/>
@@ -17055,24 +17079,11 @@
         <w:t>,</w:t>
       </w:r>
       <w:r>
-        <w:t xml:space="preserve"> pois ao mesmo tempo essa quantidade o de opiniões podem se dispersar justamente por tratarem muitas vezes de pontos de vista diferente e interpretações diferentes para cada entrevistado, cabe ao analista </w:t>
-      </w:r>
-      <w:proofErr w:type="gramStart"/>
-      <w:r>
-        <w:t>juntar</w:t>
-      </w:r>
-      <w:proofErr w:type="gramEnd"/>
-      <w:r>
-        <w:t xml:space="preserve"> </w:t>
-      </w:r>
-      <w:proofErr w:type="gramStart"/>
+        <w:t xml:space="preserve"> pois ao mesmo tempo essa quantidade o de opiniões podem se dispersar justamente por tratarem muitas vezes de pontos de vista diferente e interpretações diferentes para cada entrevistado, cabe ao analista juntar </w:t>
+      </w:r>
       <w:r>
         <w:lastRenderedPageBreak/>
-        <w:t>todos</w:t>
-      </w:r>
-      <w:proofErr w:type="gramEnd"/>
-      <w:r>
-        <w:t xml:space="preserve"> os dados coletos ao final e assim realizar o melhor padrão conforme as ideias vistas.</w:t>
+        <w:t>todos os dados coletos ao final e assim realizar o melhor padrão conforme as ideias vistas.</w:t>
       </w:r>
     </w:p>
     <w:p>
@@ -17109,6 +17120,7 @@
           <w:id w:val="-208418608"/>
           <w:citation/>
         </w:sdtPr>
+        <w:sdtEndPr/>
         <w:sdtContent>
           <w:r>
             <w:fldChar w:fldCharType="begin"/>
@@ -17205,6 +17217,7 @@
           <w:id w:val="-1730615154"/>
           <w:citation/>
         </w:sdtPr>
+        <w:sdtEndPr/>
         <w:sdtContent>
           <w:r>
             <w:fldChar w:fldCharType="begin"/>
@@ -17273,6 +17286,7 @@
           <w:id w:val="1545171231"/>
           <w:citation/>
         </w:sdtPr>
+        <w:sdtEndPr/>
         <w:sdtContent>
           <w:r>
             <w:fldChar w:fldCharType="begin"/>
@@ -17310,6 +17324,7 @@
           <w:id w:val="1761403871"/>
           <w:citation/>
         </w:sdtPr>
+        <w:sdtEndPr/>
         <w:sdtContent>
           <w:r>
             <w:fldChar w:fldCharType="begin"/>
@@ -17356,6 +17371,7 @@
           <w:id w:val="-2026551229"/>
           <w:citation/>
         </w:sdtPr>
+        <w:sdtEndPr/>
         <w:sdtContent>
           <w:r>
             <w:fldChar w:fldCharType="begin"/>
@@ -17545,6 +17561,7 @@
           <w:id w:val="-680741057"/>
           <w:citation/>
         </w:sdtPr>
+        <w:sdtEndPr/>
         <w:sdtContent>
           <w:r>
             <w:fldChar w:fldCharType="begin"/>
@@ -17601,6 +17618,7 @@
           <w:id w:val="-543756454"/>
           <w:citation/>
         </w:sdtPr>
+        <w:sdtEndPr/>
         <w:sdtContent>
           <w:r>
             <w:fldChar w:fldCharType="begin"/>
@@ -17676,6 +17694,7 @@
           <w:id w:val="2052195684"/>
           <w:citation/>
         </w:sdtPr>
+        <w:sdtEndPr/>
         <w:sdtContent>
           <w:r>
             <w:fldChar w:fldCharType="begin"/>
@@ -17877,6 +17896,7 @@
           <w:id w:val="-447393115"/>
           <w:citation/>
         </w:sdtPr>
+        <w:sdtEndPr/>
         <w:sdtContent>
           <w:r>
             <w:fldChar w:fldCharType="begin"/>
@@ -17955,6 +17975,7 @@
           <w:id w:val="-251044602"/>
           <w:citation/>
         </w:sdtPr>
+        <w:sdtEndPr/>
         <w:sdtContent>
           <w:r>
             <w:fldChar w:fldCharType="begin"/>
@@ -18000,6 +18021,7 @@
           <w:id w:val="-2095007744"/>
           <w:citation/>
         </w:sdtPr>
+        <w:sdtEndPr/>
         <w:sdtContent>
           <w:r>
             <w:fldChar w:fldCharType="begin"/>
@@ -18037,6 +18059,7 @@
           <w:id w:val="-151682824"/>
           <w:citation/>
         </w:sdtPr>
+        <w:sdtEndPr/>
         <w:sdtContent>
           <w:r>
             <w:fldChar w:fldCharType="begin"/>
@@ -18269,6 +18292,7 @@
           <w:id w:val="-494034694"/>
           <w:citation/>
         </w:sdtPr>
+        <w:sdtEndPr/>
         <w:sdtContent>
           <w:r>
             <w:fldChar w:fldCharType="begin"/>
@@ -18331,6 +18355,7 @@
           <w:id w:val="-2066024755"/>
           <w:citation/>
         </w:sdtPr>
+        <w:sdtEndPr/>
         <w:sdtContent>
           <w:r>
             <w:fldChar w:fldCharType="begin"/>
@@ -18408,6 +18433,7 @@
           <w:id w:val="-1576275335"/>
           <w:citation/>
         </w:sdtPr>
+        <w:sdtEndPr/>
         <w:sdtContent>
           <w:r>
             <w:fldChar w:fldCharType="begin"/>
@@ -18475,6 +18501,7 @@
           <w:id w:val="-1742468832"/>
           <w:citation/>
         </w:sdtPr>
+        <w:sdtEndPr/>
         <w:sdtContent>
           <w:r>
             <w:fldChar w:fldCharType="begin"/>
@@ -18620,6 +18647,7 @@
           <w:id w:val="-1471200660"/>
           <w:citation/>
         </w:sdtPr>
+        <w:sdtEndPr/>
         <w:sdtContent>
           <w:r>
             <w:fldChar w:fldCharType="begin"/>
@@ -18674,6 +18702,7 @@
           <w:id w:val="-1432812499"/>
           <w:citation/>
         </w:sdtPr>
+        <w:sdtEndPr/>
         <w:sdtContent>
           <w:r>
             <w:fldChar w:fldCharType="begin"/>
@@ -18716,6 +18745,7 @@
           <w:id w:val="571555141"/>
           <w:citation/>
         </w:sdtPr>
+        <w:sdtEndPr/>
         <w:sdtContent>
           <w:r>
             <w:fldChar w:fldCharType="begin"/>
@@ -18788,6 +18818,7 @@
           <w:id w:val="1138990948"/>
           <w:citation/>
         </w:sdtPr>
+        <w:sdtEndPr/>
         <w:sdtContent>
           <w:r>
             <w:fldChar w:fldCharType="begin"/>
@@ -18842,6 +18873,7 @@
           <w:id w:val="-1976742913"/>
           <w:citation/>
         </w:sdtPr>
+        <w:sdtEndPr/>
         <w:sdtContent>
           <w:r>
             <w:fldChar w:fldCharType="begin"/>
@@ -18876,6 +18908,7 @@
           <w:id w:val="-1835449366"/>
           <w:citation/>
         </w:sdtPr>
+        <w:sdtEndPr/>
         <w:sdtContent>
           <w:r>
             <w:fldChar w:fldCharType="begin"/>
@@ -18954,6 +18987,7 @@
           <w:id w:val="-976227885"/>
           <w:citation/>
         </w:sdtPr>
+        <w:sdtEndPr/>
         <w:sdtContent>
           <w:r>
             <w:fldChar w:fldCharType="begin"/>
@@ -19025,6 +19059,7 @@
           <w:id w:val="-1698843591"/>
           <w:citation/>
         </w:sdtPr>
+        <w:sdtEndPr/>
         <w:sdtContent>
           <w:r>
             <w:fldChar w:fldCharType="begin"/>
@@ -19217,6 +19252,7 @@
           <w:id w:val="982128236"/>
           <w:citation/>
         </w:sdtPr>
+        <w:sdtEndPr/>
         <w:sdtContent>
           <w:r>
             <w:fldChar w:fldCharType="begin"/>
@@ -19254,6 +19290,7 @@
           <w:id w:val="-471443075"/>
           <w:citation/>
         </w:sdtPr>
+        <w:sdtEndPr/>
         <w:sdtContent>
           <w:r>
             <w:fldChar w:fldCharType="begin"/>
@@ -19306,6 +19343,7 @@
           <w:id w:val="1741673429"/>
           <w:citation/>
         </w:sdtPr>
+        <w:sdtEndPr/>
         <w:sdtContent>
           <w:r>
             <w:fldChar w:fldCharType="begin"/>
@@ -19395,6 +19433,7 @@
           <w:id w:val="-2082048301"/>
           <w:citation/>
         </w:sdtPr>
+        <w:sdtEndPr/>
         <w:sdtContent>
           <w:r>
             <w:fldChar w:fldCharType="begin"/>
@@ -19457,6 +19496,7 @@
           <w:id w:val="-971671792"/>
           <w:citation/>
         </w:sdtPr>
+        <w:sdtEndPr/>
         <w:sdtContent>
           <w:r>
             <w:fldChar w:fldCharType="begin"/>
@@ -19538,6 +19578,7 @@
           <w:id w:val="1667588565"/>
           <w:citation/>
         </w:sdtPr>
+        <w:sdtEndPr/>
         <w:sdtContent>
           <w:r>
             <w:fldChar w:fldCharType="begin"/>
@@ -19658,6 +19699,7 @@
           <w:id w:val="-922035663"/>
           <w:citation/>
         </w:sdtPr>
+        <w:sdtEndPr/>
         <w:sdtContent>
           <w:r>
             <w:fldChar w:fldCharType="begin"/>
@@ -19738,6 +19780,7 @@
           <w:id w:val="1447275589"/>
           <w:citation/>
         </w:sdtPr>
+        <w:sdtEndPr/>
         <w:sdtContent>
           <w:r>
             <w:fldChar w:fldCharType="begin"/>
@@ -20009,6 +20052,7 @@
           <w:id w:val="-1556307879"/>
           <w:citation/>
         </w:sdtPr>
+        <w:sdtEndPr/>
         <w:sdtContent>
           <w:r>
             <w:fldChar w:fldCharType="begin"/>
@@ -20087,6 +20131,7 @@
           <w:id w:val="1132058055"/>
           <w:citation/>
         </w:sdtPr>
+        <w:sdtEndPr/>
         <w:sdtContent>
           <w:r>
             <w:fldChar w:fldCharType="begin"/>
@@ -20327,6 +20372,7 @@
           <w:id w:val="327251775"/>
           <w:citation/>
         </w:sdtPr>
+        <w:sdtEndPr/>
         <w:sdtContent>
           <w:r>
             <w:rPr>
@@ -20406,6 +20452,7 @@
           <w:id w:val="1136529619"/>
           <w:citation/>
         </w:sdtPr>
+        <w:sdtEndPr/>
         <w:sdtContent>
           <w:r>
             <w:rPr>
@@ -20499,6 +20546,7 @@
           <w:id w:val="1133900382"/>
           <w:citation/>
         </w:sdtPr>
+        <w:sdtEndPr/>
         <w:sdtContent>
           <w:r>
             <w:fldChar w:fldCharType="begin"/>
@@ -20746,6 +20794,7 @@
           <w:id w:val="-1237784810"/>
           <w:citation/>
         </w:sdtPr>
+        <w:sdtEndPr/>
         <w:sdtContent>
           <w:r>
             <w:fldChar w:fldCharType="begin"/>
@@ -20793,6 +20842,7 @@
           <w:id w:val="2131508944"/>
           <w:citation/>
         </w:sdtPr>
+        <w:sdtEndPr/>
         <w:sdtContent>
           <w:r>
             <w:rPr>
@@ -20945,6 +20995,7 @@
           <w:id w:val="-1066490510"/>
           <w:citation/>
         </w:sdtPr>
+        <w:sdtEndPr/>
         <w:sdtContent>
           <w:r>
             <w:rPr>
@@ -21011,6 +21062,11 @@
           <w:id w:val="-1093701946"/>
           <w:citation/>
         </w:sdtPr>
+        <w:sdtEndPr>
+          <w:rPr>
+            <w:rStyle w:val="shorttext"/>
+          </w:rPr>
+        </w:sdtEndPr>
         <w:sdtContent>
           <w:r>
             <w:rPr>
@@ -21108,6 +21164,7 @@
           <w:id w:val="-165014165"/>
           <w:citation/>
         </w:sdtPr>
+        <w:sdtEndPr/>
         <w:sdtContent>
           <w:r>
             <w:rPr>
@@ -21226,6 +21283,7 @@
           <w:id w:val="-1835144405"/>
           <w:citation/>
         </w:sdtPr>
+        <w:sdtEndPr/>
         <w:sdtContent>
           <w:r>
             <w:fldChar w:fldCharType="begin"/>
@@ -21308,6 +21366,7 @@
           <w:id w:val="275367308"/>
           <w:citation/>
         </w:sdtPr>
+        <w:sdtEndPr/>
         <w:sdtContent>
           <w:r>
             <w:rPr>
@@ -21419,6 +21478,7 @@
           <w:id w:val="738069256"/>
           <w:citation/>
         </w:sdtPr>
+        <w:sdtEndPr/>
         <w:sdtContent>
           <w:r>
             <w:rPr>
@@ -21540,6 +21600,7 @@
           <w:id w:val="946046574"/>
           <w:citation/>
         </w:sdtPr>
+        <w:sdtEndPr/>
         <w:sdtContent>
           <w:r>
             <w:fldChar w:fldCharType="begin"/>
@@ -21667,6 +21728,7 @@
           <w:id w:val="1056591377"/>
           <w:citation/>
         </w:sdtPr>
+        <w:sdtEndPr/>
         <w:sdtContent>
           <w:r>
             <w:rPr>
@@ -21786,6 +21848,7 @@
           <w:id w:val="816767822"/>
           <w:citation/>
         </w:sdtPr>
+        <w:sdtEndPr/>
         <w:sdtContent>
           <w:r>
             <w:fldChar w:fldCharType="begin"/>
@@ -21875,6 +21938,7 @@
           <w:id w:val="-932207570"/>
           <w:citation/>
         </w:sdtPr>
+        <w:sdtEndPr/>
         <w:sdtContent>
           <w:r>
             <w:fldChar w:fldCharType="begin"/>
@@ -21936,6 +22000,7 @@
           <w:id w:val="1100224508"/>
           <w:citation/>
         </w:sdtPr>
+        <w:sdtEndPr/>
         <w:sdtContent>
           <w:r>
             <w:fldChar w:fldCharType="begin"/>
@@ -22158,6 +22223,7 @@
           <w:id w:val="365030165"/>
           <w:citation/>
         </w:sdtPr>
+        <w:sdtEndPr/>
         <w:sdtContent>
           <w:r>
             <w:fldChar w:fldCharType="begin"/>
@@ -22190,6 +22256,7 @@
           <w:id w:val="-111908130"/>
           <w:citation/>
         </w:sdtPr>
+        <w:sdtEndPr/>
         <w:sdtContent>
           <w:r>
             <w:fldChar w:fldCharType="begin"/>
@@ -23266,6 +23333,7 @@
           <w:id w:val="1683084637"/>
           <w:citation/>
         </w:sdtPr>
+        <w:sdtEndPr/>
         <w:sdtContent>
           <w:r>
             <w:fldChar w:fldCharType="begin"/>
@@ -23300,6 +23368,7 @@
           <w:id w:val="-1598556993"/>
           <w:citation/>
         </w:sdtPr>
+        <w:sdtEndPr/>
         <w:sdtContent>
           <w:r>
             <w:fldChar w:fldCharType="begin"/>
@@ -23334,6 +23403,7 @@
           <w:id w:val="-1911382089"/>
           <w:citation/>
         </w:sdtPr>
+        <w:sdtEndPr/>
         <w:sdtContent>
           <w:r>
             <w:fldChar w:fldCharType="begin"/>
@@ -30026,6 +30096,7 @@
           <w:docPartUnique/>
         </w:docPartObj>
       </w:sdtPr>
+      <w:sdtEndPr/>
       <w:sdtContent>
         <w:p>
           <w:pPr>
@@ -30054,6 +30125,7 @@
             <w:id w:val="111145805"/>
             <w:bibliography/>
           </w:sdtPr>
+          <w:sdtEndPr/>
           <w:sdtContent>
             <w:p>
               <w:pPr>
@@ -32100,7 +32172,7 @@
             <w:rStyle w:val="PaginaoChar"/>
             <w:noProof/>
           </w:rPr>
-          <w:t>71</w:t>
+          <w:t>165</w:t>
         </w:r>
         <w:r>
           <w:rPr>
@@ -32129,6 +32201,7 @@
         <w:docPartUnique/>
       </w:docPartObj>
     </w:sdtPr>
+    <w:sdtEndPr/>
     <w:sdtContent>
       <w:p>
         <w:pPr>
@@ -39069,7 +39142,7 @@
 </file>
 
 <file path=customXml/itemProps1.xml><?xml version="1.0" encoding="utf-8"?>
-<ds:datastoreItem xmlns:ds="http://schemas.openxmlformats.org/officeDocument/2006/customXml" ds:itemID="{F950155D-012A-4468-92AC-C05AE59BB715}">
+<ds:datastoreItem xmlns:ds="http://schemas.openxmlformats.org/officeDocument/2006/customXml" ds:itemID="{F4C50570-47F2-41FC-98C1-E92142E15761}">
   <ds:schemaRefs>
     <ds:schemaRef ds:uri="http://schemas.openxmlformats.org/officeDocument/2006/bibliography"/>
   </ds:schemaRefs>

</xml_diff>

<commit_message>
Fix #7 Revisa Bibliografia
</commit_message>
<xml_diff>
--- a/TCC.docx
+++ b/TCC.docx
@@ -11728,19 +11728,19 @@
         <w:t>software</w:t>
       </w:r>
       <w:r>
-        <w:t xml:space="preserve"> de jogos de </w:t>
+        <w:t xml:space="preserve"> de jogos de vídeo e é caracterizado como um computador </w:t>
+      </w:r>
+      <w:proofErr w:type="gramStart"/>
+      <w:r>
+        <w:t>otimizado</w:t>
+      </w:r>
+      <w:proofErr w:type="gramEnd"/>
+      <w:r>
+        <w:t xml:space="preserve"> nos seus componentes </w:t>
       </w:r>
       <w:r>
         <w:lastRenderedPageBreak/>
-        <w:t xml:space="preserve">vídeo e é caracterizado como um computador </w:t>
-      </w:r>
-      <w:proofErr w:type="gramStart"/>
-      <w:r>
-        <w:t>otimizado</w:t>
-      </w:r>
-      <w:proofErr w:type="gramEnd"/>
-      <w:r>
-        <w:t xml:space="preserve"> nos seus componentes internos e externos”, ou seja, foram projetados com </w:t>
+        <w:t xml:space="preserve">internos e externos”, ou seja, foram projetados com </w:t>
       </w:r>
       <w:r>
         <w:rPr>
@@ -12278,39 +12278,36 @@
         <w:t xml:space="preserve"> </w:t>
       </w:r>
       <w:r>
-        <w:t xml:space="preserve">afirma, “usuários comuns estão procurando cada vez mais celulares </w:t>
-      </w:r>
+        <w:t xml:space="preserve">afirma, “usuários comuns estão procurando cada vez mais celulares com diversos recursos, como câmeras, músicas, </w:t>
+      </w:r>
+      <w:r>
+        <w:rPr>
+          <w:i/>
+        </w:rPr>
+        <w:t>Bluetooth</w:t>
+      </w:r>
+      <w:r>
+        <w:t xml:space="preserve">, ótima interface visual, jogos, GPS, acesso </w:t>
+      </w:r>
+      <w:r>
+        <w:t>à</w:t>
+      </w:r>
+      <w:r>
+        <w:t xml:space="preserve"> internet e </w:t>
+      </w:r>
+      <w:r>
+        <w:t>e-mail</w:t>
+      </w:r>
+      <w:r>
+        <w:t>”</w:t>
+      </w:r>
+      <w:r>
+        <w:t>.</w:t>
+      </w:r>
+    </w:p>
+    <w:p>
       <w:r>
         <w:lastRenderedPageBreak/>
-        <w:t xml:space="preserve">com diversos recursos, como câmeras, músicas, </w:t>
-      </w:r>
-      <w:r>
-        <w:rPr>
-          <w:i/>
-        </w:rPr>
-        <w:t>Bluetooth</w:t>
-      </w:r>
-      <w:r>
-        <w:t xml:space="preserve">, ótima interface visual, jogos, GPS, acesso </w:t>
-      </w:r>
-      <w:r>
-        <w:t>à</w:t>
-      </w:r>
-      <w:r>
-        <w:t xml:space="preserve"> internet e </w:t>
-      </w:r>
-      <w:r>
-        <w:t>e-mail</w:t>
-      </w:r>
-      <w:r>
-        <w:t>”</w:t>
-      </w:r>
-      <w:r>
-        <w:t>.</w:t>
-      </w:r>
-    </w:p>
-    <w:p>
-      <w:r>
         <w:t xml:space="preserve">Os números apresentados </w:t>
       </w:r>
       <w:proofErr w:type="gramStart"/>
@@ -12371,7 +12368,7 @@
             <w:fldChar w:fldCharType="begin"/>
           </w:r>
           <w:r>
-            <w:instrText xml:space="preserve"> CITATION Lem \l 1046 </w:instrText>
+            <w:instrText xml:space="preserve">CITATION Lem \l 1046 </w:instrText>
           </w:r>
           <w:r>
             <w:fldChar w:fldCharType="separate"/>
@@ -12380,7 +12377,7 @@
             <w:rPr>
               <w:noProof/>
             </w:rPr>
-            <w:t>(LEMES, TOMASELLI e , 2012)</w:t>
+            <w:t>(LEMES, TOMASELLI e CAMAROTTI, 2012)</w:t>
           </w:r>
           <w:r>
             <w:fldChar w:fldCharType="end"/>
@@ -12746,11 +12743,11 @@
         <w:t>hardware</w:t>
       </w:r>
       <w:r>
-        <w:t xml:space="preserve"> que reduziam sua capacidade de processamento e consequentemente prejudicava a qualidade dos jogos. Com os avanços tecnológicos </w:t>
+        <w:t xml:space="preserve"> que reduziam sua capacidade de processamento e consequentemente prejudicava a qualidade dos jogos. Com os avanços tecnológicos durante vários anos a eficiência dos componentes que constituíam os computadores </w:t>
       </w:r>
       <w:r>
         <w:lastRenderedPageBreak/>
-        <w:t>durante vários anos a eficiência dos componentes que constituíam os computadores se desenvolveu muito, o que implicou no surgimento de novas tecnologias relacionadas ao universo de desenvolvimento de jogos, como o 3D.</w:t>
+        <w:t>se desenvolveu muito, o que implicou no surgimento de novas tecnologias relacionadas ao universo de desenvolvimento de jogos, como o 3D.</w:t>
       </w:r>
     </w:p>
     <w:p>
@@ -23792,6 +23789,7 @@
           <w:b/>
           <w:sz w:val="20"/>
         </w:rPr>
+        <w:lastRenderedPageBreak/>
         <w:t>Tabela 3.1</w:t>
       </w:r>
       <w:r>
@@ -24697,6 +24695,7 @@
         <w:rPr>
           <w:b/>
         </w:rPr>
+        <w:lastRenderedPageBreak/>
         <w:t xml:space="preserve">Figura </w:t>
       </w:r>
       <w:r>
@@ -25066,6 +25065,7 @@
     <w:p/>
     <w:p>
       <w:r>
+        <w:lastRenderedPageBreak/>
         <w:t xml:space="preserve">As telas pausa, inicial e carregamento são bem semelhantes, possuem apenas pequenos trechos de textos com </w:t>
       </w:r>
       <w:r>
@@ -29286,14 +29286,12 @@
       <w:pPr>
         <w:pStyle w:val="Duplo"/>
       </w:pPr>
-      <w:bookmarkStart w:id="131" w:name="_GoBack"/>
-      <w:bookmarkEnd w:id="131"/>
     </w:p>
     <w:p>
       <w:pPr>
         <w:pStyle w:val="Ttulo2"/>
       </w:pPr>
-      <w:bookmarkStart w:id="132" w:name="_Toc520151386"/>
+      <w:bookmarkStart w:id="131" w:name="_Toc520151386"/>
       <w:proofErr w:type="gramStart"/>
       <w:r>
         <w:lastRenderedPageBreak/>
@@ -29303,168 +29301,168 @@
       <w:r>
         <w:t xml:space="preserve"> DAS TELAS</w:t>
       </w:r>
+      <w:bookmarkEnd w:id="131"/>
+    </w:p>
+    <w:p>
+      <w:pPr>
+        <w:pStyle w:val="Duplo"/>
+      </w:pPr>
+    </w:p>
+    <w:p>
+      <w:r>
+        <w:t xml:space="preserve">A </w:t>
+      </w:r>
+      <w:proofErr w:type="gramStart"/>
+      <w:r>
+        <w:t>implementação</w:t>
+      </w:r>
+      <w:proofErr w:type="gramEnd"/>
+      <w:r>
+        <w:t xml:space="preserve"> da interface em sua maioria é desenhar pedaços de um </w:t>
+      </w:r>
+      <w:proofErr w:type="spellStart"/>
+      <w:r>
+        <w:rPr>
+          <w:i/>
+        </w:rPr>
+        <w:t>spritesheet</w:t>
+      </w:r>
+      <w:proofErr w:type="spellEnd"/>
+      <w:r>
+        <w:t xml:space="preserve">, uma imagem constituída de outras pequenas imagens. Uma vez que o recurso </w:t>
+      </w:r>
+      <w:r>
+        <w:t>está</w:t>
+      </w:r>
+      <w:r>
+        <w:t xml:space="preserve"> carregado, basta usar as funcionalidades do </w:t>
+      </w:r>
+      <w:proofErr w:type="spellStart"/>
+      <w:r>
+        <w:rPr>
+          <w:i/>
+        </w:rPr>
+        <w:t>Canvas</w:t>
+      </w:r>
+      <w:proofErr w:type="spellEnd"/>
+      <w:r>
+        <w:t xml:space="preserve"> para desenhar pedaços selecionados da </w:t>
+      </w:r>
+      <w:proofErr w:type="spellStart"/>
+      <w:r>
+        <w:rPr>
+          <w:i/>
+        </w:rPr>
+        <w:t>spritesheet</w:t>
+      </w:r>
+      <w:proofErr w:type="spellEnd"/>
+      <w:r>
+        <w:t>.</w:t>
+      </w:r>
+    </w:p>
+    <w:p/>
+    <w:p>
+      <w:pPr>
+        <w:pStyle w:val="Legenda"/>
+      </w:pPr>
+      <w:bookmarkStart w:id="132" w:name="_Toc520148929"/>
+      <w:r>
+        <w:rPr>
+          <w:b/>
+        </w:rPr>
+        <w:t xml:space="preserve">Figura </w:t>
+      </w:r>
+      <w:r>
+        <w:rPr>
+          <w:b/>
+        </w:rPr>
+        <w:fldChar w:fldCharType="begin"/>
+      </w:r>
+      <w:r>
+        <w:rPr>
+          <w:b/>
+        </w:rPr>
+        <w:instrText xml:space="preserve"> STYLEREF 1 \s </w:instrText>
+      </w:r>
+      <w:r>
+        <w:rPr>
+          <w:b/>
+        </w:rPr>
+        <w:fldChar w:fldCharType="separate"/>
+      </w:r>
+      <w:r>
+        <w:rPr>
+          <w:b/>
+          <w:noProof/>
+        </w:rPr>
+        <w:t>4</w:t>
+      </w:r>
+      <w:r>
+        <w:rPr>
+          <w:b/>
+        </w:rPr>
+        <w:fldChar w:fldCharType="end"/>
+      </w:r>
+      <w:proofErr w:type="gramStart"/>
+      <w:r>
+        <w:rPr>
+          <w:b/>
+        </w:rPr>
+        <w:t>.</w:t>
+      </w:r>
+      <w:proofErr w:type="gramEnd"/>
+      <w:r>
+        <w:rPr>
+          <w:b/>
+        </w:rPr>
+        <w:fldChar w:fldCharType="begin"/>
+      </w:r>
+      <w:r>
+        <w:rPr>
+          <w:b/>
+        </w:rPr>
+        <w:instrText xml:space="preserve"> SEQ Figura \* ARABIC \s 1 </w:instrText>
+      </w:r>
+      <w:r>
+        <w:rPr>
+          <w:b/>
+        </w:rPr>
+        <w:fldChar w:fldCharType="separate"/>
+      </w:r>
+      <w:r>
+        <w:rPr>
+          <w:b/>
+          <w:noProof/>
+        </w:rPr>
+        <w:t>18</w:t>
+      </w:r>
+      <w:r>
+        <w:rPr>
+          <w:b/>
+        </w:rPr>
+        <w:fldChar w:fldCharType="end"/>
+      </w:r>
+      <w:r>
+        <w:t xml:space="preserve"> </w:t>
+      </w:r>
+      <w:r>
+        <w:t>–</w:t>
+      </w:r>
+      <w:r>
+        <w:t xml:space="preserve"> </w:t>
+      </w:r>
+      <w:proofErr w:type="spellStart"/>
+      <w:r>
+        <w:rPr>
+          <w:i/>
+        </w:rPr>
+        <w:t>Spritesheet</w:t>
+      </w:r>
+      <w:proofErr w:type="spellEnd"/>
+      <w:r>
+        <w:t xml:space="preserve"> do jogo</w:t>
+      </w:r>
       <w:bookmarkEnd w:id="132"/>
-    </w:p>
-    <w:p>
-      <w:pPr>
-        <w:pStyle w:val="Duplo"/>
-      </w:pPr>
-    </w:p>
-    <w:p>
-      <w:r>
-        <w:t xml:space="preserve">A </w:t>
-      </w:r>
-      <w:proofErr w:type="gramStart"/>
-      <w:r>
-        <w:t>implementação</w:t>
-      </w:r>
-      <w:proofErr w:type="gramEnd"/>
-      <w:r>
-        <w:t xml:space="preserve"> da interface em sua maioria é desenhar pedaços de um </w:t>
-      </w:r>
-      <w:proofErr w:type="spellStart"/>
-      <w:r>
-        <w:rPr>
-          <w:i/>
-        </w:rPr>
-        <w:t>spritesheet</w:t>
-      </w:r>
-      <w:proofErr w:type="spellEnd"/>
-      <w:r>
-        <w:t xml:space="preserve">, uma imagem constituída de outras pequenas imagens. Uma vez que o recurso </w:t>
-      </w:r>
-      <w:r>
-        <w:t>está</w:t>
-      </w:r>
-      <w:r>
-        <w:t xml:space="preserve"> carregado, basta usar as funcionalidades do </w:t>
-      </w:r>
-      <w:proofErr w:type="spellStart"/>
-      <w:r>
-        <w:rPr>
-          <w:i/>
-        </w:rPr>
-        <w:t>Canvas</w:t>
-      </w:r>
-      <w:proofErr w:type="spellEnd"/>
-      <w:r>
-        <w:t xml:space="preserve"> para desenhar pedaços selecionados da </w:t>
-      </w:r>
-      <w:proofErr w:type="spellStart"/>
-      <w:r>
-        <w:rPr>
-          <w:i/>
-        </w:rPr>
-        <w:t>spritesheet</w:t>
-      </w:r>
-      <w:proofErr w:type="spellEnd"/>
-      <w:r>
-        <w:t>.</w:t>
-      </w:r>
-    </w:p>
-    <w:p/>
-    <w:p>
-      <w:pPr>
-        <w:pStyle w:val="Legenda"/>
-      </w:pPr>
-      <w:bookmarkStart w:id="133" w:name="_Toc520148929"/>
-      <w:r>
-        <w:rPr>
-          <w:b/>
-        </w:rPr>
-        <w:t xml:space="preserve">Figura </w:t>
-      </w:r>
-      <w:r>
-        <w:rPr>
-          <w:b/>
-        </w:rPr>
-        <w:fldChar w:fldCharType="begin"/>
-      </w:r>
-      <w:r>
-        <w:rPr>
-          <w:b/>
-        </w:rPr>
-        <w:instrText xml:space="preserve"> STYLEREF 1 \s </w:instrText>
-      </w:r>
-      <w:r>
-        <w:rPr>
-          <w:b/>
-        </w:rPr>
-        <w:fldChar w:fldCharType="separate"/>
-      </w:r>
-      <w:r>
-        <w:rPr>
-          <w:b/>
-          <w:noProof/>
-        </w:rPr>
-        <w:t>4</w:t>
-      </w:r>
-      <w:r>
-        <w:rPr>
-          <w:b/>
-        </w:rPr>
-        <w:fldChar w:fldCharType="end"/>
-      </w:r>
-      <w:proofErr w:type="gramStart"/>
-      <w:r>
-        <w:rPr>
-          <w:b/>
-        </w:rPr>
-        <w:t>.</w:t>
-      </w:r>
-      <w:proofErr w:type="gramEnd"/>
-      <w:r>
-        <w:rPr>
-          <w:b/>
-        </w:rPr>
-        <w:fldChar w:fldCharType="begin"/>
-      </w:r>
-      <w:r>
-        <w:rPr>
-          <w:b/>
-        </w:rPr>
-        <w:instrText xml:space="preserve"> SEQ Figura \* ARABIC \s 1 </w:instrText>
-      </w:r>
-      <w:r>
-        <w:rPr>
-          <w:b/>
-        </w:rPr>
-        <w:fldChar w:fldCharType="separate"/>
-      </w:r>
-      <w:r>
-        <w:rPr>
-          <w:b/>
-          <w:noProof/>
-        </w:rPr>
-        <w:t>18</w:t>
-      </w:r>
-      <w:r>
-        <w:rPr>
-          <w:b/>
-        </w:rPr>
-        <w:fldChar w:fldCharType="end"/>
-      </w:r>
-      <w:r>
-        <w:t xml:space="preserve"> </w:t>
-      </w:r>
-      <w:r>
-        <w:t>–</w:t>
-      </w:r>
-      <w:r>
-        <w:t xml:space="preserve"> </w:t>
-      </w:r>
-      <w:proofErr w:type="spellStart"/>
-      <w:r>
-        <w:rPr>
-          <w:i/>
-        </w:rPr>
-        <w:t>Spritesheet</w:t>
-      </w:r>
-      <w:proofErr w:type="spellEnd"/>
-      <w:r>
-        <w:t xml:space="preserve"> do jogo</w:t>
-      </w:r>
-      <w:bookmarkEnd w:id="133"/>
     </w:p>
     <w:p>
       <w:pPr>
@@ -29601,7 +29599,7 @@
       <w:pPr>
         <w:pStyle w:val="Legenda"/>
       </w:pPr>
-      <w:bookmarkStart w:id="134" w:name="_Toc520148930"/>
+      <w:bookmarkStart w:id="133" w:name="_Toc520148930"/>
       <w:r>
         <w:rPr>
           <w:b/>
@@ -29699,7 +29697,7 @@
       <w:r>
         <w:t xml:space="preserve"> em destaque</w:t>
       </w:r>
-      <w:bookmarkEnd w:id="134"/>
+      <w:bookmarkEnd w:id="133"/>
     </w:p>
     <w:p>
       <w:pPr>
@@ -29798,7 +29796,7 @@
       <w:pPr>
         <w:pStyle w:val="Legenda"/>
       </w:pPr>
-      <w:bookmarkStart w:id="135" w:name="_Toc520148931"/>
+      <w:bookmarkStart w:id="134" w:name="_Toc520148931"/>
       <w:r>
         <w:rPr>
           <w:b/>
@@ -29894,7 +29892,7 @@
       <w:r>
         <w:t>de opção de menu</w:t>
       </w:r>
-      <w:bookmarkEnd w:id="135"/>
+      <w:bookmarkEnd w:id="134"/>
     </w:p>
     <w:p>
       <w:pPr>
@@ -29974,8 +29972,8 @@
           <w:caps w:val="0"/>
         </w:rPr>
       </w:pPr>
-      <w:bookmarkStart w:id="136" w:name="_Toc520151387"/>
-      <w:bookmarkStart w:id="137" w:name="_Toc515468382"/>
+      <w:bookmarkStart w:id="135" w:name="_Toc520151387"/>
+      <w:bookmarkStart w:id="136" w:name="_Toc515468382"/>
       <w:r>
         <w:rPr>
           <w:caps w:val="0"/>
@@ -29983,7 +29981,7 @@
         <w:lastRenderedPageBreak/>
         <w:t>IMPLEMENTAÇÕES FUTURAS</w:t>
       </w:r>
-      <w:bookmarkEnd w:id="136"/>
+      <w:bookmarkEnd w:id="135"/>
     </w:p>
     <w:p>
       <w:pPr>
@@ -30070,7 +30068,7 @@
           <w:caps w:val="0"/>
         </w:rPr>
       </w:pPr>
-      <w:bookmarkStart w:id="138" w:name="_Toc520151388"/>
+      <w:bookmarkStart w:id="137" w:name="_Toc520151388"/>
       <w:r>
         <w:rPr>
           <w:caps w:val="0"/>
@@ -30078,8 +30076,8 @@
         <w:lastRenderedPageBreak/>
         <w:t>RESULTADOS E DISCUSSÕES</w:t>
       </w:r>
+      <w:bookmarkEnd w:id="136"/>
       <w:bookmarkEnd w:id="137"/>
-      <w:bookmarkEnd w:id="138"/>
     </w:p>
     <w:p>
       <w:pPr>
@@ -30277,7 +30275,7 @@
         <w:br w:type="page"/>
       </w:r>
     </w:p>
-    <w:bookmarkStart w:id="139" w:name="_Toc520151389" w:displacedByCustomXml="next"/>
+    <w:bookmarkStart w:id="138" w:name="_Toc520151389" w:displacedByCustomXml="next"/>
     <w:sdt>
       <w:sdtPr>
         <w:rPr>
@@ -30307,7 +30305,7 @@
             </w:rPr>
             <w:t>BIBLIOGRAFIA</w:t>
           </w:r>
-          <w:bookmarkEnd w:id="139"/>
+          <w:bookmarkEnd w:id="138"/>
         </w:p>
         <w:p>
           <w:pPr>
@@ -30765,7 +30763,7 @@
                 <w:rPr>
                   <w:noProof/>
                 </w:rPr>
-                <w:t xml:space="preserve">LEMES, O.; TOMASELLI, C.; , S. C. A economia digital e o mercado de jogos moveis. </w:t>
+                <w:t xml:space="preserve">LEMES, D. O.; TOMASELLI, F. C.; CAMAROTTI, S. A economia digital e o mercado de jogos moveis. </w:t>
               </w:r>
               <w:r>
                 <w:rPr>
@@ -31125,7 +31123,7 @@
                   <w:bCs/>
                   <w:noProof/>
                 </w:rPr>
-                <w:t>Mozilla Develeoper Network</w:t>
+                <w:t>Mozilla Developer Network</w:t>
               </w:r>
               <w:r>
                 <w:rPr>
@@ -31310,7 +31308,7 @@
                   <w:bCs/>
                   <w:noProof/>
                 </w:rPr>
-                <w:t>Javascriot + CSS + DOM Desenvolvimento Para Web</w:t>
+                <w:t>Javascript + CSS + DOM Desenvolvimento Para Web</w:t>
               </w:r>
               <w:r>
                 <w:rPr>
@@ -31507,7 +31505,7 @@
                   <w:bCs/>
                   <w:noProof/>
                 </w:rPr>
-                <w:t>O Guia Pratico do Dreamweaver CS3 com PHP, JqavaScript e Ajax</w:t>
+                <w:t>O Guia Pratico do Dreamweaver CS3 com PHP, JavaScript e Ajax</w:t>
               </w:r>
               <w:r>
                 <w:rPr>
@@ -31813,6 +31811,8 @@
                 <w:fldChar w:fldCharType="end"/>
               </w:r>
             </w:p>
+            <w:bookmarkStart w:id="139" w:name="_GoBack" w:displacedByCustomXml="next"/>
+            <w:bookmarkEnd w:id="139" w:displacedByCustomXml="next"/>
           </w:sdtContent>
         </w:sdt>
       </w:sdtContent>
@@ -32365,7 +32365,7 @@
             <w:rStyle w:val="PaginaoChar"/>
             <w:noProof/>
           </w:rPr>
-          <w:t>69</w:t>
+          <w:t>70</w:t>
         </w:r>
         <w:r>
           <w:rPr>
@@ -38494,37 +38494,6 @@
     <b:RefOrder>7</b:RefOrder>
   </b:Source>
   <b:Source>
-    <b:Tag>Lem</b:Tag>
-    <b:SourceType>JournalArticle</b:SourceType>
-    <b:Guid>{9E9D4BC8-F301-482B-A8D4-789A624BA005}</b:Guid>
-    <b:Author>
-      <b:Author>
-        <b:NameList>
-          <b:Person>
-            <b:Last>Lemes</b:Last>
-            <b:Middle>O.</b:Middle>
-            <b:First>David </b:First>
-          </b:Person>
-          <b:Person>
-            <b:Last> Tomaselli</b:Last>
-            <b:Middle>C.</b:Middle>
-            <b:First> Fernando</b:First>
-          </b:Person>
-          <b:Person>
-            <b:Middle>Camarotti</b:Middle>
-            <b:First>Saulo</b:First>
-          </b:Person>
-        </b:NameList>
-      </b:Author>
-    </b:Author>
-    <b:Title>A economia digital e o mercado de jogos moveis</b:Title>
-    <b:JournalName>SBC</b:JournalName>
-    <b:City>Brasilia</b:City>
-    <b:Year>2012</b:Year>
-    <b:Month>November</b:Month>
-    <b:RefOrder>8</b:RefOrder>
-  </b:Source>
-  <b:Source>
     <b:Tag>Red16</b:Tag>
     <b:SourceType>InternetSite</b:SourceType>
     <b:Guid>{1F5CD5BF-DF7A-450C-8323-17BD535DBF90}</b:Guid>
@@ -39230,23 +39199,6 @@
     <b:RefOrder>45</b:RefOrder>
   </b:Source>
   <b:Source>
-    <b:Tag>MDN1610</b:Tag>
-    <b:SourceType>InternetSite</b:SourceType>
-    <b:Guid>{A49E8C29-66D6-4552-8A2B-8CBAEE954973}</b:Guid>
-    <b:Author>
-      <b:Author>
-        <b:Corporate>MDN</b:Corporate>
-      </b:Author>
-    </b:Author>
-    <b:Title>Herança e cadeia de protótipos (prototype chain)</b:Title>
-    <b:InternetSiteTitle>Mozilla Develeoper Network</b:InternetSiteTitle>
-    <b:YearAccessed>2016</b:YearAccessed>
-    <b:MonthAccessed>09</b:MonthAccessed>
-    <b:DayAccessed>17</b:DayAccessed>
-    <b:URL>https://developer.mozilla.org/pt-BR/docs/Web/JavaScript/Guide/Inheritance_and_the_prototype_chain</b:URL>
-    <b:RefOrder>47</b:RefOrder>
-  </b:Source>
-  <b:Source>
     <b:Tag>MDN161</b:Tag>
     <b:SourceType>InternetSite</b:SourceType>
     <b:Guid>{3A9665DE-314C-40A6-BAC9-797638923449}</b:Guid>
@@ -39446,11 +39398,59 @@
     </b:Author>
     <b:RefOrder>33</b:RefOrder>
   </b:Source>
+  <b:Source>
+    <b:Tag>MDN1610</b:Tag>
+    <b:SourceType>InternetSite</b:SourceType>
+    <b:Guid>{6D189C45-7083-49DC-855F-E3463F9157E6}</b:Guid>
+    <b:Author>
+      <b:Author>
+        <b:Corporate>MDN</b:Corporate>
+      </b:Author>
+    </b:Author>
+    <b:Title>Herança e cadeia de protótipos (prototype chain)</b:Title>
+    <b:InternetSiteTitle>Mozilla Developer Network</b:InternetSiteTitle>
+    <b:YearAccessed>2016</b:YearAccessed>
+    <b:MonthAccessed>09</b:MonthAccessed>
+    <b:DayAccessed>17</b:DayAccessed>
+    <b:URL>https://developer.mozilla.org/pt-BR/docs/Web/JavaScript/Guide/Inheritance_and_the_prototype_chain</b:URL>
+    <b:RefOrder>47</b:RefOrder>
+  </b:Source>
+  <b:Source>
+    <b:Tag>Lem</b:Tag>
+    <b:SourceType>JournalArticle</b:SourceType>
+    <b:Guid>{A95BB36B-B409-4DAB-8EA9-B1589FFFA837}</b:Guid>
+    <b:Author>
+      <b:Author>
+        <b:NameList>
+          <b:Person>
+            <b:Last>Lemes</b:Last>
+            <b:First>David</b:First>
+            <b:Middle>O.</b:Middle>
+          </b:Person>
+          <b:Person>
+            <b:Last>Tomaselli</b:Last>
+            <b:First>Fernando</b:First>
+            <b:Middle>C.</b:Middle>
+          </b:Person>
+          <b:Person>
+            <b:Last>Camarotti</b:Last>
+            <b:First>Saulo</b:First>
+          </b:Person>
+        </b:NameList>
+      </b:Author>
+    </b:Author>
+    <b:Title>A economia digital e o mercado de jogos moveis</b:Title>
+    <b:JournalName>SBC</b:JournalName>
+    <b:City>Brasilia</b:City>
+    <b:Year>2012</b:Year>
+    <b:Month>November</b:Month>
+    <b:RefOrder>8</b:RefOrder>
+  </b:Source>
 </b:Sources>
 </file>
 
 <file path=customXml/itemProps1.xml><?xml version="1.0" encoding="utf-8"?>
-<ds:datastoreItem xmlns:ds="http://schemas.openxmlformats.org/officeDocument/2006/customXml" ds:itemID="{DC2BAAD7-C579-4CA0-B928-688EC6E58228}">
+<ds:datastoreItem xmlns:ds="http://schemas.openxmlformats.org/officeDocument/2006/customXml" ds:itemID="{67FA8471-AC57-4B2C-884C-6EAAB7C7D78A}">
   <ds:schemaRefs>
     <ds:schemaRef ds:uri="http://schemas.openxmlformats.org/officeDocument/2006/bibliography"/>
   </ds:schemaRefs>

</xml_diff>

<commit_message>
Fix #11 Revisa a Engenharia de Software
</commit_message>
<xml_diff>
--- a/TCC.docx
+++ b/TCC.docx
@@ -1105,7 +1105,7 @@
           <w:lang w:val="pt-BR"/>
         </w:rPr>
       </w:pPr>
-      <w:bookmarkStart w:id="2" w:name="_Toc520151338"/>
+      <w:bookmarkStart w:id="2" w:name="_Toc520579857"/>
       <w:r>
         <w:rPr>
           <w:lang w:val="pt-BR"/>
@@ -1366,7 +1366,7 @@
           <w:i/>
         </w:rPr>
       </w:pPr>
-      <w:bookmarkStart w:id="3" w:name="_Toc520151339"/>
+      <w:bookmarkStart w:id="3" w:name="_Toc520579858"/>
       <w:r>
         <w:rPr>
           <w:i/>
@@ -1504,7 +1504,7 @@
         <w:pStyle w:val="Ttulo"/>
       </w:pPr>
       <w:bookmarkStart w:id="4" w:name="_Toc515819959"/>
-      <w:bookmarkStart w:id="5" w:name="_Toc520151340"/>
+      <w:bookmarkStart w:id="5" w:name="_Toc520579859"/>
       <w:bookmarkStart w:id="6" w:name="_Toc515817920"/>
       <w:r>
         <w:rPr>
@@ -4759,7 +4759,7 @@
         <w:lastRenderedPageBreak/>
         <w:fldChar w:fldCharType="end"/>
       </w:r>
-      <w:bookmarkStart w:id="7" w:name="_Toc520151341"/>
+      <w:bookmarkStart w:id="7" w:name="_Toc520579860"/>
       <w:bookmarkStart w:id="8" w:name="_Toc515819960"/>
       <w:r>
         <w:rPr>
@@ -5356,10 +5356,9 @@
         <w:pStyle w:val="Ttulo"/>
         <w:rPr>
           <w:noProof/>
-          <w:lang w:val="pt-BR"/>
-        </w:rPr>
-      </w:pPr>
-      <w:bookmarkStart w:id="9" w:name="_Toc520151342"/>
+        </w:rPr>
+      </w:pPr>
+      <w:bookmarkStart w:id="9" w:name="_Toc520579861"/>
       <w:r>
         <w:rPr>
           <w:lang w:val="pt-BR"/>
@@ -5427,7 +5426,7 @@
           <w:lang w:eastAsia="pt-BR"/>
         </w:rPr>
       </w:pPr>
-      <w:hyperlink w:anchor="_Toc520151338" w:history="1">
+      <w:hyperlink w:anchor="_Toc520579857" w:history="1">
         <w:r>
           <w:rPr>
             <w:rStyle w:val="Hyperlink"/>
@@ -5466,7 +5465,7 @@
             <w:sz w:val="20"/>
             <w:szCs w:val="20"/>
           </w:rPr>
-          <w:instrText xml:space="preserve"> PAGEREF _Toc520151338 \h </w:instrText>
+          <w:instrText xml:space="preserve"> PAGEREF _Toc520579857 \h </w:instrText>
         </w:r>
         <w:r>
           <w:rPr>
@@ -5526,11 +5525,12 @@
           <w:lang w:eastAsia="pt-BR"/>
         </w:rPr>
       </w:pPr>
-      <w:hyperlink w:anchor="_Toc520151339" w:history="1">
+      <w:hyperlink w:anchor="_Toc520579858" w:history="1">
         <w:r>
           <w:rPr>
             <w:rStyle w:val="Hyperlink"/>
             <w:rFonts w:ascii="Arial" w:hAnsi="Arial" w:cs="Arial"/>
+            <w:i/>
             <w:noProof/>
             <w:sz w:val="20"/>
             <w:szCs w:val="20"/>
@@ -5565,7 +5565,7 @@
             <w:sz w:val="20"/>
             <w:szCs w:val="20"/>
           </w:rPr>
-          <w:instrText xml:space="preserve"> PAGEREF _Toc520151339 \h </w:instrText>
+          <w:instrText xml:space="preserve"> PAGEREF _Toc520579858 \h </w:instrText>
         </w:r>
         <w:r>
           <w:rPr>
@@ -5625,7 +5625,7 @@
           <w:lang w:eastAsia="pt-BR"/>
         </w:rPr>
       </w:pPr>
-      <w:hyperlink w:anchor="_Toc520151340" w:history="1">
+      <w:hyperlink w:anchor="_Toc520579859" w:history="1">
         <w:r>
           <w:rPr>
             <w:rStyle w:val="Hyperlink"/>
@@ -5664,7 +5664,7 @@
             <w:sz w:val="20"/>
             <w:szCs w:val="20"/>
           </w:rPr>
-          <w:instrText xml:space="preserve"> PAGEREF _Toc520151340 \h </w:instrText>
+          <w:instrText xml:space="preserve"> PAGEREF _Toc520579859 \h </w:instrText>
         </w:r>
         <w:r>
           <w:rPr>
@@ -5724,7 +5724,7 @@
           <w:lang w:eastAsia="pt-BR"/>
         </w:rPr>
       </w:pPr>
-      <w:hyperlink w:anchor="_Toc520151341" w:history="1">
+      <w:hyperlink w:anchor="_Toc520579860" w:history="1">
         <w:r>
           <w:rPr>
             <w:rStyle w:val="Hyperlink"/>
@@ -5763,7 +5763,7 @@
             <w:sz w:val="20"/>
             <w:szCs w:val="20"/>
           </w:rPr>
-          <w:instrText xml:space="preserve"> PAGEREF _Toc520151341 \h </w:instrText>
+          <w:instrText xml:space="preserve"> PAGEREF _Toc520579860 \h </w:instrText>
         </w:r>
         <w:r>
           <w:rPr>
@@ -5823,7 +5823,7 @@
           <w:lang w:eastAsia="pt-BR"/>
         </w:rPr>
       </w:pPr>
-      <w:hyperlink w:anchor="_Toc520151342" w:history="1">
+      <w:hyperlink w:anchor="_Toc520579861" w:history="1">
         <w:r>
           <w:rPr>
             <w:rStyle w:val="Hyperlink"/>
@@ -5862,7 +5862,7 @@
             <w:sz w:val="20"/>
             <w:szCs w:val="20"/>
           </w:rPr>
-          <w:instrText xml:space="preserve"> PAGEREF _Toc520151342 \h </w:instrText>
+          <w:instrText xml:space="preserve"> PAGEREF _Toc520579861 \h </w:instrText>
         </w:r>
         <w:r>
           <w:rPr>
@@ -5923,7 +5923,7 @@
           <w:lang w:eastAsia="pt-BR"/>
         </w:rPr>
       </w:pPr>
-      <w:hyperlink w:anchor="_Toc520151343" w:history="1">
+      <w:hyperlink w:anchor="_Toc520579862" w:history="1">
         <w:r>
           <w:rPr>
             <w:rStyle w:val="Hyperlink"/>
@@ -5985,7 +5985,7 @@
             <w:sz w:val="20"/>
             <w:szCs w:val="20"/>
           </w:rPr>
-          <w:instrText xml:space="preserve"> PAGEREF _Toc520151343 \h </w:instrText>
+          <w:instrText xml:space="preserve"> PAGEREF _Toc520579862 \h </w:instrText>
         </w:r>
         <w:r>
           <w:rPr>
@@ -6046,7 +6046,7 @@
           <w:lang w:eastAsia="pt-BR"/>
         </w:rPr>
       </w:pPr>
-      <w:hyperlink w:anchor="_Toc520151344" w:history="1">
+      <w:hyperlink w:anchor="_Toc520579863" w:history="1">
         <w:r>
           <w:rPr>
             <w:rStyle w:val="Hyperlink"/>
@@ -6108,7 +6108,7 @@
             <w:sz w:val="20"/>
             <w:szCs w:val="20"/>
           </w:rPr>
-          <w:instrText xml:space="preserve"> PAGEREF _Toc520151344 \h </w:instrText>
+          <w:instrText xml:space="preserve"> PAGEREF _Toc520579863 \h </w:instrText>
         </w:r>
         <w:r>
           <w:rPr>
@@ -6166,7 +6166,7 @@
           <w:lang w:eastAsia="pt-BR"/>
         </w:rPr>
       </w:pPr>
-      <w:hyperlink w:anchor="_Toc520151347" w:history="1">
+      <w:hyperlink w:anchor="_Toc520579866" w:history="1">
         <w:r>
           <w:rPr>
             <w:rStyle w:val="Hyperlink"/>
@@ -6215,7 +6215,7 @@
             <w:noProof/>
             <w:webHidden/>
           </w:rPr>
-          <w:instrText xml:space="preserve"> PAGEREF _Toc520151347 \h </w:instrText>
+          <w:instrText xml:space="preserve"> PAGEREF _Toc520579866 \h </w:instrText>
         </w:r>
         <w:r>
           <w:rPr>
@@ -6263,7 +6263,7 @@
           <w:lang w:eastAsia="pt-BR"/>
         </w:rPr>
       </w:pPr>
-      <w:hyperlink w:anchor="_Toc520151348" w:history="1">
+      <w:hyperlink w:anchor="_Toc520579867" w:history="1">
         <w:r>
           <w:rPr>
             <w:rStyle w:val="Hyperlink"/>
@@ -6310,7 +6310,7 @@
             <w:noProof/>
             <w:webHidden/>
           </w:rPr>
-          <w:instrText xml:space="preserve"> PAGEREF _Toc520151348 \h </w:instrText>
+          <w:instrText xml:space="preserve"> PAGEREF _Toc520579867 \h </w:instrText>
         </w:r>
         <w:r>
           <w:rPr>
@@ -6358,7 +6358,7 @@
           <w:lang w:eastAsia="pt-BR"/>
         </w:rPr>
       </w:pPr>
-      <w:hyperlink w:anchor="_Toc520151349" w:history="1">
+      <w:hyperlink w:anchor="_Toc520579868" w:history="1">
         <w:r>
           <w:rPr>
             <w:rStyle w:val="Hyperlink"/>
@@ -6405,7 +6405,7 @@
             <w:noProof/>
             <w:webHidden/>
           </w:rPr>
-          <w:instrText xml:space="preserve"> PAGEREF _Toc520151349 \h </w:instrText>
+          <w:instrText xml:space="preserve"> PAGEREF _Toc520579868 \h </w:instrText>
         </w:r>
         <w:r>
           <w:rPr>
@@ -6453,7 +6453,7 @@
           <w:lang w:eastAsia="pt-BR"/>
         </w:rPr>
       </w:pPr>
-      <w:hyperlink w:anchor="_Toc520151350" w:history="1">
+      <w:hyperlink w:anchor="_Toc520579869" w:history="1">
         <w:r>
           <w:rPr>
             <w:rStyle w:val="Hyperlink"/>
@@ -6500,7 +6500,7 @@
             <w:noProof/>
             <w:webHidden/>
           </w:rPr>
-          <w:instrText xml:space="preserve"> PAGEREF _Toc520151350 \h </w:instrText>
+          <w:instrText xml:space="preserve"> PAGEREF _Toc520579869 \h </w:instrText>
         </w:r>
         <w:r>
           <w:rPr>
@@ -6548,7 +6548,7 @@
           <w:lang w:eastAsia="pt-BR"/>
         </w:rPr>
       </w:pPr>
-      <w:hyperlink w:anchor="_Toc520151351" w:history="1">
+      <w:hyperlink w:anchor="_Toc520579870" w:history="1">
         <w:r>
           <w:rPr>
             <w:rStyle w:val="Hyperlink"/>
@@ -6595,7 +6595,7 @@
             <w:noProof/>
             <w:webHidden/>
           </w:rPr>
-          <w:instrText xml:space="preserve"> PAGEREF _Toc520151351 \h </w:instrText>
+          <w:instrText xml:space="preserve"> PAGEREF _Toc520579870 \h </w:instrText>
         </w:r>
         <w:r>
           <w:rPr>
@@ -6645,7 +6645,7 @@
           <w:lang w:eastAsia="pt-BR"/>
         </w:rPr>
       </w:pPr>
-      <w:hyperlink w:anchor="_Toc520151352" w:history="1">
+      <w:hyperlink w:anchor="_Toc520579871" w:history="1">
         <w:r>
           <w:rPr>
             <w:rStyle w:val="Hyperlink"/>
@@ -6703,7 +6703,7 @@
             <w:noProof/>
             <w:webHidden/>
           </w:rPr>
-          <w:instrText xml:space="preserve"> PAGEREF _Toc520151352 \h </w:instrText>
+          <w:instrText xml:space="preserve"> PAGEREF _Toc520579871 \h </w:instrText>
         </w:r>
         <w:r>
           <w:rPr>
@@ -6751,7 +6751,7 @@
           <w:lang w:eastAsia="pt-BR"/>
         </w:rPr>
       </w:pPr>
-      <w:hyperlink w:anchor="_Toc520151353" w:history="1">
+      <w:hyperlink w:anchor="_Toc520579872" w:history="1">
         <w:r>
           <w:rPr>
             <w:rStyle w:val="Hyperlink"/>
@@ -6798,7 +6798,7 @@
             <w:noProof/>
             <w:webHidden/>
           </w:rPr>
-          <w:instrText xml:space="preserve"> PAGEREF _Toc520151353 \h </w:instrText>
+          <w:instrText xml:space="preserve"> PAGEREF _Toc520579872 \h </w:instrText>
         </w:r>
         <w:r>
           <w:rPr>
@@ -6846,7 +6846,7 @@
           <w:lang w:eastAsia="pt-BR"/>
         </w:rPr>
       </w:pPr>
-      <w:hyperlink w:anchor="_Toc520151354" w:history="1">
+      <w:hyperlink w:anchor="_Toc520579873" w:history="1">
         <w:r>
           <w:rPr>
             <w:rStyle w:val="Hyperlink"/>
@@ -6893,7 +6893,7 @@
             <w:noProof/>
             <w:webHidden/>
           </w:rPr>
-          <w:instrText xml:space="preserve"> PAGEREF _Toc520151354 \h </w:instrText>
+          <w:instrText xml:space="preserve"> PAGEREF _Toc520579873 \h </w:instrText>
         </w:r>
         <w:r>
           <w:rPr>
@@ -6941,7 +6941,7 @@
           <w:lang w:eastAsia="pt-BR"/>
         </w:rPr>
       </w:pPr>
-      <w:hyperlink w:anchor="_Toc520151355" w:history="1">
+      <w:hyperlink w:anchor="_Toc520579874" w:history="1">
         <w:r>
           <w:rPr>
             <w:rStyle w:val="Hyperlink"/>
@@ -6988,7 +6988,7 @@
             <w:noProof/>
             <w:webHidden/>
           </w:rPr>
-          <w:instrText xml:space="preserve"> PAGEREF _Toc520151355 \h </w:instrText>
+          <w:instrText xml:space="preserve"> PAGEREF _Toc520579874 \h </w:instrText>
         </w:r>
         <w:r>
           <w:rPr>
@@ -7036,7 +7036,7 @@
           <w:lang w:eastAsia="pt-BR"/>
         </w:rPr>
       </w:pPr>
-      <w:hyperlink w:anchor="_Toc520151356" w:history="1">
+      <w:hyperlink w:anchor="_Toc520579875" w:history="1">
         <w:r>
           <w:rPr>
             <w:rStyle w:val="Hyperlink"/>
@@ -7083,7 +7083,7 @@
             <w:noProof/>
             <w:webHidden/>
           </w:rPr>
-          <w:instrText xml:space="preserve"> PAGEREF _Toc520151356 \h </w:instrText>
+          <w:instrText xml:space="preserve"> PAGEREF _Toc520579875 \h </w:instrText>
         </w:r>
         <w:r>
           <w:rPr>
@@ -7133,7 +7133,7 @@
           <w:lang w:eastAsia="pt-BR"/>
         </w:rPr>
       </w:pPr>
-      <w:hyperlink w:anchor="_Toc520151357" w:history="1">
+      <w:hyperlink w:anchor="_Toc520579876" w:history="1">
         <w:r>
           <w:rPr>
             <w:rStyle w:val="Hyperlink"/>
@@ -7182,7 +7182,7 @@
             <w:noProof/>
             <w:webHidden/>
           </w:rPr>
-          <w:instrText xml:space="preserve"> PAGEREF _Toc520151357 \h </w:instrText>
+          <w:instrText xml:space="preserve"> PAGEREF _Toc520579876 \h </w:instrText>
         </w:r>
         <w:r>
           <w:rPr>
@@ -7232,7 +7232,7 @@
           <w:lang w:eastAsia="pt-BR"/>
         </w:rPr>
       </w:pPr>
-      <w:hyperlink w:anchor="_Toc520151358" w:history="1">
+      <w:hyperlink w:anchor="_Toc520579877" w:history="1">
         <w:r>
           <w:rPr>
             <w:rStyle w:val="Hyperlink"/>
@@ -7290,7 +7290,7 @@
             <w:noProof/>
             <w:webHidden/>
           </w:rPr>
-          <w:instrText xml:space="preserve"> PAGEREF _Toc520151358 \h </w:instrText>
+          <w:instrText xml:space="preserve"> PAGEREF _Toc520579877 \h </w:instrText>
         </w:r>
         <w:r>
           <w:rPr>
@@ -7338,7 +7338,7 @@
           <w:lang w:eastAsia="pt-BR"/>
         </w:rPr>
       </w:pPr>
-      <w:hyperlink w:anchor="_Toc520151359" w:history="1">
+      <w:hyperlink w:anchor="_Toc520579878" w:history="1">
         <w:r>
           <w:rPr>
             <w:rStyle w:val="Hyperlink"/>
@@ -7385,7 +7385,7 @@
             <w:noProof/>
             <w:webHidden/>
           </w:rPr>
-          <w:instrText xml:space="preserve"> PAGEREF _Toc520151359 \h </w:instrText>
+          <w:instrText xml:space="preserve"> PAGEREF _Toc520579878 \h </w:instrText>
         </w:r>
         <w:r>
           <w:rPr>
@@ -7433,7 +7433,7 @@
           <w:lang w:eastAsia="pt-BR"/>
         </w:rPr>
       </w:pPr>
-      <w:hyperlink w:anchor="_Toc520151360" w:history="1">
+      <w:hyperlink w:anchor="_Toc520579879" w:history="1">
         <w:r>
           <w:rPr>
             <w:rStyle w:val="Hyperlink"/>
@@ -7480,7 +7480,7 @@
             <w:noProof/>
             <w:webHidden/>
           </w:rPr>
-          <w:instrText xml:space="preserve"> PAGEREF _Toc520151360 \h </w:instrText>
+          <w:instrText xml:space="preserve"> PAGEREF _Toc520579879 \h </w:instrText>
         </w:r>
         <w:r>
           <w:rPr>
@@ -7528,7 +7528,7 @@
           <w:lang w:eastAsia="pt-BR"/>
         </w:rPr>
       </w:pPr>
-      <w:hyperlink w:anchor="_Toc520151361" w:history="1">
+      <w:hyperlink w:anchor="_Toc520579880" w:history="1">
         <w:r>
           <w:rPr>
             <w:rStyle w:val="Hyperlink"/>
@@ -7584,7 +7584,7 @@
             <w:noProof/>
             <w:webHidden/>
           </w:rPr>
-          <w:instrText xml:space="preserve"> PAGEREF _Toc520151361 \h </w:instrText>
+          <w:instrText xml:space="preserve"> PAGEREF _Toc520579880 \h </w:instrText>
         </w:r>
         <w:r>
           <w:rPr>
@@ -7632,7 +7632,7 @@
           <w:lang w:eastAsia="pt-BR"/>
         </w:rPr>
       </w:pPr>
-      <w:hyperlink w:anchor="_Toc520151362" w:history="1">
+      <w:hyperlink w:anchor="_Toc520579881" w:history="1">
         <w:r>
           <w:rPr>
             <w:rStyle w:val="Hyperlink"/>
@@ -7679,7 +7679,7 @@
             <w:noProof/>
             <w:webHidden/>
           </w:rPr>
-          <w:instrText xml:space="preserve"> PAGEREF _Toc520151362 \h </w:instrText>
+          <w:instrText xml:space="preserve"> PAGEREF _Toc520579881 \h </w:instrText>
         </w:r>
         <w:r>
           <w:rPr>
@@ -7727,7 +7727,7 @@
           <w:lang w:eastAsia="pt-BR"/>
         </w:rPr>
       </w:pPr>
-      <w:hyperlink w:anchor="_Toc520151363" w:history="1">
+      <w:hyperlink w:anchor="_Toc520579882" w:history="1">
         <w:r>
           <w:rPr>
             <w:rStyle w:val="Hyperlink"/>
@@ -7776,7 +7776,7 @@
             <w:noProof/>
             <w:webHidden/>
           </w:rPr>
-          <w:instrText xml:space="preserve"> PAGEREF _Toc520151363 \h </w:instrText>
+          <w:instrText xml:space="preserve"> PAGEREF _Toc520579882 \h </w:instrText>
         </w:r>
         <w:r>
           <w:rPr>
@@ -7824,7 +7824,7 @@
           <w:lang w:eastAsia="pt-BR"/>
         </w:rPr>
       </w:pPr>
-      <w:hyperlink w:anchor="_Toc520151364" w:history="1">
+      <w:hyperlink w:anchor="_Toc520579883" w:history="1">
         <w:r>
           <w:rPr>
             <w:rStyle w:val="Hyperlink"/>
@@ -7873,7 +7873,7 @@
             <w:noProof/>
             <w:webHidden/>
           </w:rPr>
-          <w:instrText xml:space="preserve"> PAGEREF _Toc520151364 \h </w:instrText>
+          <w:instrText xml:space="preserve"> PAGEREF _Toc520579883 \h </w:instrText>
         </w:r>
         <w:r>
           <w:rPr>
@@ -7921,7 +7921,7 @@
           <w:lang w:eastAsia="pt-BR"/>
         </w:rPr>
       </w:pPr>
-      <w:hyperlink w:anchor="_Toc520151365" w:history="1">
+      <w:hyperlink w:anchor="_Toc520579884" w:history="1">
         <w:r>
           <w:rPr>
             <w:rStyle w:val="Hyperlink"/>
@@ -7970,7 +7970,7 @@
             <w:noProof/>
             <w:webHidden/>
           </w:rPr>
-          <w:instrText xml:space="preserve"> PAGEREF _Toc520151365 \h </w:instrText>
+          <w:instrText xml:space="preserve"> PAGEREF _Toc520579884 \h </w:instrText>
         </w:r>
         <w:r>
           <w:rPr>
@@ -8023,7 +8023,7 @@
           <w:lang w:eastAsia="pt-BR"/>
         </w:rPr>
       </w:pPr>
-      <w:hyperlink w:anchor="_Toc520151366" w:history="1">
+      <w:hyperlink w:anchor="_Toc520579885" w:history="1">
         <w:r>
           <w:rPr>
             <w:rStyle w:val="Hyperlink"/>
@@ -8085,7 +8085,7 @@
             <w:sz w:val="20"/>
             <w:szCs w:val="20"/>
           </w:rPr>
-          <w:instrText xml:space="preserve"> PAGEREF _Toc520151366 \h </w:instrText>
+          <w:instrText xml:space="preserve"> PAGEREF _Toc520579885 \h </w:instrText>
         </w:r>
         <w:r>
           <w:rPr>
@@ -8143,7 +8143,7 @@
           <w:lang w:eastAsia="pt-BR"/>
         </w:rPr>
       </w:pPr>
-      <w:hyperlink w:anchor="_Toc520151368" w:history="1">
+      <w:hyperlink w:anchor="_Toc520579887" w:history="1">
         <w:r>
           <w:rPr>
             <w:rStyle w:val="Hyperlink"/>
@@ -8192,7 +8192,7 @@
             <w:noProof/>
             <w:webHidden/>
           </w:rPr>
-          <w:instrText xml:space="preserve"> PAGEREF _Toc520151368 \h </w:instrText>
+          <w:instrText xml:space="preserve"> PAGEREF _Toc520579887 \h </w:instrText>
         </w:r>
         <w:r>
           <w:rPr>
@@ -8242,7 +8242,7 @@
           <w:lang w:eastAsia="pt-BR"/>
         </w:rPr>
       </w:pPr>
-      <w:hyperlink w:anchor="_Toc520151369" w:history="1">
+      <w:hyperlink w:anchor="_Toc520579888" w:history="1">
         <w:r>
           <w:rPr>
             <w:rStyle w:val="Hyperlink"/>
@@ -8291,7 +8291,7 @@
             <w:noProof/>
             <w:webHidden/>
           </w:rPr>
-          <w:instrText xml:space="preserve"> PAGEREF _Toc520151369 \h </w:instrText>
+          <w:instrText xml:space="preserve"> PAGEREF _Toc520579888 \h </w:instrText>
         </w:r>
         <w:r>
           <w:rPr>
@@ -8341,7 +8341,7 @@
           <w:lang w:eastAsia="pt-BR"/>
         </w:rPr>
       </w:pPr>
-      <w:hyperlink w:anchor="_Toc520151370" w:history="1">
+      <w:hyperlink w:anchor="_Toc520579889" w:history="1">
         <w:r>
           <w:rPr>
             <w:rStyle w:val="Hyperlink"/>
@@ -8390,7 +8390,7 @@
             <w:noProof/>
             <w:webHidden/>
           </w:rPr>
-          <w:instrText xml:space="preserve"> PAGEREF _Toc520151370 \h </w:instrText>
+          <w:instrText xml:space="preserve"> PAGEREF _Toc520579889 \h </w:instrText>
         </w:r>
         <w:r>
           <w:rPr>
@@ -8443,7 +8443,7 @@
           <w:lang w:eastAsia="pt-BR"/>
         </w:rPr>
       </w:pPr>
-      <w:hyperlink w:anchor="_Toc520151371" w:history="1">
+      <w:hyperlink w:anchor="_Toc520579890" w:history="1">
         <w:r>
           <w:rPr>
             <w:rStyle w:val="Hyperlink"/>
@@ -8505,7 +8505,7 @@
             <w:sz w:val="20"/>
             <w:szCs w:val="20"/>
           </w:rPr>
-          <w:instrText xml:space="preserve"> PAGEREF _Toc520151371 \h </w:instrText>
+          <w:instrText xml:space="preserve"> PAGEREF _Toc520579890 \h </w:instrText>
         </w:r>
         <w:r>
           <w:rPr>
@@ -8563,7 +8563,7 @@
           <w:lang w:eastAsia="pt-BR"/>
         </w:rPr>
       </w:pPr>
-      <w:hyperlink w:anchor="_Toc520151373" w:history="1">
+      <w:hyperlink w:anchor="_Toc520579892" w:history="1">
         <w:r>
           <w:rPr>
             <w:rStyle w:val="Hyperlink"/>
@@ -8612,7 +8612,7 @@
             <w:noProof/>
             <w:webHidden/>
           </w:rPr>
-          <w:instrText xml:space="preserve"> PAGEREF _Toc520151373 \h </w:instrText>
+          <w:instrText xml:space="preserve"> PAGEREF _Toc520579892 \h </w:instrText>
         </w:r>
         <w:r>
           <w:rPr>
@@ -8662,7 +8662,7 @@
           <w:lang w:eastAsia="pt-BR"/>
         </w:rPr>
       </w:pPr>
-      <w:hyperlink w:anchor="_Toc520151374" w:history="1">
+      <w:hyperlink w:anchor="_Toc520579893" w:history="1">
         <w:r>
           <w:rPr>
             <w:rStyle w:val="Hyperlink"/>
@@ -8711,7 +8711,7 @@
             <w:noProof/>
             <w:webHidden/>
           </w:rPr>
-          <w:instrText xml:space="preserve"> PAGEREF _Toc520151374 \h </w:instrText>
+          <w:instrText xml:space="preserve"> PAGEREF _Toc520579893 \h </w:instrText>
         </w:r>
         <w:r>
           <w:rPr>
@@ -8761,7 +8761,7 @@
           <w:lang w:eastAsia="pt-BR"/>
         </w:rPr>
       </w:pPr>
-      <w:hyperlink w:anchor="_Toc520151375" w:history="1">
+      <w:hyperlink w:anchor="_Toc520579894" w:history="1">
         <w:r>
           <w:rPr>
             <w:rStyle w:val="Hyperlink"/>
@@ -8810,7 +8810,7 @@
             <w:noProof/>
             <w:webHidden/>
           </w:rPr>
-          <w:instrText xml:space="preserve"> PAGEREF _Toc520151375 \h </w:instrText>
+          <w:instrText xml:space="preserve"> PAGEREF _Toc520579894 \h </w:instrText>
         </w:r>
         <w:r>
           <w:rPr>
@@ -8860,7 +8860,7 @@
           <w:lang w:eastAsia="pt-BR"/>
         </w:rPr>
       </w:pPr>
-      <w:hyperlink w:anchor="_Toc520151376" w:history="1">
+      <w:hyperlink w:anchor="_Toc520579895" w:history="1">
         <w:r>
           <w:rPr>
             <w:rStyle w:val="Hyperlink"/>
@@ -8909,7 +8909,7 @@
             <w:noProof/>
             <w:webHidden/>
           </w:rPr>
-          <w:instrText xml:space="preserve"> PAGEREF _Toc520151376 \h </w:instrText>
+          <w:instrText xml:space="preserve"> PAGEREF _Toc520579895 \h </w:instrText>
         </w:r>
         <w:r>
           <w:rPr>
@@ -8957,7 +8957,7 @@
           <w:lang w:eastAsia="pt-BR"/>
         </w:rPr>
       </w:pPr>
-      <w:hyperlink w:anchor="_Toc520151377" w:history="1">
+      <w:hyperlink w:anchor="_Toc520579896" w:history="1">
         <w:r>
           <w:rPr>
             <w:rStyle w:val="Hyperlink"/>
@@ -9004,7 +9004,7 @@
             <w:noProof/>
             <w:webHidden/>
           </w:rPr>
-          <w:instrText xml:space="preserve"> PAGEREF _Toc520151377 \h </w:instrText>
+          <w:instrText xml:space="preserve"> PAGEREF _Toc520579896 \h </w:instrText>
         </w:r>
         <w:r>
           <w:rPr>
@@ -9052,7 +9052,7 @@
           <w:lang w:eastAsia="pt-BR"/>
         </w:rPr>
       </w:pPr>
-      <w:hyperlink w:anchor="_Toc520151378" w:history="1">
+      <w:hyperlink w:anchor="_Toc520579897" w:history="1">
         <w:r>
           <w:rPr>
             <w:rStyle w:val="Hyperlink"/>
@@ -9099,7 +9099,7 @@
             <w:noProof/>
             <w:webHidden/>
           </w:rPr>
-          <w:instrText xml:space="preserve"> PAGEREF _Toc520151378 \h </w:instrText>
+          <w:instrText xml:space="preserve"> PAGEREF _Toc520579897 \h </w:instrText>
         </w:r>
         <w:r>
           <w:rPr>
@@ -9147,7 +9147,7 @@
           <w:lang w:eastAsia="pt-BR"/>
         </w:rPr>
       </w:pPr>
-      <w:hyperlink w:anchor="_Toc520151379" w:history="1">
+      <w:hyperlink w:anchor="_Toc520579898" w:history="1">
         <w:r>
           <w:rPr>
             <w:rStyle w:val="Hyperlink"/>
@@ -9194,7 +9194,7 @@
             <w:noProof/>
             <w:webHidden/>
           </w:rPr>
-          <w:instrText xml:space="preserve"> PAGEREF _Toc520151379 \h </w:instrText>
+          <w:instrText xml:space="preserve"> PAGEREF _Toc520579898 \h </w:instrText>
         </w:r>
         <w:r>
           <w:rPr>
@@ -9242,7 +9242,7 @@
           <w:lang w:eastAsia="pt-BR"/>
         </w:rPr>
       </w:pPr>
-      <w:hyperlink w:anchor="_Toc520151380" w:history="1">
+      <w:hyperlink w:anchor="_Toc520579899" w:history="1">
         <w:r>
           <w:rPr>
             <w:rStyle w:val="Hyperlink"/>
@@ -9289,7 +9289,7 @@
             <w:noProof/>
             <w:webHidden/>
           </w:rPr>
-          <w:instrText xml:space="preserve"> PAGEREF _Toc520151380 \h </w:instrText>
+          <w:instrText xml:space="preserve"> PAGEREF _Toc520579899 \h </w:instrText>
         </w:r>
         <w:r>
           <w:rPr>
@@ -9337,7 +9337,7 @@
           <w:lang w:eastAsia="pt-BR"/>
         </w:rPr>
       </w:pPr>
-      <w:hyperlink w:anchor="_Toc520151381" w:history="1">
+      <w:hyperlink w:anchor="_Toc520579900" w:history="1">
         <w:r>
           <w:rPr>
             <w:rStyle w:val="Hyperlink"/>
@@ -9384,7 +9384,7 @@
             <w:noProof/>
             <w:webHidden/>
           </w:rPr>
-          <w:instrText xml:space="preserve"> PAGEREF _Toc520151381 \h </w:instrText>
+          <w:instrText xml:space="preserve"> PAGEREF _Toc520579900 \h </w:instrText>
         </w:r>
         <w:r>
           <w:rPr>
@@ -9432,7 +9432,7 @@
           <w:lang w:eastAsia="pt-BR"/>
         </w:rPr>
       </w:pPr>
-      <w:hyperlink w:anchor="_Toc520151382" w:history="1">
+      <w:hyperlink w:anchor="_Toc520579901" w:history="1">
         <w:r>
           <w:rPr>
             <w:rStyle w:val="Hyperlink"/>
@@ -9479,7 +9479,7 @@
             <w:noProof/>
             <w:webHidden/>
           </w:rPr>
-          <w:instrText xml:space="preserve"> PAGEREF _Toc520151382 \h </w:instrText>
+          <w:instrText xml:space="preserve"> PAGEREF _Toc520579901 \h </w:instrText>
         </w:r>
         <w:r>
           <w:rPr>
@@ -9527,7 +9527,7 @@
           <w:lang w:eastAsia="pt-BR"/>
         </w:rPr>
       </w:pPr>
-      <w:hyperlink w:anchor="_Toc520151383" w:history="1">
+      <w:hyperlink w:anchor="_Toc520579902" w:history="1">
         <w:r>
           <w:rPr>
             <w:rStyle w:val="Hyperlink"/>
@@ -9574,7 +9574,7 @@
             <w:noProof/>
             <w:webHidden/>
           </w:rPr>
-          <w:instrText xml:space="preserve"> PAGEREF _Toc520151383 \h </w:instrText>
+          <w:instrText xml:space="preserve"> PAGEREF _Toc520579902 \h </w:instrText>
         </w:r>
         <w:r>
           <w:rPr>
@@ -9622,7 +9622,7 @@
           <w:lang w:eastAsia="pt-BR"/>
         </w:rPr>
       </w:pPr>
-      <w:hyperlink w:anchor="_Toc520151384" w:history="1">
+      <w:hyperlink w:anchor="_Toc520579903" w:history="1">
         <w:r>
           <w:rPr>
             <w:rStyle w:val="Hyperlink"/>
@@ -9669,7 +9669,7 @@
             <w:noProof/>
             <w:webHidden/>
           </w:rPr>
-          <w:instrText xml:space="preserve"> PAGEREF _Toc520151384 \h </w:instrText>
+          <w:instrText xml:space="preserve"> PAGEREF _Toc520579903 \h </w:instrText>
         </w:r>
         <w:r>
           <w:rPr>
@@ -9717,7 +9717,7 @@
           <w:lang w:eastAsia="pt-BR"/>
         </w:rPr>
       </w:pPr>
-      <w:hyperlink w:anchor="_Toc520151385" w:history="1">
+      <w:hyperlink w:anchor="_Toc520579904" w:history="1">
         <w:r>
           <w:rPr>
             <w:rStyle w:val="Hyperlink"/>
@@ -9764,7 +9764,7 @@
             <w:noProof/>
             <w:webHidden/>
           </w:rPr>
-          <w:instrText xml:space="preserve"> PAGEREF _Toc520151385 \h </w:instrText>
+          <w:instrText xml:space="preserve"> PAGEREF _Toc520579904 \h </w:instrText>
         </w:r>
         <w:r>
           <w:rPr>
@@ -9814,7 +9814,7 @@
           <w:lang w:eastAsia="pt-BR"/>
         </w:rPr>
       </w:pPr>
-      <w:hyperlink w:anchor="_Toc520151386" w:history="1">
+      <w:hyperlink w:anchor="_Toc520579905" w:history="1">
         <w:r>
           <w:rPr>
             <w:rStyle w:val="Hyperlink"/>
@@ -9863,7 +9863,7 @@
             <w:noProof/>
             <w:webHidden/>
           </w:rPr>
-          <w:instrText xml:space="preserve"> PAGEREF _Toc520151386 \h </w:instrText>
+          <w:instrText xml:space="preserve"> PAGEREF _Toc520579905 \h </w:instrText>
         </w:r>
         <w:r>
           <w:rPr>
@@ -9916,7 +9916,7 @@
           <w:lang w:eastAsia="pt-BR"/>
         </w:rPr>
       </w:pPr>
-      <w:hyperlink w:anchor="_Toc520151387" w:history="1">
+      <w:hyperlink w:anchor="_Toc520579906" w:history="1">
         <w:r>
           <w:rPr>
             <w:rStyle w:val="Hyperlink"/>
@@ -9978,7 +9978,7 @@
             <w:sz w:val="20"/>
             <w:szCs w:val="20"/>
           </w:rPr>
-          <w:instrText xml:space="preserve"> PAGEREF _Toc520151387 \h </w:instrText>
+          <w:instrText xml:space="preserve"> PAGEREF _Toc520579906 \h </w:instrText>
         </w:r>
         <w:r>
           <w:rPr>
@@ -10039,7 +10039,7 @@
           <w:lang w:eastAsia="pt-BR"/>
         </w:rPr>
       </w:pPr>
-      <w:hyperlink w:anchor="_Toc520151388" w:history="1">
+      <w:hyperlink w:anchor="_Toc520579907" w:history="1">
         <w:r>
           <w:rPr>
             <w:rStyle w:val="Hyperlink"/>
@@ -10101,7 +10101,7 @@
             <w:sz w:val="20"/>
             <w:szCs w:val="20"/>
           </w:rPr>
-          <w:instrText xml:space="preserve"> PAGEREF _Toc520151388 \h </w:instrText>
+          <w:instrText xml:space="preserve"> PAGEREF _Toc520579907 \h </w:instrText>
         </w:r>
         <w:r>
           <w:rPr>
@@ -10162,7 +10162,7 @@
           <w:lang w:eastAsia="pt-BR"/>
         </w:rPr>
       </w:pPr>
-      <w:hyperlink w:anchor="_Toc520151389" w:history="1">
+      <w:hyperlink w:anchor="_Toc520579908" w:history="1">
         <w:r>
           <w:rPr>
             <w:rStyle w:val="Hyperlink"/>
@@ -10224,7 +10224,7 @@
             <w:sz w:val="20"/>
             <w:szCs w:val="20"/>
           </w:rPr>
-          <w:instrText xml:space="preserve"> PAGEREF _Toc520151389 \h </w:instrText>
+          <w:instrText xml:space="preserve"> PAGEREF _Toc520579908 \h </w:instrText>
         </w:r>
         <w:r>
           <w:rPr>
@@ -10285,7 +10285,7 @@
           <w:lang w:eastAsia="pt-BR"/>
         </w:rPr>
       </w:pPr>
-      <w:hyperlink w:anchor="_Toc520151390" w:history="1">
+      <w:hyperlink w:anchor="_Toc520579909" w:history="1">
         <w:r>
           <w:rPr>
             <w:rStyle w:val="Hyperlink"/>
@@ -10347,7 +10347,7 @@
             <w:sz w:val="20"/>
             <w:szCs w:val="20"/>
           </w:rPr>
-          <w:instrText xml:space="preserve"> PAGEREF _Toc520151390 \h </w:instrText>
+          <w:instrText xml:space="preserve"> PAGEREF _Toc520579909 \h </w:instrText>
         </w:r>
         <w:r>
           <w:rPr>
@@ -10408,7 +10408,7 @@
           <w:lang w:eastAsia="pt-BR"/>
         </w:rPr>
       </w:pPr>
-      <w:hyperlink w:anchor="_Toc520151391" w:history="1">
+      <w:hyperlink w:anchor="_Toc520579910" w:history="1">
         <w:r>
           <w:rPr>
             <w:rStyle w:val="Hyperlink"/>
@@ -10470,7 +10470,7 @@
             <w:sz w:val="20"/>
             <w:szCs w:val="20"/>
           </w:rPr>
-          <w:instrText xml:space="preserve"> PAGEREF _Toc520151391 \h </w:instrText>
+          <w:instrText xml:space="preserve"> PAGEREF _Toc520579910 \h </w:instrText>
         </w:r>
         <w:r>
           <w:rPr>
@@ -10531,7 +10531,7 @@
           <w:lang w:eastAsia="pt-BR"/>
         </w:rPr>
       </w:pPr>
-      <w:hyperlink w:anchor="_Toc520151392" w:history="1">
+      <w:hyperlink w:anchor="_Toc520579911" w:history="1">
         <w:r>
           <w:rPr>
             <w:rStyle w:val="Hyperlink"/>
@@ -10593,7 +10593,7 @@
             <w:sz w:val="20"/>
             <w:szCs w:val="20"/>
           </w:rPr>
-          <w:instrText xml:space="preserve"> PAGEREF _Toc520151392 \h </w:instrText>
+          <w:instrText xml:space="preserve"> PAGEREF _Toc520579911 \h </w:instrText>
         </w:r>
         <w:r>
           <w:rPr>
@@ -10654,7 +10654,7 @@
           <w:lang w:eastAsia="pt-BR"/>
         </w:rPr>
       </w:pPr>
-      <w:hyperlink w:anchor="_Toc520151393" w:history="1">
+      <w:hyperlink w:anchor="_Toc520579912" w:history="1">
         <w:r>
           <w:rPr>
             <w:rStyle w:val="Hyperlink"/>
@@ -10716,7 +10716,7 @@
             <w:sz w:val="20"/>
             <w:szCs w:val="20"/>
           </w:rPr>
-          <w:instrText xml:space="preserve"> PAGEREF _Toc520151393 \h </w:instrText>
+          <w:instrText xml:space="preserve"> PAGEREF _Toc520579912 \h </w:instrText>
         </w:r>
         <w:r>
           <w:rPr>
@@ -10777,7 +10777,7 @@
           <w:lang w:eastAsia="pt-BR"/>
         </w:rPr>
       </w:pPr>
-      <w:hyperlink w:anchor="_Toc520151394" w:history="1">
+      <w:hyperlink w:anchor="_Toc520579913" w:history="1">
         <w:r>
           <w:rPr>
             <w:rStyle w:val="Hyperlink"/>
@@ -10839,7 +10839,7 @@
             <w:sz w:val="20"/>
             <w:szCs w:val="20"/>
           </w:rPr>
-          <w:instrText xml:space="preserve"> PAGEREF _Toc520151394 \h </w:instrText>
+          <w:instrText xml:space="preserve"> PAGEREF _Toc520579913 \h </w:instrText>
         </w:r>
         <w:r>
           <w:rPr>
@@ -10919,7 +10919,7 @@
       <w:pPr>
         <w:pStyle w:val="Ttulo1"/>
       </w:pPr>
-      <w:bookmarkStart w:id="10" w:name="_Toc520151343"/>
+      <w:bookmarkStart w:id="10" w:name="_Toc520579862"/>
       <w:r>
         <w:lastRenderedPageBreak/>
         <w:t>INTRODUÇÃO</w:t>
@@ -11312,7 +11312,7 @@
       <w:pPr>
         <w:pStyle w:val="Ttulo1"/>
       </w:pPr>
-      <w:bookmarkStart w:id="11" w:name="_Toc520151344"/>
+      <w:bookmarkStart w:id="11" w:name="_Toc520579863"/>
       <w:r>
         <w:lastRenderedPageBreak/>
         <w:t>REVISÃO BIBLIOGRAFICA</w:t>
@@ -11391,6 +11391,7 @@
       <w:bookmarkStart w:id="27" w:name="_Toc520150131"/>
       <w:bookmarkStart w:id="28" w:name="_Toc520150184"/>
       <w:bookmarkStart w:id="29" w:name="_Toc520151345"/>
+      <w:bookmarkStart w:id="30" w:name="_Toc520579864"/>
       <w:bookmarkEnd w:id="22"/>
       <w:bookmarkEnd w:id="23"/>
       <w:bookmarkEnd w:id="24"/>
@@ -11399,6 +11400,7 @@
       <w:bookmarkEnd w:id="27"/>
       <w:bookmarkEnd w:id="28"/>
       <w:bookmarkEnd w:id="29"/>
+      <w:bookmarkEnd w:id="30"/>
     </w:p>
     <w:p>
       <w:pPr>
@@ -11414,15 +11416,15 @@
           <w:vanish/>
         </w:rPr>
       </w:pPr>
-      <w:bookmarkStart w:id="30" w:name="_Toc515819964"/>
-      <w:bookmarkStart w:id="31" w:name="_Toc515871537"/>
-      <w:bookmarkStart w:id="32" w:name="_Toc518681271"/>
-      <w:bookmarkStart w:id="33" w:name="_Toc518918178"/>
-      <w:bookmarkStart w:id="34" w:name="_Toc518932910"/>
-      <w:bookmarkStart w:id="35" w:name="_Toc520150132"/>
-      <w:bookmarkStart w:id="36" w:name="_Toc520150185"/>
-      <w:bookmarkStart w:id="37" w:name="_Toc520151346"/>
-      <w:bookmarkEnd w:id="30"/>
+      <w:bookmarkStart w:id="31" w:name="_Toc515819964"/>
+      <w:bookmarkStart w:id="32" w:name="_Toc515871537"/>
+      <w:bookmarkStart w:id="33" w:name="_Toc518681271"/>
+      <w:bookmarkStart w:id="34" w:name="_Toc518918178"/>
+      <w:bookmarkStart w:id="35" w:name="_Toc518932910"/>
+      <w:bookmarkStart w:id="36" w:name="_Toc520150132"/>
+      <w:bookmarkStart w:id="37" w:name="_Toc520150185"/>
+      <w:bookmarkStart w:id="38" w:name="_Toc520151346"/>
+      <w:bookmarkStart w:id="39" w:name="_Toc520579865"/>
       <w:bookmarkEnd w:id="31"/>
       <w:bookmarkEnd w:id="32"/>
       <w:bookmarkEnd w:id="33"/>
@@ -11430,16 +11432,18 @@
       <w:bookmarkEnd w:id="35"/>
       <w:bookmarkEnd w:id="36"/>
       <w:bookmarkEnd w:id="37"/>
+      <w:bookmarkEnd w:id="38"/>
+      <w:bookmarkEnd w:id="39"/>
     </w:p>
     <w:p>
       <w:pPr>
         <w:pStyle w:val="Ttulo2"/>
       </w:pPr>
-      <w:bookmarkStart w:id="38" w:name="_Toc520151347"/>
+      <w:bookmarkStart w:id="40" w:name="_Toc520579866"/>
       <w:r>
         <w:t>JOGOS E SUAS PLATAFORMAS</w:t>
       </w:r>
-      <w:bookmarkEnd w:id="38"/>
+      <w:bookmarkEnd w:id="40"/>
     </w:p>
     <w:p>
       <w:pPr>
@@ -11607,11 +11611,11 @@
       <w:pPr>
         <w:pStyle w:val="Ttulo3"/>
       </w:pPr>
-      <w:bookmarkStart w:id="39" w:name="_Toc520151348"/>
+      <w:bookmarkStart w:id="41" w:name="_Toc520579867"/>
       <w:r>
         <w:t>CONSOLE</w:t>
       </w:r>
-      <w:bookmarkEnd w:id="39"/>
+      <w:bookmarkEnd w:id="41"/>
     </w:p>
     <w:p>
       <w:pPr>
@@ -11839,7 +11843,7 @@
       <w:pPr>
         <w:pStyle w:val="Legenda"/>
       </w:pPr>
-      <w:bookmarkStart w:id="40" w:name="_Toc520148897"/>
+      <w:bookmarkStart w:id="42" w:name="_Toc520148897"/>
       <w:r>
         <w:rPr>
           <w:b/>
@@ -11940,7 +11944,7 @@
         </w:rPr>
         <w:t>Intellivision</w:t>
       </w:r>
-      <w:bookmarkEnd w:id="40"/>
+      <w:bookmarkEnd w:id="42"/>
       <w:proofErr w:type="spellEnd"/>
     </w:p>
     <w:p>
@@ -12120,12 +12124,12 @@
       <w:pPr>
         <w:pStyle w:val="Ttulo3"/>
       </w:pPr>
-      <w:bookmarkStart w:id="41" w:name="_Toc520151349"/>
+      <w:bookmarkStart w:id="43" w:name="_Toc520579868"/>
       <w:proofErr w:type="gramStart"/>
       <w:r>
         <w:t>DISPOSITIVOS MOVEIS</w:t>
       </w:r>
-      <w:bookmarkEnd w:id="41"/>
+      <w:bookmarkEnd w:id="43"/>
       <w:proofErr w:type="gramEnd"/>
     </w:p>
     <w:p>
@@ -12536,7 +12540,7 @@
         <w:pStyle w:val="Legenda"/>
         <w:keepNext/>
       </w:pPr>
-      <w:bookmarkStart w:id="42" w:name="_Toc520148898"/>
+      <w:bookmarkStart w:id="44" w:name="_Toc520148898"/>
       <w:r>
         <w:rPr>
           <w:b/>
@@ -12622,7 +12626,7 @@
       <w:r>
         <w:t xml:space="preserve"> Jogos mais baixados 2014</w:t>
       </w:r>
-      <w:bookmarkEnd w:id="42"/>
+      <w:bookmarkEnd w:id="44"/>
     </w:p>
     <w:p>
       <w:pPr>
@@ -12721,11 +12725,11 @@
       <w:pPr>
         <w:pStyle w:val="Ttulo3"/>
       </w:pPr>
-      <w:bookmarkStart w:id="43" w:name="_Toc520151350"/>
+      <w:bookmarkStart w:id="45" w:name="_Toc520579869"/>
       <w:r>
         <w:t>COMPUTADORES</w:t>
       </w:r>
-      <w:bookmarkEnd w:id="43"/>
+      <w:bookmarkEnd w:id="45"/>
     </w:p>
     <w:p>
       <w:pPr>
@@ -12811,7 +12815,7 @@
       <w:pPr>
         <w:pStyle w:val="Legenda"/>
       </w:pPr>
-      <w:bookmarkStart w:id="44" w:name="_Toc520148899"/>
+      <w:bookmarkStart w:id="46" w:name="_Toc520148899"/>
       <w:r>
         <w:rPr>
           <w:b/>
@@ -12908,7 +12912,7 @@
       <w:r>
         <w:t xml:space="preserve"> 3D (1992)</w:t>
       </w:r>
-      <w:bookmarkEnd w:id="44"/>
+      <w:bookmarkEnd w:id="46"/>
     </w:p>
     <w:p>
       <w:pPr>
@@ -13009,11 +13013,11 @@
       <w:pPr>
         <w:pStyle w:val="Ttulo3"/>
       </w:pPr>
-      <w:bookmarkStart w:id="45" w:name="_Toc520151351"/>
+      <w:bookmarkStart w:id="47" w:name="_Toc520579870"/>
       <w:r>
         <w:t>WEB</w:t>
       </w:r>
-      <w:bookmarkEnd w:id="45"/>
+      <w:bookmarkEnd w:id="47"/>
     </w:p>
     <w:p>
       <w:pPr>
@@ -13692,7 +13696,7 @@
       <w:pPr>
         <w:pStyle w:val="Ttulo2"/>
       </w:pPr>
-      <w:bookmarkStart w:id="46" w:name="_Toc520151352"/>
+      <w:bookmarkStart w:id="48" w:name="_Toc520579871"/>
       <w:r>
         <w:t xml:space="preserve">ENGENHARIA DE </w:t>
       </w:r>
@@ -13702,7 +13706,7 @@
         </w:rPr>
         <w:t>SOFWARE</w:t>
       </w:r>
-      <w:bookmarkEnd w:id="46"/>
+      <w:bookmarkEnd w:id="48"/>
     </w:p>
     <w:p>
       <w:pPr>
@@ -13953,7 +13957,7 @@
       <w:pPr>
         <w:pStyle w:val="Legenda"/>
       </w:pPr>
-      <w:bookmarkStart w:id="47" w:name="_Toc520148900"/>
+      <w:bookmarkStart w:id="49" w:name="_Toc520148900"/>
       <w:r>
         <w:rPr>
           <w:b/>
@@ -14045,7 +14049,7 @@
         </w:rPr>
         <w:t>Software</w:t>
       </w:r>
-      <w:bookmarkEnd w:id="47"/>
+      <w:bookmarkEnd w:id="49"/>
     </w:p>
     <w:p>
       <w:pPr>
@@ -14423,11 +14427,11 @@
       <w:pPr>
         <w:pStyle w:val="Ttulo3"/>
       </w:pPr>
-      <w:bookmarkStart w:id="48" w:name="_Toc520151353"/>
+      <w:bookmarkStart w:id="50" w:name="_Toc520579872"/>
       <w:r>
         <w:t>METODOLOGIAS TRADICIONAIS</w:t>
       </w:r>
-      <w:bookmarkEnd w:id="48"/>
+      <w:bookmarkEnd w:id="50"/>
     </w:p>
     <w:p>
       <w:pPr>
@@ -14647,7 +14651,7 @@
       <w:pPr>
         <w:pStyle w:val="Legenda"/>
       </w:pPr>
-      <w:bookmarkStart w:id="49" w:name="_Toc520148901"/>
+      <w:bookmarkStart w:id="51" w:name="_Toc520148901"/>
       <w:r>
         <w:rPr>
           <w:b/>
@@ -14740,7 +14744,7 @@
       <w:r>
         <w:t xml:space="preserve"> do método em cascata</w:t>
       </w:r>
-      <w:bookmarkEnd w:id="49"/>
+      <w:bookmarkEnd w:id="51"/>
     </w:p>
     <w:p>
       <w:pPr>
@@ -15314,11 +15318,11 @@
       <w:pPr>
         <w:pStyle w:val="Ttulo3"/>
       </w:pPr>
-      <w:bookmarkStart w:id="50" w:name="_Toc520151354"/>
+      <w:bookmarkStart w:id="52" w:name="_Toc520579873"/>
       <w:r>
         <w:t>METODOLOGIAS ÁGEIS</w:t>
       </w:r>
-      <w:bookmarkEnd w:id="50"/>
+      <w:bookmarkEnd w:id="52"/>
     </w:p>
     <w:p>
       <w:pPr>
@@ -15408,7 +15412,15 @@
       <w:proofErr w:type="spellEnd"/>
       <w:proofErr w:type="gramEnd"/>
       <w:r>
-        <w:t>, as necessidades dos usuários finais se alteram e novas ameaças competitivas emergem sem aviso. Em muitas situações, não se conseguirá definir completamente requisitos antes que se inicie o projeto. É preciso ser ágil o suficiente para dar uma resposta ao ambiente de fluido negócios.</w:t>
+        <w:t xml:space="preserve">, as necessidades dos usuários finais se alteram e novas ameaças competitivas emergem sem aviso. Em muitas situações, não se conseguirá definir completamente requisitos antes que se inicie o projeto. É preciso ser ágil o suficiente para dar uma resposta ao ambiente de </w:t>
+      </w:r>
+      <w:proofErr w:type="gramStart"/>
+      <w:r>
+        <w:t>fluido negócios</w:t>
+      </w:r>
+      <w:proofErr w:type="gramEnd"/>
+      <w:r>
+        <w:t>.</w:t>
       </w:r>
     </w:p>
     <w:p>
@@ -15657,7 +15669,7 @@
       <w:pPr>
         <w:pStyle w:val="Legenda"/>
       </w:pPr>
-      <w:bookmarkStart w:id="51" w:name="_Toc520148902"/>
+      <w:bookmarkStart w:id="53" w:name="_Toc520148902"/>
       <w:r>
         <w:rPr>
           <w:b/>
@@ -15755,7 +15767,7 @@
       <w:r>
         <w:t xml:space="preserve"> (XP)</w:t>
       </w:r>
-      <w:bookmarkEnd w:id="51"/>
+      <w:bookmarkEnd w:id="53"/>
     </w:p>
     <w:p>
       <w:pPr>
@@ -16346,27 +16358,27 @@
         <w:t xml:space="preserve"> método DSDM</w:t>
       </w:r>
       <w:r>
-        <w:t>,</w:t>
+        <w:t xml:space="preserve">, </w:t>
+      </w:r>
+      <w:r>
+        <w:t xml:space="preserve">consiste em trabalhar com a filosofia de que 80% de um </w:t>
+      </w:r>
+      <w:r>
+        <w:rPr>
+          <w:i/>
+        </w:rPr>
+        <w:t>software</w:t>
+      </w:r>
+      <w:r>
+        <w:t xml:space="preserve"> </w:t>
       </w:r>
       <w:proofErr w:type="gramStart"/>
       <w:r>
-        <w:t xml:space="preserve"> </w:t>
-      </w:r>
-      <w:r>
-        <w:t xml:space="preserve"> </w:t>
+        <w:t>pode ser</w:t>
       </w:r>
       <w:proofErr w:type="gramEnd"/>
       <w:r>
-        <w:t xml:space="preserve">consiste em trabalhar com a filosofia de que 80% de um </w:t>
-      </w:r>
-      <w:r>
-        <w:rPr>
-          <w:i/>
-        </w:rPr>
-        <w:t>software</w:t>
-      </w:r>
-      <w:r>
-        <w:t xml:space="preserve"> pode ser entregue em 20% do tempo que levaria </w:t>
+        <w:t xml:space="preserve"> entregue em 20% do tempo que levaria </w:t>
       </w:r>
       <w:r>
         <w:t>para</w:t>
@@ -16527,11 +16539,11 @@
       <w:pPr>
         <w:pStyle w:val="Ttulo3"/>
       </w:pPr>
-      <w:bookmarkStart w:id="52" w:name="_Toc520151355"/>
+      <w:bookmarkStart w:id="54" w:name="_Toc520579874"/>
       <w:r>
         <w:t>LEVANTAMENTO DE REQUISITOS</w:t>
       </w:r>
-      <w:bookmarkEnd w:id="52"/>
+      <w:bookmarkEnd w:id="54"/>
     </w:p>
     <w:p>
       <w:pPr>
@@ -16539,8 +16551,51 @@
       </w:pPr>
     </w:p>
     <w:p>
-      <w:r>
-        <w:t xml:space="preserve">Levantamento de requisitos é um processo no desenvolvimento de </w:t>
+      <w:proofErr w:type="spellStart"/>
+      <w:r>
+        <w:t>Dixon</w:t>
+      </w:r>
+      <w:proofErr w:type="spellEnd"/>
+      <w:r>
+        <w:t xml:space="preserve"> Moraes </w:t>
+      </w:r>
+      <w:sdt>
+        <w:sdtPr>
+          <w:id w:val="56746437"/>
+          <w:citation/>
+        </w:sdtPr>
+        <w:sdtContent>
+          <w:r>
+            <w:fldChar w:fldCharType="begin"/>
+          </w:r>
+          <w:r>
+            <w:instrText xml:space="preserve">CITATION Jan09 \n  \t  \l 1046 </w:instrText>
+          </w:r>
+          <w:r>
+            <w:fldChar w:fldCharType="separate"/>
+          </w:r>
+          <w:r>
+            <w:rPr>
+              <w:noProof/>
+            </w:rPr>
+            <w:t>(2009)</w:t>
+          </w:r>
+          <w:r>
+            <w:fldChar w:fldCharType="end"/>
+          </w:r>
+        </w:sdtContent>
+      </w:sdt>
+      <w:r>
+        <w:t xml:space="preserve"> aborda o l</w:t>
+      </w:r>
+      <w:r>
+        <w:t xml:space="preserve">evantamento de requisitos </w:t>
+      </w:r>
+      <w:r>
+        <w:t xml:space="preserve">da seguinte forma, </w:t>
+      </w:r>
+      <w:r>
+        <w:t xml:space="preserve">um processo no desenvolvimento de </w:t>
       </w:r>
       <w:r>
         <w:rPr>
@@ -16574,8 +16629,9 @@
       <w:r>
         <w:t xml:space="preserve"> desejado pelo cliente. Ele deve definir os serviços e atividades que o sistema deve ou não realizar, como interface e restrições do sistema.</w:t>
       </w:r>
-    </w:p>
-    <w:p>
+      <w:r>
+        <w:t xml:space="preserve"> </w:t>
+      </w:r>
       <w:r>
         <w:t>O mapeamento dos processos ajuda o levantamento de requisitos para melhoria dos resultados, estabelecendo o que se deve fazer.</w:t>
       </w:r>
@@ -16731,11 +16787,51 @@
         <w:t xml:space="preserve">trevista também conhecida como </w:t>
       </w:r>
       <w:r>
-        <w:t xml:space="preserve">Reunião é uma das mais conhecidas e mais simples de se utilizar no processo de levantamento de requisitos, justamente por ser fácil e simples de ser realizada essa técnica é comumente utilizada ao primeiro contato com o cliente e geralmente produz bons resultados nessa fase onde o principal objetivo é a obtenção de dados para assim entender as necessidades a serem vistas e desse modo trazer as possíveis soluções que se </w:t>
+        <w:t>Reunião</w:t>
+      </w:r>
+      <w:r>
+        <w:t xml:space="preserve">, segundo </w:t>
+      </w:r>
+      <w:proofErr w:type="spellStart"/>
+      <w:r>
+        <w:t>Dixon</w:t>
+      </w:r>
+      <w:proofErr w:type="spellEnd"/>
+      <w:r>
+        <w:t xml:space="preserve"> Moraes </w:t>
+      </w:r>
+      <w:sdt>
+        <w:sdtPr>
+          <w:id w:val="-1113125673"/>
+          <w:citation/>
+        </w:sdtPr>
+        <w:sdtContent>
+          <w:r>
+            <w:fldChar w:fldCharType="begin"/>
+          </w:r>
+          <w:r>
+            <w:instrText xml:space="preserve">CITATION Jan09 \n  \t  \l 1046 </w:instrText>
+          </w:r>
+          <w:r>
+            <w:fldChar w:fldCharType="separate"/>
+          </w:r>
+          <w:r>
+            <w:rPr>
+              <w:noProof/>
+            </w:rPr>
+            <w:t>(2009)</w:t>
+          </w:r>
+          <w:r>
+            <w:fldChar w:fldCharType="end"/>
+          </w:r>
+        </w:sdtContent>
+      </w:sdt>
+      <w:r>
+        <w:t xml:space="preserve"> é uma das mais conhecidas e mais simples de se utilizar no processo de levantamento de requisitos, justamente por ser fácil e simples de ser realizada essa técnica é comumente utilizada ao primeiro contato com o cliente e geralmente produz bons resultados nessa fase onde o principal objetivo é a obtenção de dados para assim entender as necessidades a serem vistas e desse modo trazer as </w:t>
       </w:r>
       <w:r>
         <w:lastRenderedPageBreak/>
-        <w:t>adequem bem ao desejo e satisfação do cliente. Antes de tudo é necessário que o entrevistador já tenha uma pauta para a sua entrevista, desse modo não indo totalmente a parte do assunto e dessa maneira não a entrevista tão longa e nem dispersa, podendo ser eficaz e com objetivo.</w:t>
+        <w:t>possíveis soluções que se adequem bem ao desejo e satisfação do cliente. Antes de tudo é necessário que o entrevistador já tenha uma pauta para a sua entrevista, desse modo não indo totalmente a parte do assunto e dessa maneira não a entrevista tão longa e nem dispersa, podendo ser eficaz e com objetivo.</w:t>
       </w:r>
     </w:p>
     <w:p/>
@@ -16800,10 +16896,111 @@
         <w:ind w:firstLine="708"/>
       </w:pPr>
       <w:r>
-        <w:t>O fator que decide o fracasso ou sucesso de uma entrevista é o comprometimento e maneira de como o entrevistador irá conduzi-la, é importante que o ao executar tenha a consciência de que o objetivo ali é ajudar o cliente e o atender da melhor maneira possível, soluções devem ser apresentadas e a opinião do entrevistado sempre deve ser escutada</w:t>
+        <w:t>O planejamento de uma entrevista</w:t>
+      </w:r>
+      <w:r>
+        <w:t xml:space="preserve">, segundo </w:t>
+      </w:r>
+      <w:proofErr w:type="spellStart"/>
+      <w:r>
+        <w:t>Dixon</w:t>
+      </w:r>
+      <w:proofErr w:type="spellEnd"/>
+      <w:r>
+        <w:t xml:space="preserve"> Moraes </w:t>
+      </w:r>
+      <w:sdt>
+        <w:sdtPr>
+          <w:id w:val="-267234081"/>
+          <w:citation/>
+        </w:sdtPr>
+        <w:sdtContent>
+          <w:r>
+            <w:fldChar w:fldCharType="begin"/>
+          </w:r>
+          <w:r>
+            <w:instrText xml:space="preserve">CITATION Jan09 \n  \t  \l 1046 </w:instrText>
+          </w:r>
+          <w:r>
+            <w:fldChar w:fldCharType="separate"/>
+          </w:r>
+          <w:r>
+            <w:rPr>
+              <w:noProof/>
+            </w:rPr>
+            <w:t>(2009)</w:t>
+          </w:r>
+          <w:r>
+            <w:fldChar w:fldCharType="end"/>
+          </w:r>
+        </w:sdtContent>
+      </w:sdt>
+      <w:r>
+        <w:t xml:space="preserve"> pode se </w:t>
       </w:r>
       <w:proofErr w:type="gramStart"/>
       <w:r>
+        <w:t>dizer que é o pré-requisito da mesma, sendo assim nessa etapa do planejamento devem ser</w:t>
+      </w:r>
+      <w:proofErr w:type="gramEnd"/>
+      <w:r>
+        <w:t xml:space="preserve"> coletados e estudados todos</w:t>
+      </w:r>
+      <w:bookmarkStart w:id="55" w:name="_GoBack"/>
+      <w:bookmarkEnd w:id="55"/>
+      <w:r>
+        <w:t xml:space="preserve"> os dados pertinentes a discussão dessa forma deixando os assuntos tratados na hora da execução mais contextualizados, fazendo assim a produtividade ser maior</w:t>
+      </w:r>
+      <w:r>
+        <w:t xml:space="preserve">. </w:t>
+      </w:r>
+      <w:r>
+        <w:t>Cabe ao analista ao fim da reunião realizar uma validação de todo aquele documento que foi feito, verificando se o conteúdo abordado vai atender as reais necessidades do cliente, se o cliente mudou de ideia em algum aspecto e se o mesmo está ciente e bem entendido sobre as questões abordadas e tratadas na entrevista.</w:t>
+      </w:r>
+    </w:p>
+    <w:p>
+      <w:pPr>
+        <w:ind w:firstLine="708"/>
+      </w:pPr>
+      <w:proofErr w:type="spellStart"/>
+      <w:r>
+        <w:t>Dixon</w:t>
+      </w:r>
+      <w:proofErr w:type="spellEnd"/>
+      <w:r>
+        <w:t xml:space="preserve"> Moraes </w:t>
+      </w:r>
+      <w:sdt>
+        <w:sdtPr>
+          <w:id w:val="-2129927923"/>
+          <w:citation/>
+        </w:sdtPr>
+        <w:sdtContent>
+          <w:r>
+            <w:fldChar w:fldCharType="begin"/>
+          </w:r>
+          <w:r>
+            <w:instrText xml:space="preserve">CITATION Jan09 \n  \t  \l 1046 </w:instrText>
+          </w:r>
+          <w:r>
+            <w:fldChar w:fldCharType="separate"/>
+          </w:r>
+          <w:r>
+            <w:rPr>
+              <w:noProof/>
+            </w:rPr>
+            <w:t>(2009)</w:t>
+          </w:r>
+          <w:r>
+            <w:fldChar w:fldCharType="end"/>
+          </w:r>
+        </w:sdtContent>
+      </w:sdt>
+      <w:r>
+        <w:t xml:space="preserve"> afirma que o fator que decide o fracasso ou sucesso de uma entrevista é o comprometimento e maneira de como o entrevistador irá conduzi-la, é importante que o ao executar tenha a consciência de que o objetivo ali é ajudar o cliente e o atender da melhor maneira possível, soluções devem ser apresentadas e a opinião do entrevistado sempre deve ser escutada</w:t>
+      </w:r>
+      <w:proofErr w:type="gramStart"/>
+      <w:r>
         <w:t xml:space="preserve"> pois</w:t>
       </w:r>
       <w:proofErr w:type="gramEnd"/>
@@ -16815,33 +17012,48 @@
       <w:pPr>
         <w:ind w:firstLine="708"/>
       </w:pPr>
-      <w:r>
-        <w:t>Pode ser concluído que a entrevista mesmo com o passar do tempo nunca perde seu valor e poder no quesito e sempre é bem-vinda, principalmente por estar sem dirigida diretamente com o cliente que é o responsável por todo o processo existir e desse modo poder satisfazê-lo da melhor maneira.</w:t>
+      <w:proofErr w:type="spellStart"/>
+      <w:r>
+        <w:t>Dixon</w:t>
+      </w:r>
+      <w:proofErr w:type="spellEnd"/>
+      <w:r>
+        <w:t xml:space="preserve"> Moraes </w:t>
+      </w:r>
+      <w:sdt>
+        <w:sdtPr>
+          <w:id w:val="-1495097734"/>
+          <w:citation/>
+        </w:sdtPr>
+        <w:sdtContent>
+          <w:r>
+            <w:fldChar w:fldCharType="begin"/>
+          </w:r>
+          <w:r>
+            <w:instrText xml:space="preserve">CITATION Jan09 \n  \t  \l 1046 </w:instrText>
+          </w:r>
+          <w:r>
+            <w:fldChar w:fldCharType="separate"/>
+          </w:r>
+          <w:r>
+            <w:rPr>
+              <w:noProof/>
+            </w:rPr>
+            <w:t>(2009)</w:t>
+          </w:r>
+          <w:r>
+            <w:fldChar w:fldCharType="end"/>
+          </w:r>
+        </w:sdtContent>
+      </w:sdt>
+      <w:r>
+        <w:t xml:space="preserve"> concluí que a entrevista mesmo com o passar do tempo nunca perde seu valor e poder no quesito e sempre é bem-vinda, principalmente por estar sem dirigida diretamente com o cliente que é o responsável por todo o processo existir e desse modo poder satisfazê-lo da melhor maneira.</w:t>
       </w:r>
     </w:p>
     <w:p>
       <w:pPr>
         <w:ind w:firstLine="708"/>
       </w:pPr>
-      <w:r>
-        <w:t xml:space="preserve">O planejamento de uma entrevista pode se dizer que é o pré-requisito da </w:t>
-      </w:r>
-      <w:proofErr w:type="gramStart"/>
-      <w:r>
-        <w:t>mesma</w:t>
-      </w:r>
-      <w:proofErr w:type="gramEnd"/>
-      <w:r>
-        <w:t>, sendo assim nessa etapa do planejamento devem ser coletados e estudados todos os dados pertinentes a discussão dessa forma deixando os assuntos tratados na hora da execução mais contextualizados, fazendo assim a produtividade ser maior.</w:t>
-      </w:r>
-    </w:p>
-    <w:p>
-      <w:pPr>
-        <w:ind w:firstLine="708"/>
-      </w:pPr>
-      <w:r>
-        <w:t>Cabe ao analista ao fim da reunião realizar uma validação de todo aquele documento que foi feito, verificando se o conteúdo abordado vai atender as reais necessidades do cliente, se o cliente mudou de ideia em algum aspecto e se o mesmo está ciente e bem entendido sobre as questões abordadas e tratadas na entrevista.</w:t>
-      </w:r>
     </w:p>
     <w:p>
       <w:pPr>
@@ -17172,11 +17384,11 @@
       <w:pPr>
         <w:pStyle w:val="Ttulo3"/>
       </w:pPr>
-      <w:bookmarkStart w:id="53" w:name="_Toc520151356"/>
+      <w:bookmarkStart w:id="56" w:name="_Toc520579875"/>
       <w:r>
         <w:t>UML</w:t>
       </w:r>
-      <w:bookmarkEnd w:id="53"/>
+      <w:bookmarkEnd w:id="56"/>
     </w:p>
     <w:p>
       <w:pPr>
@@ -17488,7 +17700,7 @@
       <w:pPr>
         <w:pStyle w:val="Legenda"/>
       </w:pPr>
-      <w:bookmarkStart w:id="54" w:name="_Toc520148903"/>
+      <w:bookmarkStart w:id="57" w:name="_Toc520148903"/>
       <w:r>
         <w:rPr>
           <w:b/>
@@ -17575,7 +17787,7 @@
       <w:r>
         <w:t xml:space="preserve"> Exemplo de caso de uso</w:t>
       </w:r>
-      <w:bookmarkEnd w:id="54"/>
+      <w:bookmarkEnd w:id="57"/>
     </w:p>
     <w:p>
       <w:pPr>
@@ -17821,7 +18033,7 @@
       <w:pPr>
         <w:pStyle w:val="Legenda"/>
       </w:pPr>
-      <w:bookmarkStart w:id="55" w:name="_Toc520148904"/>
+      <w:bookmarkStart w:id="58" w:name="_Toc520148904"/>
       <w:r>
         <w:rPr>
           <w:b/>
@@ -17907,7 +18119,7 @@
       <w:r>
         <w:t xml:space="preserve"> Exemplo de Diagrama de Classe</w:t>
       </w:r>
-      <w:bookmarkEnd w:id="55"/>
+      <w:bookmarkEnd w:id="58"/>
     </w:p>
     <w:p>
       <w:pPr>
@@ -18234,7 +18446,7 @@
       <w:pPr>
         <w:pStyle w:val="Legenda"/>
       </w:pPr>
-      <w:bookmarkStart w:id="56" w:name="_Toc520148905"/>
+      <w:bookmarkStart w:id="59" w:name="_Toc520148905"/>
       <w:r>
         <w:rPr>
           <w:b/>
@@ -18320,7 +18532,7 @@
       <w:r>
         <w:t xml:space="preserve"> Exemplo de Diagrama de Atividades</w:t>
       </w:r>
-      <w:bookmarkEnd w:id="56"/>
+      <w:bookmarkEnd w:id="59"/>
     </w:p>
     <w:p>
       <w:pPr>
@@ -18424,11 +18636,11 @@
       <w:pPr>
         <w:pStyle w:val="Ttulo2"/>
       </w:pPr>
-      <w:bookmarkStart w:id="57" w:name="_Toc520151357"/>
+      <w:bookmarkStart w:id="60" w:name="_Toc520579876"/>
       <w:r>
         <w:t>PROJETO DE INTERFACE</w:t>
       </w:r>
-      <w:bookmarkEnd w:id="57"/>
+      <w:bookmarkEnd w:id="60"/>
     </w:p>
     <w:p>
       <w:pPr>
@@ -18816,7 +19028,7 @@
           <w:i/>
         </w:rPr>
       </w:pPr>
-      <w:bookmarkStart w:id="58" w:name="_Toc520151358"/>
+      <w:bookmarkStart w:id="61" w:name="_Toc520579877"/>
       <w:r>
         <w:t xml:space="preserve">DESENVOLVIMENTO DE </w:t>
       </w:r>
@@ -18826,7 +19038,7 @@
         </w:rPr>
         <w:t>SOFTWARE</w:t>
       </w:r>
-      <w:bookmarkEnd w:id="58"/>
+      <w:bookmarkEnd w:id="61"/>
     </w:p>
     <w:p>
       <w:pPr>
@@ -19272,11 +19484,11 @@
       <w:pPr>
         <w:pStyle w:val="Ttulo3"/>
       </w:pPr>
-      <w:bookmarkStart w:id="59" w:name="_Toc520151359"/>
+      <w:bookmarkStart w:id="62" w:name="_Toc520579878"/>
       <w:r>
         <w:t>PROGRAMAÇÃO ORIENTADA A OBJETOS (POO)</w:t>
       </w:r>
-      <w:bookmarkEnd w:id="59"/>
+      <w:bookmarkEnd w:id="62"/>
     </w:p>
     <w:p>
       <w:pPr>
@@ -19330,7 +19542,7 @@
       <w:pPr>
         <w:pStyle w:val="Legenda"/>
       </w:pPr>
-      <w:bookmarkStart w:id="60" w:name="_Toc520148906"/>
+      <w:bookmarkStart w:id="63" w:name="_Toc520148906"/>
       <w:r>
         <w:rPr>
           <w:b/>
@@ -19416,7 +19628,7 @@
       <w:r>
         <w:t xml:space="preserve"> Função de um programa</w:t>
       </w:r>
-      <w:bookmarkEnd w:id="60"/>
+      <w:bookmarkEnd w:id="63"/>
     </w:p>
     <w:p>
       <w:pPr>
@@ -19698,12 +19910,12 @@
       <w:pPr>
         <w:pStyle w:val="Ttulo3"/>
       </w:pPr>
-      <w:bookmarkStart w:id="61" w:name="_Toc520151360"/>
+      <w:bookmarkStart w:id="64" w:name="_Toc520579879"/>
       <w:r>
         <w:lastRenderedPageBreak/>
         <w:t>PROGRAMAÇÃO BASEADA EM PROTÓTIPOS</w:t>
       </w:r>
-      <w:bookmarkEnd w:id="61"/>
+      <w:bookmarkEnd w:id="64"/>
     </w:p>
     <w:p>
       <w:pPr>
@@ -19900,7 +20112,7 @@
           <w:i/>
         </w:rPr>
       </w:pPr>
-      <w:bookmarkStart w:id="62" w:name="_Toc520151361"/>
+      <w:bookmarkStart w:id="65" w:name="_Toc520579880"/>
       <w:r>
         <w:t xml:space="preserve">INTERATIVIDADE NA </w:t>
       </w:r>
@@ -19910,7 +20122,7 @@
         </w:rPr>
         <w:t>WEB</w:t>
       </w:r>
-      <w:bookmarkEnd w:id="62"/>
+      <w:bookmarkEnd w:id="65"/>
     </w:p>
     <w:p>
       <w:pPr>
@@ -20155,11 +20367,11 @@
       <w:pPr>
         <w:pStyle w:val="Ttulo3"/>
       </w:pPr>
-      <w:bookmarkStart w:id="63" w:name="_Toc520151362"/>
+      <w:bookmarkStart w:id="66" w:name="_Toc520579881"/>
       <w:r>
         <w:t>TECNOLOGIAS</w:t>
       </w:r>
-      <w:bookmarkEnd w:id="63"/>
+      <w:bookmarkEnd w:id="66"/>
     </w:p>
     <w:p>
       <w:pPr>
@@ -20431,7 +20643,7 @@
       <w:pPr>
         <w:pStyle w:val="Legenda"/>
       </w:pPr>
-      <w:bookmarkStart w:id="64" w:name="_Toc520148907"/>
+      <w:bookmarkStart w:id="67" w:name="_Toc520148907"/>
       <w:r>
         <w:rPr>
           <w:b/>
@@ -20523,7 +20735,7 @@
         </w:rPr>
         <w:t>HTML</w:t>
       </w:r>
-      <w:bookmarkEnd w:id="64"/>
+      <w:bookmarkEnd w:id="67"/>
     </w:p>
     <w:p>
       <w:pPr>
@@ -20834,7 +21046,7 @@
         <w:pStyle w:val="Legenda"/>
         <w:keepNext/>
       </w:pPr>
-      <w:bookmarkStart w:id="65" w:name="_Toc520148908"/>
+      <w:bookmarkStart w:id="68" w:name="_Toc520148908"/>
       <w:r>
         <w:rPr>
           <w:b/>
@@ -20932,7 +21144,7 @@
       <w:r>
         <w:t xml:space="preserve"> e sua renderização</w:t>
       </w:r>
-      <w:bookmarkEnd w:id="65"/>
+      <w:bookmarkEnd w:id="68"/>
     </w:p>
     <w:p>
       <w:pPr>
@@ -21169,14 +21381,14 @@
           <w:lang w:val="pt-PT"/>
         </w:rPr>
       </w:pPr>
-      <w:bookmarkStart w:id="66" w:name="_Toc520151363"/>
+      <w:bookmarkStart w:id="69" w:name="_Toc520579882"/>
       <w:r>
         <w:rPr>
           <w:lang w:val="pt-PT"/>
         </w:rPr>
         <w:t>ANATOMIA DE UM VIDEOGAME</w:t>
       </w:r>
-      <w:bookmarkEnd w:id="66"/>
+      <w:bookmarkEnd w:id="69"/>
     </w:p>
     <w:p>
       <w:pPr>
@@ -21461,14 +21673,14 @@
           <w:lang w:val="pt-PT"/>
         </w:rPr>
       </w:pPr>
-      <w:bookmarkStart w:id="67" w:name="_Toc520151364"/>
+      <w:bookmarkStart w:id="70" w:name="_Toc520579883"/>
       <w:r>
         <w:rPr>
           <w:lang w:val="pt-PT"/>
         </w:rPr>
         <w:t>TÉCNICAS</w:t>
       </w:r>
-      <w:bookmarkEnd w:id="67"/>
+      <w:bookmarkEnd w:id="70"/>
     </w:p>
     <w:p>
       <w:pPr>
@@ -22012,14 +22224,14 @@
           <w:lang w:val="pt-PT"/>
         </w:rPr>
       </w:pPr>
-      <w:bookmarkStart w:id="68" w:name="_Toc520151365"/>
+      <w:bookmarkStart w:id="71" w:name="_Toc520579884"/>
       <w:r>
         <w:rPr>
           <w:lang w:val="pt-PT"/>
         </w:rPr>
         <w:t>FERRAMENTAS DE DESENVOLVIMENTO</w:t>
       </w:r>
-      <w:bookmarkEnd w:id="68"/>
+      <w:bookmarkEnd w:id="71"/>
     </w:p>
     <w:p>
       <w:pPr>
@@ -22259,7 +22471,7 @@
       <w:pPr>
         <w:pStyle w:val="Legenda"/>
       </w:pPr>
-      <w:bookmarkStart w:id="69" w:name="_Toc520148909"/>
+      <w:bookmarkStart w:id="72" w:name="_Toc520148909"/>
       <w:r>
         <w:rPr>
           <w:b/>
@@ -22351,7 +22563,7 @@
         </w:rPr>
         <w:t>JavaScript</w:t>
       </w:r>
-      <w:bookmarkEnd w:id="69"/>
+      <w:bookmarkEnd w:id="72"/>
     </w:p>
     <w:p>
       <w:pPr>
@@ -22808,7 +23020,7 @@
       <w:pPr>
         <w:pStyle w:val="Legenda"/>
       </w:pPr>
-      <w:bookmarkStart w:id="70" w:name="_Toc520148910"/>
+      <w:bookmarkStart w:id="73" w:name="_Toc520148910"/>
       <w:r>
         <w:rPr>
           <w:b/>
@@ -22894,7 +23106,7 @@
       <w:r>
         <w:t xml:space="preserve"> Jogo criado com Cocos2d-JS</w:t>
       </w:r>
-      <w:bookmarkEnd w:id="70"/>
+      <w:bookmarkEnd w:id="73"/>
     </w:p>
     <w:p>
       <w:pPr>
@@ -23174,7 +23386,7 @@
       <w:pPr>
         <w:pStyle w:val="Legenda"/>
       </w:pPr>
-      <w:bookmarkStart w:id="71" w:name="_Toc520148911"/>
+      <w:bookmarkStart w:id="74" w:name="_Toc520148911"/>
       <w:r>
         <w:rPr>
           <w:b/>
@@ -23260,7 +23472,7 @@
       <w:r>
         <w:t xml:space="preserve"> Jogo desenvolvido com Stage.js</w:t>
       </w:r>
-      <w:bookmarkEnd w:id="71"/>
+      <w:bookmarkEnd w:id="74"/>
     </w:p>
     <w:p>
       <w:pPr>
@@ -23492,7 +23704,7 @@
           <w:lang w:val="pt-BR"/>
         </w:rPr>
       </w:pPr>
-      <w:bookmarkStart w:id="72" w:name="_Toc520151366"/>
+      <w:bookmarkStart w:id="75" w:name="_Toc520579885"/>
       <w:r>
         <w:rPr>
           <w:lang w:val="pt-BR"/>
@@ -23500,7 +23712,7 @@
         <w:lastRenderedPageBreak/>
         <w:t>METODOLOGIA</w:t>
       </w:r>
-      <w:bookmarkEnd w:id="72"/>
+      <w:bookmarkEnd w:id="75"/>
     </w:p>
     <w:p>
       <w:pPr>
@@ -23680,21 +23892,19 @@
           <w:vanish/>
         </w:rPr>
       </w:pPr>
-      <w:bookmarkStart w:id="73" w:name="_Toc515814972"/>
-      <w:bookmarkStart w:id="74" w:name="_Toc515815473"/>
-      <w:bookmarkStart w:id="75" w:name="_Toc515815555"/>
-      <w:bookmarkStart w:id="76" w:name="_Toc515817945"/>
-      <w:bookmarkStart w:id="77" w:name="_Toc515819985"/>
-      <w:bookmarkStart w:id="78" w:name="_Toc515871558"/>
-      <w:bookmarkStart w:id="79" w:name="_Toc518681292"/>
-      <w:bookmarkStart w:id="80" w:name="_Toc518918199"/>
-      <w:bookmarkStart w:id="81" w:name="_Toc518932931"/>
-      <w:bookmarkStart w:id="82" w:name="_Toc520150153"/>
-      <w:bookmarkStart w:id="83" w:name="_Toc520150206"/>
-      <w:bookmarkStart w:id="84" w:name="_Toc520151367"/>
-      <w:bookmarkEnd w:id="73"/>
-      <w:bookmarkEnd w:id="74"/>
-      <w:bookmarkEnd w:id="75"/>
+      <w:bookmarkStart w:id="76" w:name="_Toc515814972"/>
+      <w:bookmarkStart w:id="77" w:name="_Toc515815473"/>
+      <w:bookmarkStart w:id="78" w:name="_Toc515815555"/>
+      <w:bookmarkStart w:id="79" w:name="_Toc515817945"/>
+      <w:bookmarkStart w:id="80" w:name="_Toc515819985"/>
+      <w:bookmarkStart w:id="81" w:name="_Toc515871558"/>
+      <w:bookmarkStart w:id="82" w:name="_Toc518681292"/>
+      <w:bookmarkStart w:id="83" w:name="_Toc518918199"/>
+      <w:bookmarkStart w:id="84" w:name="_Toc518932931"/>
+      <w:bookmarkStart w:id="85" w:name="_Toc520150153"/>
+      <w:bookmarkStart w:id="86" w:name="_Toc520150206"/>
+      <w:bookmarkStart w:id="87" w:name="_Toc520151367"/>
+      <w:bookmarkStart w:id="88" w:name="_Toc520579886"/>
       <w:bookmarkEnd w:id="76"/>
       <w:bookmarkEnd w:id="77"/>
       <w:bookmarkEnd w:id="78"/>
@@ -23704,16 +23914,20 @@
       <w:bookmarkEnd w:id="82"/>
       <w:bookmarkEnd w:id="83"/>
       <w:bookmarkEnd w:id="84"/>
+      <w:bookmarkEnd w:id="85"/>
+      <w:bookmarkEnd w:id="86"/>
+      <w:bookmarkEnd w:id="87"/>
+      <w:bookmarkEnd w:id="88"/>
     </w:p>
     <w:p>
       <w:pPr>
         <w:pStyle w:val="Ttulo2"/>
       </w:pPr>
-      <w:bookmarkStart w:id="85" w:name="_Toc520151368"/>
+      <w:bookmarkStart w:id="89" w:name="_Toc520579887"/>
       <w:r>
         <w:t>INSTRUMENTO DE COLETA DE DADOS</w:t>
       </w:r>
-      <w:bookmarkEnd w:id="85"/>
+      <w:bookmarkEnd w:id="89"/>
     </w:p>
     <w:p>
       <w:pPr>
@@ -23740,11 +23954,11 @@
       <w:pPr>
         <w:pStyle w:val="Ttulo2"/>
       </w:pPr>
-      <w:bookmarkStart w:id="86" w:name="_Toc520151369"/>
+      <w:bookmarkStart w:id="90" w:name="_Toc520579888"/>
       <w:r>
         <w:t>CRONOGRAMA</w:t>
       </w:r>
-      <w:bookmarkEnd w:id="86"/>
+      <w:bookmarkEnd w:id="90"/>
     </w:p>
     <w:p>
       <w:pPr>
@@ -24341,11 +24555,11 @@
       <w:pPr>
         <w:pStyle w:val="Ttulo2"/>
       </w:pPr>
-      <w:bookmarkStart w:id="87" w:name="_Toc520151370"/>
+      <w:bookmarkStart w:id="91" w:name="_Toc520579889"/>
       <w:r>
         <w:t>ATIVIDADES</w:t>
       </w:r>
-      <w:bookmarkEnd w:id="87"/>
+      <w:bookmarkEnd w:id="91"/>
     </w:p>
     <w:p>
       <w:pPr>
@@ -24490,7 +24704,7 @@
           <w:caps w:val="0"/>
         </w:rPr>
       </w:pPr>
-      <w:bookmarkStart w:id="88" w:name="_Toc520151371"/>
+      <w:bookmarkStart w:id="92" w:name="_Toc520579890"/>
       <w:r>
         <w:rPr>
           <w:caps w:val="0"/>
@@ -24498,7 +24712,7 @@
         <w:lastRenderedPageBreak/>
         <w:t>DESENVOLVIMENTO</w:t>
       </w:r>
-      <w:bookmarkEnd w:id="88"/>
+      <w:bookmarkEnd w:id="92"/>
     </w:p>
     <w:p>
       <w:pPr>
@@ -24535,22 +24749,19 @@
           <w:vanish/>
         </w:rPr>
       </w:pPr>
-      <w:bookmarkStart w:id="89" w:name="_Toc515814977"/>
-      <w:bookmarkStart w:id="90" w:name="_Toc515815478"/>
-      <w:bookmarkStart w:id="91" w:name="_Toc515815560"/>
-      <w:bookmarkStart w:id="92" w:name="_Toc515817950"/>
-      <w:bookmarkStart w:id="93" w:name="_Toc515819990"/>
-      <w:bookmarkStart w:id="94" w:name="_Toc515871563"/>
-      <w:bookmarkStart w:id="95" w:name="_Toc518681297"/>
-      <w:bookmarkStart w:id="96" w:name="_Toc518918204"/>
-      <w:bookmarkStart w:id="97" w:name="_Toc518932936"/>
-      <w:bookmarkStart w:id="98" w:name="_Toc520150158"/>
-      <w:bookmarkStart w:id="99" w:name="_Toc520150211"/>
-      <w:bookmarkStart w:id="100" w:name="_Toc520151372"/>
-      <w:bookmarkEnd w:id="89"/>
-      <w:bookmarkEnd w:id="90"/>
-      <w:bookmarkEnd w:id="91"/>
-      <w:bookmarkEnd w:id="92"/>
+      <w:bookmarkStart w:id="93" w:name="_Toc515814977"/>
+      <w:bookmarkStart w:id="94" w:name="_Toc515815478"/>
+      <w:bookmarkStart w:id="95" w:name="_Toc515815560"/>
+      <w:bookmarkStart w:id="96" w:name="_Toc515817950"/>
+      <w:bookmarkStart w:id="97" w:name="_Toc515819990"/>
+      <w:bookmarkStart w:id="98" w:name="_Toc515871563"/>
+      <w:bookmarkStart w:id="99" w:name="_Toc518681297"/>
+      <w:bookmarkStart w:id="100" w:name="_Toc518918204"/>
+      <w:bookmarkStart w:id="101" w:name="_Toc518932936"/>
+      <w:bookmarkStart w:id="102" w:name="_Toc520150158"/>
+      <w:bookmarkStart w:id="103" w:name="_Toc520150211"/>
+      <w:bookmarkStart w:id="104" w:name="_Toc520151372"/>
+      <w:bookmarkStart w:id="105" w:name="_Toc520579891"/>
       <w:bookmarkEnd w:id="93"/>
       <w:bookmarkEnd w:id="94"/>
       <w:bookmarkEnd w:id="95"/>
@@ -24559,16 +24770,21 @@
       <w:bookmarkEnd w:id="98"/>
       <w:bookmarkEnd w:id="99"/>
       <w:bookmarkEnd w:id="100"/>
+      <w:bookmarkEnd w:id="101"/>
+      <w:bookmarkEnd w:id="102"/>
+      <w:bookmarkEnd w:id="103"/>
+      <w:bookmarkEnd w:id="104"/>
+      <w:bookmarkEnd w:id="105"/>
     </w:p>
     <w:p>
       <w:pPr>
         <w:pStyle w:val="Ttulo2"/>
       </w:pPr>
-      <w:bookmarkStart w:id="101" w:name="_Toc520151373"/>
+      <w:bookmarkStart w:id="106" w:name="_Toc520579892"/>
       <w:r>
         <w:t>ENTREVISTA</w:t>
       </w:r>
-      <w:bookmarkEnd w:id="101"/>
+      <w:bookmarkEnd w:id="106"/>
     </w:p>
     <w:p>
       <w:pPr>
@@ -24620,11 +24836,11 @@
       <w:pPr>
         <w:pStyle w:val="Ttulo2"/>
       </w:pPr>
-      <w:bookmarkStart w:id="102" w:name="_Toc520151374"/>
+      <w:bookmarkStart w:id="107" w:name="_Toc520579893"/>
       <w:r>
         <w:t>LEVANTAMENTO DE REQUISITOS</w:t>
       </w:r>
-      <w:bookmarkEnd w:id="102"/>
+      <w:bookmarkEnd w:id="107"/>
     </w:p>
     <w:p>
       <w:pPr>
@@ -24648,11 +24864,11 @@
       <w:pPr>
         <w:pStyle w:val="Ttulo2"/>
       </w:pPr>
-      <w:bookmarkStart w:id="103" w:name="_Toc520151375"/>
+      <w:bookmarkStart w:id="108" w:name="_Toc520579894"/>
       <w:r>
         <w:t>DESENVOLVIMENTO DA INTERFACE</w:t>
       </w:r>
-      <w:bookmarkEnd w:id="103"/>
+      <w:bookmarkEnd w:id="108"/>
     </w:p>
     <w:p>
       <w:pPr>
@@ -24690,7 +24906,7 @@
       <w:pPr>
         <w:pStyle w:val="Legendas"/>
       </w:pPr>
-      <w:bookmarkStart w:id="104" w:name="_Toc520148912"/>
+      <w:bookmarkStart w:id="109" w:name="_Toc520148912"/>
       <w:r>
         <w:rPr>
           <w:b/>
@@ -24777,7 +24993,7 @@
       <w:r>
         <w:t xml:space="preserve"> Protótipo de baixa fidelidade da tela de continuação</w:t>
       </w:r>
-      <w:bookmarkEnd w:id="104"/>
+      <w:bookmarkEnd w:id="109"/>
     </w:p>
     <w:p>
       <w:pPr>
@@ -24898,7 +25114,7 @@
       <w:pPr>
         <w:pStyle w:val="Legenda"/>
       </w:pPr>
-      <w:bookmarkStart w:id="105" w:name="_Toc520148913"/>
+      <w:bookmarkStart w:id="110" w:name="_Toc520148913"/>
       <w:r>
         <w:rPr>
           <w:b/>
@@ -24990,7 +25206,7 @@
         </w:rPr>
         <w:t>de baixa fidelidade da tela de fim de jogo</w:t>
       </w:r>
-      <w:bookmarkEnd w:id="105"/>
+      <w:bookmarkEnd w:id="110"/>
     </w:p>
     <w:p>
       <w:pPr>
@@ -25077,7 +25293,7 @@
       <w:pPr>
         <w:pStyle w:val="Legenda"/>
       </w:pPr>
-      <w:bookmarkStart w:id="106" w:name="_Toc520148914"/>
+      <w:bookmarkStart w:id="111" w:name="_Toc520148914"/>
       <w:r>
         <w:rPr>
           <w:b/>
@@ -25163,7 +25379,7 @@
       <w:r>
         <w:t xml:space="preserve"> Protótipo de baixa fidelidade das telas de pausa, inicial e carregamento</w:t>
       </w:r>
-      <w:bookmarkEnd w:id="106"/>
+      <w:bookmarkEnd w:id="111"/>
     </w:p>
     <w:p>
       <w:pPr>
@@ -25275,7 +25491,7 @@
       <w:pPr>
         <w:pStyle w:val="Legenda"/>
       </w:pPr>
-      <w:bookmarkStart w:id="107" w:name="_Toc520148915"/>
+      <w:bookmarkStart w:id="112" w:name="_Toc520148915"/>
       <w:r>
         <w:rPr>
           <w:b/>
@@ -25367,7 +25583,7 @@
       <w:r>
         <w:t xml:space="preserve"> de alta fidelidade das telas de pausa, continuação, fim de jogo e carregamento</w:t>
       </w:r>
-      <w:bookmarkEnd w:id="107"/>
+      <w:bookmarkEnd w:id="112"/>
     </w:p>
     <w:p>
       <w:pPr>
@@ -25447,7 +25663,7 @@
       <w:pPr>
         <w:pStyle w:val="Legenda"/>
       </w:pPr>
-      <w:bookmarkStart w:id="108" w:name="_Toc520148916"/>
+      <w:bookmarkStart w:id="113" w:name="_Toc520148916"/>
       <w:r>
         <w:rPr>
           <w:b/>
@@ -25533,7 +25749,7 @@
       <w:r>
         <w:t xml:space="preserve"> Protótipo de alta fidelidade da tela inicial</w:t>
       </w:r>
-      <w:bookmarkEnd w:id="108"/>
+      <w:bookmarkEnd w:id="113"/>
     </w:p>
     <w:p>
       <w:pPr>
@@ -25606,11 +25822,11 @@
       <w:pPr>
         <w:pStyle w:val="Ttulo2"/>
       </w:pPr>
-      <w:bookmarkStart w:id="109" w:name="_Toc520151376"/>
+      <w:bookmarkStart w:id="114" w:name="_Toc520579895"/>
       <w:r>
         <w:t>DESENVOLVIMENTO DO MOTOR DA APLICAÇÃO</w:t>
       </w:r>
-      <w:bookmarkEnd w:id="109"/>
+      <w:bookmarkEnd w:id="114"/>
     </w:p>
     <w:p>
       <w:pPr>
@@ -25705,14 +25921,14 @@
       <w:pPr>
         <w:pStyle w:val="Ttulo3"/>
       </w:pPr>
-      <w:bookmarkStart w:id="110" w:name="_Toc520151377"/>
+      <w:bookmarkStart w:id="115" w:name="_Toc520579896"/>
       <w:r>
         <w:rPr>
           <w:caps w:val="0"/>
         </w:rPr>
         <w:t>FRAMES</w:t>
       </w:r>
-      <w:bookmarkEnd w:id="110"/>
+      <w:bookmarkEnd w:id="115"/>
     </w:p>
     <w:p/>
     <w:p>
@@ -25758,7 +25974,7 @@
       <w:pPr>
         <w:pStyle w:val="Ttulo3"/>
       </w:pPr>
-      <w:bookmarkStart w:id="111" w:name="_Toc520151378"/>
+      <w:bookmarkStart w:id="116" w:name="_Toc520579897"/>
       <w:r>
         <w:t xml:space="preserve">RECURSOS </w:t>
       </w:r>
@@ -25768,7 +25984,7 @@
         </w:rPr>
         <w:t>EXTERNOS</w:t>
       </w:r>
-      <w:bookmarkEnd w:id="111"/>
+      <w:bookmarkEnd w:id="116"/>
     </w:p>
     <w:p>
       <w:pPr>
@@ -25875,7 +26091,7 @@
       <w:pPr>
         <w:pStyle w:val="Legenda"/>
       </w:pPr>
-      <w:bookmarkStart w:id="112" w:name="_Toc520148917"/>
+      <w:bookmarkStart w:id="117" w:name="_Toc520148917"/>
       <w:r>
         <w:rPr>
           <w:b/>
@@ -25962,7 +26178,7 @@
       <w:r>
         <w:t xml:space="preserve"> Tela de carregamento</w:t>
       </w:r>
-      <w:bookmarkEnd w:id="112"/>
+      <w:bookmarkEnd w:id="117"/>
     </w:p>
     <w:p>
       <w:pPr>
@@ -26145,12 +26361,12 @@
       <w:pPr>
         <w:pStyle w:val="Ttulo3"/>
       </w:pPr>
-      <w:bookmarkStart w:id="113" w:name="_Toc520151379"/>
+      <w:bookmarkStart w:id="118" w:name="_Toc520579898"/>
       <w:r>
         <w:lastRenderedPageBreak/>
         <w:t>CONTROLES</w:t>
       </w:r>
-      <w:bookmarkEnd w:id="113"/>
+      <w:bookmarkEnd w:id="118"/>
     </w:p>
     <w:p/>
     <w:p>
@@ -26219,14 +26435,14 @@
       <w:pPr>
         <w:pStyle w:val="Ttulo3"/>
       </w:pPr>
-      <w:bookmarkStart w:id="114" w:name="_Toc520151380"/>
+      <w:bookmarkStart w:id="119" w:name="_Toc520579899"/>
       <w:r>
         <w:t>MENU</w:t>
       </w:r>
       <w:r>
         <w:t>S</w:t>
       </w:r>
-      <w:bookmarkEnd w:id="114"/>
+      <w:bookmarkEnd w:id="119"/>
     </w:p>
     <w:p>
       <w:pPr>
@@ -26321,7 +26537,7 @@
       <w:pPr>
         <w:pStyle w:val="Legenda"/>
       </w:pPr>
-      <w:bookmarkStart w:id="115" w:name="_Toc520148918"/>
+      <w:bookmarkStart w:id="120" w:name="_Toc520148918"/>
       <w:r>
         <w:rPr>
           <w:b/>
@@ -26408,7 +26624,7 @@
       <w:r>
         <w:t xml:space="preserve"> Menu de fim de jogo</w:t>
       </w:r>
-      <w:bookmarkEnd w:id="115"/>
+      <w:bookmarkEnd w:id="120"/>
     </w:p>
     <w:p>
       <w:pPr>
@@ -26513,7 +26729,7 @@
       <w:pPr>
         <w:pStyle w:val="Legenda"/>
       </w:pPr>
-      <w:bookmarkStart w:id="116" w:name="_Toc520148919"/>
+      <w:bookmarkStart w:id="121" w:name="_Toc520148919"/>
       <w:r>
         <w:rPr>
           <w:b/>
@@ -26600,7 +26816,7 @@
       <w:r>
         <w:t xml:space="preserve"> Tela de pausa</w:t>
       </w:r>
-      <w:bookmarkEnd w:id="116"/>
+      <w:bookmarkEnd w:id="121"/>
     </w:p>
     <w:p>
       <w:pPr>
@@ -26678,14 +26894,14 @@
       <w:pPr>
         <w:pStyle w:val="Ttulo3"/>
       </w:pPr>
-      <w:bookmarkStart w:id="117" w:name="_Toc520151381"/>
+      <w:bookmarkStart w:id="122" w:name="_Toc520579900"/>
       <w:r>
         <w:rPr>
           <w:caps w:val="0"/>
         </w:rPr>
         <w:t>NAVE</w:t>
       </w:r>
-      <w:bookmarkEnd w:id="117"/>
+      <w:bookmarkEnd w:id="122"/>
     </w:p>
     <w:p>
       <w:pPr>
@@ -26709,7 +26925,7 @@
       <w:pPr>
         <w:pStyle w:val="Legenda"/>
       </w:pPr>
-      <w:bookmarkStart w:id="118" w:name="_Toc520148920"/>
+      <w:bookmarkStart w:id="123" w:name="_Toc520148920"/>
       <w:r>
         <w:rPr>
           <w:b/>
@@ -26795,7 +27011,7 @@
       <w:r>
         <w:t xml:space="preserve"> Personagem principal do jogador</w:t>
       </w:r>
-      <w:bookmarkEnd w:id="118"/>
+      <w:bookmarkEnd w:id="123"/>
     </w:p>
     <w:p>
       <w:pPr>
@@ -26930,7 +27146,7 @@
       <w:pPr>
         <w:pStyle w:val="Legenda"/>
       </w:pPr>
-      <w:bookmarkStart w:id="119" w:name="_Toc520148921"/>
+      <w:bookmarkStart w:id="124" w:name="_Toc520148921"/>
       <w:r>
         <w:rPr>
           <w:b/>
@@ -27016,7 +27232,7 @@
       <w:r>
         <w:t xml:space="preserve"> Limite da tela em destaque</w:t>
       </w:r>
-      <w:bookmarkEnd w:id="119"/>
+      <w:bookmarkEnd w:id="124"/>
     </w:p>
     <w:p>
       <w:pPr>
@@ -27159,7 +27375,7 @@
       <w:pPr>
         <w:pStyle w:val="Ttulo3"/>
       </w:pPr>
-      <w:bookmarkStart w:id="120" w:name="_Toc520151382"/>
+      <w:bookmarkStart w:id="125" w:name="_Toc520579901"/>
       <w:r>
         <w:rPr>
           <w:caps w:val="0"/>
@@ -27167,7 +27383,7 @@
         <w:lastRenderedPageBreak/>
         <w:t>INTERFACE DE USUÁRIO</w:t>
       </w:r>
-      <w:bookmarkEnd w:id="120"/>
+      <w:bookmarkEnd w:id="125"/>
     </w:p>
     <w:p>
       <w:pPr>
@@ -27216,7 +27432,7 @@
       <w:pPr>
         <w:pStyle w:val="Legenda"/>
       </w:pPr>
-      <w:bookmarkStart w:id="121" w:name="_Toc520148922"/>
+      <w:bookmarkStart w:id="126" w:name="_Toc520148922"/>
       <w:r>
         <w:rPr>
           <w:b/>
@@ -27302,7 +27518,7 @@
       <w:r>
         <w:t xml:space="preserve"> Interface de usuário destacada</w:t>
       </w:r>
-      <w:bookmarkEnd w:id="121"/>
+      <w:bookmarkEnd w:id="126"/>
     </w:p>
     <w:p>
       <w:pPr>
@@ -27406,11 +27622,11 @@
       <w:pPr>
         <w:pStyle w:val="Ttulo3"/>
       </w:pPr>
-      <w:bookmarkStart w:id="122" w:name="_Toc520151383"/>
+      <w:bookmarkStart w:id="127" w:name="_Toc520579902"/>
       <w:r>
         <w:t>INIMIGOS</w:t>
       </w:r>
-      <w:bookmarkEnd w:id="122"/>
+      <w:bookmarkEnd w:id="127"/>
     </w:p>
     <w:p>
       <w:pPr>
@@ -27451,7 +27667,7 @@
       <w:pPr>
         <w:pStyle w:val="Legenda"/>
       </w:pPr>
-      <w:bookmarkStart w:id="123" w:name="_Toc520148923"/>
+      <w:bookmarkStart w:id="128" w:name="_Toc520148923"/>
       <w:r>
         <w:rPr>
           <w:b/>
@@ -27537,7 +27753,7 @@
       <w:r>
         <w:t xml:space="preserve"> Inimigos</w:t>
       </w:r>
-      <w:bookmarkEnd w:id="123"/>
+      <w:bookmarkEnd w:id="128"/>
     </w:p>
     <w:p>
       <w:pPr>
@@ -27696,7 +27912,7 @@
       <w:pPr>
         <w:pStyle w:val="Legenda"/>
       </w:pPr>
-      <w:bookmarkStart w:id="124" w:name="_Toc520148924"/>
+      <w:bookmarkStart w:id="129" w:name="_Toc520148924"/>
       <w:r>
         <w:rPr>
           <w:b/>
@@ -27782,7 +27998,7 @@
       <w:r>
         <w:t xml:space="preserve"> Itens lançados pelos inimigos</w:t>
       </w:r>
-      <w:bookmarkEnd w:id="124"/>
+      <w:bookmarkEnd w:id="129"/>
     </w:p>
     <w:p>
       <w:pPr>
@@ -27915,12 +28131,12 @@
       <w:pPr>
         <w:pStyle w:val="Ttulo3"/>
       </w:pPr>
-      <w:bookmarkStart w:id="125" w:name="_Toc520151384"/>
+      <w:bookmarkStart w:id="130" w:name="_Toc520579903"/>
       <w:r>
         <w:lastRenderedPageBreak/>
         <w:t>COLISÕES E EXPLOSÕES</w:t>
       </w:r>
-      <w:bookmarkEnd w:id="125"/>
+      <w:bookmarkEnd w:id="130"/>
     </w:p>
     <w:p>
       <w:pPr>
@@ -27955,7 +28171,7 @@
       <w:pPr>
         <w:pStyle w:val="Legenda"/>
       </w:pPr>
-      <w:bookmarkStart w:id="126" w:name="_Toc520148925"/>
+      <w:bookmarkStart w:id="131" w:name="_Toc520148925"/>
       <w:r>
         <w:rPr>
           <w:b/>
@@ -28041,7 +28257,7 @@
       <w:r>
         <w:t xml:space="preserve"> A área preenchida exemplifica a intersecção</w:t>
       </w:r>
-      <w:bookmarkEnd w:id="126"/>
+      <w:bookmarkEnd w:id="131"/>
     </w:p>
     <w:p>
       <w:r>
@@ -28305,7 +28521,7 @@
       </w:r>
     </w:p>
     <w:p/>
-    <w:bookmarkStart w:id="127" w:name="_Toc520148926"/>
+    <w:bookmarkStart w:id="132" w:name="_Toc520148926"/>
     <w:p>
       <w:pPr>
         <w:pStyle w:val="Legenda"/>
@@ -28667,7 +28883,7 @@
       <w:r>
         <w:t xml:space="preserve"> Colisão</w:t>
       </w:r>
-      <w:bookmarkEnd w:id="127"/>
+      <w:bookmarkEnd w:id="132"/>
     </w:p>
     <w:p>
       <w:pPr>
@@ -28850,7 +29066,7 @@
       <w:pPr>
         <w:pStyle w:val="Legenda"/>
       </w:pPr>
-      <w:bookmarkStart w:id="128" w:name="_Toc520148927"/>
+      <w:bookmarkStart w:id="133" w:name="_Toc520148927"/>
       <w:r>
         <w:rPr>
           <w:b/>
@@ -28939,7 +29155,7 @@
       <w:r>
         <w:t xml:space="preserve"> em destaque</w:t>
       </w:r>
-      <w:bookmarkEnd w:id="128"/>
+      <w:bookmarkEnd w:id="133"/>
     </w:p>
     <w:p>
       <w:pPr>
@@ -29032,12 +29248,12 @@
       <w:pPr>
         <w:pStyle w:val="Ttulo3"/>
       </w:pPr>
-      <w:bookmarkStart w:id="129" w:name="_Toc520151385"/>
+      <w:bookmarkStart w:id="134" w:name="_Toc520579904"/>
       <w:r>
         <w:lastRenderedPageBreak/>
         <w:t>ITENS</w:t>
       </w:r>
-      <w:bookmarkEnd w:id="129"/>
+      <w:bookmarkEnd w:id="134"/>
     </w:p>
     <w:p>
       <w:pPr>
@@ -29061,7 +29277,7 @@
       <w:pPr>
         <w:pStyle w:val="Legenda"/>
       </w:pPr>
-      <w:bookmarkStart w:id="130" w:name="_Toc520148928"/>
+      <w:bookmarkStart w:id="135" w:name="_Toc520148928"/>
       <w:r>
         <w:rPr>
           <w:b/>
@@ -29147,7 +29363,7 @@
       <w:r>
         <w:t xml:space="preserve"> Itens</w:t>
       </w:r>
-      <w:bookmarkEnd w:id="130"/>
+      <w:bookmarkEnd w:id="135"/>
     </w:p>
     <w:p>
       <w:pPr>
@@ -29291,7 +29507,7 @@
       <w:pPr>
         <w:pStyle w:val="Ttulo2"/>
       </w:pPr>
-      <w:bookmarkStart w:id="131" w:name="_Toc520151386"/>
+      <w:bookmarkStart w:id="136" w:name="_Toc520579905"/>
       <w:proofErr w:type="gramStart"/>
       <w:r>
         <w:lastRenderedPageBreak/>
@@ -29301,7 +29517,7 @@
       <w:r>
         <w:t xml:space="preserve"> DAS TELAS</w:t>
       </w:r>
-      <w:bookmarkEnd w:id="131"/>
+      <w:bookmarkEnd w:id="136"/>
     </w:p>
     <w:p>
       <w:pPr>
@@ -29365,7 +29581,7 @@
       <w:pPr>
         <w:pStyle w:val="Legenda"/>
       </w:pPr>
-      <w:bookmarkStart w:id="132" w:name="_Toc520148929"/>
+      <w:bookmarkStart w:id="137" w:name="_Toc520148929"/>
       <w:r>
         <w:rPr>
           <w:b/>
@@ -29462,7 +29678,7 @@
       <w:r>
         <w:t xml:space="preserve"> do jogo</w:t>
       </w:r>
-      <w:bookmarkEnd w:id="132"/>
+      <w:bookmarkEnd w:id="137"/>
     </w:p>
     <w:p>
       <w:pPr>
@@ -29599,7 +29815,7 @@
       <w:pPr>
         <w:pStyle w:val="Legenda"/>
       </w:pPr>
-      <w:bookmarkStart w:id="133" w:name="_Toc520148930"/>
+      <w:bookmarkStart w:id="138" w:name="_Toc520148930"/>
       <w:r>
         <w:rPr>
           <w:b/>
@@ -29697,7 +29913,7 @@
       <w:r>
         <w:t xml:space="preserve"> em destaque</w:t>
       </w:r>
-      <w:bookmarkEnd w:id="133"/>
+      <w:bookmarkEnd w:id="138"/>
     </w:p>
     <w:p>
       <w:pPr>
@@ -29796,7 +30012,7 @@
       <w:pPr>
         <w:pStyle w:val="Legenda"/>
       </w:pPr>
-      <w:bookmarkStart w:id="134" w:name="_Toc520148931"/>
+      <w:bookmarkStart w:id="139" w:name="_Toc520148931"/>
       <w:r>
         <w:rPr>
           <w:b/>
@@ -29892,7 +30108,7 @@
       <w:r>
         <w:t>de opção de menu</w:t>
       </w:r>
-      <w:bookmarkEnd w:id="134"/>
+      <w:bookmarkEnd w:id="139"/>
     </w:p>
     <w:p>
       <w:pPr>
@@ -29972,8 +30188,8 @@
           <w:caps w:val="0"/>
         </w:rPr>
       </w:pPr>
-      <w:bookmarkStart w:id="135" w:name="_Toc520151387"/>
-      <w:bookmarkStart w:id="136" w:name="_Toc515468382"/>
+      <w:bookmarkStart w:id="140" w:name="_Toc520579906"/>
+      <w:bookmarkStart w:id="141" w:name="_Toc515468382"/>
       <w:r>
         <w:rPr>
           <w:caps w:val="0"/>
@@ -29981,7 +30197,7 @@
         <w:lastRenderedPageBreak/>
         <w:t>IMPLEMENTAÇÕES FUTURAS</w:t>
       </w:r>
-      <w:bookmarkEnd w:id="135"/>
+      <w:bookmarkEnd w:id="140"/>
     </w:p>
     <w:p>
       <w:pPr>
@@ -30068,7 +30284,7 @@
           <w:caps w:val="0"/>
         </w:rPr>
       </w:pPr>
-      <w:bookmarkStart w:id="137" w:name="_Toc520151388"/>
+      <w:bookmarkStart w:id="142" w:name="_Toc520579907"/>
       <w:r>
         <w:rPr>
           <w:caps w:val="0"/>
@@ -30076,8 +30292,8 @@
         <w:lastRenderedPageBreak/>
         <w:t>RESULTADOS E DISCUSSÕES</w:t>
       </w:r>
-      <w:bookmarkEnd w:id="136"/>
-      <w:bookmarkEnd w:id="137"/>
+      <w:bookmarkEnd w:id="141"/>
+      <w:bookmarkEnd w:id="142"/>
     </w:p>
     <w:p>
       <w:pPr>
@@ -30275,7 +30491,7 @@
         <w:br w:type="page"/>
       </w:r>
     </w:p>
-    <w:bookmarkStart w:id="138" w:name="_Toc520151389" w:displacedByCustomXml="next"/>
+    <w:bookmarkStart w:id="143" w:name="_Toc520579908" w:displacedByCustomXml="next"/>
     <w:sdt>
       <w:sdtPr>
         <w:rPr>
@@ -30305,7 +30521,7 @@
             </w:rPr>
             <w:t>BIBLIOGRAFIA</w:t>
           </w:r>
-          <w:bookmarkEnd w:id="138"/>
+          <w:bookmarkEnd w:id="143"/>
         </w:p>
         <w:p>
           <w:pPr>
@@ -31811,8 +32027,6 @@
                 <w:fldChar w:fldCharType="end"/>
               </w:r>
             </w:p>
-            <w:bookmarkStart w:id="139" w:name="_GoBack" w:displacedByCustomXml="next"/>
-            <w:bookmarkEnd w:id="139" w:displacedByCustomXml="next"/>
           </w:sdtContent>
         </w:sdt>
       </w:sdtContent>
@@ -31821,14 +32035,14 @@
       <w:pPr>
         <w:pStyle w:val="Ttulo1"/>
       </w:pPr>
-      <w:bookmarkStart w:id="140" w:name="_Toc520151390"/>
+      <w:bookmarkStart w:id="144" w:name="_Toc520579909"/>
       <w:r>
         <w:t>APÊNDICE A</w:t>
       </w:r>
       <w:r>
         <w:t xml:space="preserve"> – Fichas de Requisito</w:t>
       </w:r>
-      <w:bookmarkEnd w:id="140"/>
+      <w:bookmarkEnd w:id="144"/>
     </w:p>
     <w:p>
       <w:pPr>
@@ -31863,7 +32077,7 @@
       <w:pPr>
         <w:pStyle w:val="Ttulo1"/>
       </w:pPr>
-      <w:bookmarkStart w:id="141" w:name="_Toc520151391"/>
+      <w:bookmarkStart w:id="145" w:name="_Toc520579910"/>
       <w:r>
         <w:lastRenderedPageBreak/>
         <w:t xml:space="preserve">APÊNDICE B – </w:t>
@@ -31871,7 +32085,7 @@
       <w:r>
         <w:t>Ata das reuniões</w:t>
       </w:r>
-      <w:bookmarkEnd w:id="141"/>
+      <w:bookmarkEnd w:id="145"/>
     </w:p>
     <w:p>
       <w:pPr>
@@ -31912,14 +32126,14 @@
         <w:lastRenderedPageBreak/>
         <w:t xml:space="preserve"> </w:t>
       </w:r>
-      <w:bookmarkStart w:id="142" w:name="_Toc520151392"/>
+      <w:bookmarkStart w:id="146" w:name="_Toc520579911"/>
       <w:r>
         <w:rPr>
           <w:lang w:val="pt-BR"/>
         </w:rPr>
         <w:t>APÊNDICE B – ATA DAS REUNIÕES</w:t>
       </w:r>
-      <w:bookmarkEnd w:id="142"/>
+      <w:bookmarkEnd w:id="146"/>
     </w:p>
     <w:p>
       <w:pPr>
@@ -31950,7 +32164,7 @@
           <w:numId w:val="30"/>
         </w:numPr>
       </w:pPr>
-      <w:bookmarkStart w:id="143" w:name="_Toc520151393"/>
+      <w:bookmarkStart w:id="147" w:name="_Toc520579912"/>
       <w:r>
         <w:lastRenderedPageBreak/>
         <w:t>Apêndice D</w:t>
@@ -31958,7 +32172,7 @@
       <w:r>
         <w:t xml:space="preserve"> – DIAGRAMAS DE MODELAGEM</w:t>
       </w:r>
-      <w:bookmarkEnd w:id="143"/>
+      <w:bookmarkEnd w:id="147"/>
     </w:p>
     <w:p>
       <w:pPr>
@@ -31986,11 +32200,11 @@
         <w:lastRenderedPageBreak/>
         <w:t xml:space="preserve"> </w:t>
       </w:r>
-      <w:bookmarkStart w:id="144" w:name="_Toc520151394"/>
+      <w:bookmarkStart w:id="148" w:name="_Toc520579913"/>
       <w:r>
         <w:t>Apêndice E – ENTREVISTA</w:t>
       </w:r>
-      <w:bookmarkEnd w:id="144"/>
+      <w:bookmarkEnd w:id="148"/>
     </w:p>
     <w:p>
       <w:pPr>
@@ -32365,7 +32579,7 @@
             <w:rStyle w:val="PaginaoChar"/>
             <w:noProof/>
           </w:rPr>
-          <w:t>70</w:t>
+          <w:t>19</w:t>
         </w:r>
         <w:r>
           <w:rPr>
@@ -38704,7 +38918,7 @@
     <b:City>Rio Janeiro</b:City>
     <b:Publisher>BRASPORT</b:Publisher>
     <b:Edition>3ª</b:Edition>
-    <b:RefOrder>21</b:RefOrder>
+    <b:RefOrder>22</b:RefOrder>
   </b:Source>
   <b:Source>
     <b:Tag>Kec12</b:Tag>
@@ -39088,7 +39302,7 @@
     <b:YearAccessed>2018</b:YearAccessed>
     <b:MonthAccessed>01</b:MonthAccessed>
     <b:DayAccessed>01</b:DayAccessed>
-    <b:RefOrder>22</b:RefOrder>
+    <b:RefOrder>21</b:RefOrder>
   </b:Source>
   <b:Source>
     <b:Tag>Sou99</b:Tag>
@@ -39450,7 +39664,7 @@
 </file>
 
 <file path=customXml/itemProps1.xml><?xml version="1.0" encoding="utf-8"?>
-<ds:datastoreItem xmlns:ds="http://schemas.openxmlformats.org/officeDocument/2006/customXml" ds:itemID="{67FA8471-AC57-4B2C-884C-6EAAB7C7D78A}">
+<ds:datastoreItem xmlns:ds="http://schemas.openxmlformats.org/officeDocument/2006/customXml" ds:itemID="{A54F2AC2-C8DE-4F74-81E4-717CE2A3C33D}">
   <ds:schemaRefs>
     <ds:schemaRef ds:uri="http://schemas.openxmlformats.org/officeDocument/2006/bibliography"/>
   </ds:schemaRefs>

</xml_diff>